<commit_message>
updated for sprint 6
</commit_message>
<xml_diff>
--- a/Management/Status Reports/Status Report 4.docx
+++ b/Management/Status Reports/Status Report 4.docx
@@ -1,6 +1,6 @@
 
 <file path=word/document.xml><?xml version="1.0" encoding="utf-8"?>
-<w:document xmlns:wpc="http://schemas.microsoft.com/office/word/2010/wordprocessingCanvas" xmlns:mc="http://schemas.openxmlformats.org/markup-compatibility/2006" xmlns:o="urn:schemas-microsoft-com:office:office" xmlns:r="http://schemas.openxmlformats.org/officeDocument/2006/relationships" xmlns:m="http://schemas.openxmlformats.org/officeDocument/2006/math" xmlns:v="urn:schemas-microsoft-com:vml" xmlns:wp14="http://schemas.microsoft.com/office/word/2010/wordprocessingDrawing" xmlns:wp="http://schemas.openxmlformats.org/drawingml/2006/wordprocessingDrawing" xmlns:w10="urn:schemas-microsoft-com:office:word" xmlns:w="http://schemas.openxmlformats.org/wordprocessingml/2006/main" xmlns:w14="http://schemas.microsoft.com/office/word/2010/wordml" xmlns:w15="http://schemas.microsoft.com/office/word/2012/wordml" xmlns:wpg="http://schemas.microsoft.com/office/word/2010/wordprocessingGroup" xmlns:wpi="http://schemas.microsoft.com/office/word/2010/wordprocessingInk" xmlns:wne="http://schemas.microsoft.com/office/word/2006/wordml" xmlns:wps="http://schemas.microsoft.com/office/word/2010/wordprocessingShape" mc:Ignorable="w14 w15 wp14">
+<w:document xmlns:wpc="http://schemas.microsoft.com/office/word/2010/wordprocessingCanvas" xmlns:mc="http://schemas.openxmlformats.org/markup-compatibility/2006" xmlns:o="urn:schemas-microsoft-com:office:office" xmlns:r="http://schemas.openxmlformats.org/officeDocument/2006/relationships" xmlns:m="http://schemas.openxmlformats.org/officeDocument/2006/math" xmlns:v="urn:schemas-microsoft-com:vml" xmlns:wp14="http://schemas.microsoft.com/office/word/2010/wordprocessingDrawing" xmlns:wp="http://schemas.openxmlformats.org/drawingml/2006/wordprocessingDrawing" xmlns:w10="urn:schemas-microsoft-com:office:word" xmlns:w="http://schemas.openxmlformats.org/wordprocessingml/2006/main" xmlns:w14="http://schemas.microsoft.com/office/word/2010/wordml" xmlns:wpg="http://schemas.microsoft.com/office/word/2010/wordprocessingGroup" xmlns:wpi="http://schemas.microsoft.com/office/word/2010/wordprocessingInk" xmlns:wne="http://schemas.microsoft.com/office/word/2006/wordml" xmlns:wps="http://schemas.microsoft.com/office/word/2010/wordprocessingShape" mc:Ignorable="w14 wp14">
   <w:body>
     <w:p/>
     <w:tbl>
@@ -253,6 +253,9 @@
               <w:ind w:left="-113"/>
               <w:jc w:val="right"/>
             </w:pPr>
+            <w:r>
+              <w:t>0</w:t>
+            </w:r>
           </w:p>
         </w:tc>
       </w:tr>
@@ -283,6 +286,9 @@
               <w:ind w:left="-113"/>
               <w:jc w:val="right"/>
             </w:pPr>
+            <w:r>
+              <w:t>0</w:t>
+            </w:r>
           </w:p>
         </w:tc>
       </w:tr>
@@ -296,14 +302,14 @@
           <w:noProof/>
         </w:rPr>
         <w:drawing>
-          <wp:inline distT="0" distB="0" distL="0" distR="0" wp14:anchorId="216D87F4" wp14:editId="02056453">
+          <wp:inline distT="0" distB="0" distL="0" distR="0" wp14:anchorId="216D87F4" wp14:editId="390842EA">
             <wp:extent cx="5486400" cy="3793490"/>
             <wp:effectExtent l="0" t="0" r="25400" b="16510"/>
             <wp:docPr id="1" name="Chart 1"/>
             <wp:cNvGraphicFramePr/>
             <a:graphic xmlns:a="http://schemas.openxmlformats.org/drawingml/2006/main">
               <a:graphicData uri="http://schemas.openxmlformats.org/drawingml/2006/chart">
-                <c:chart xmlns:c="http://schemas.openxmlformats.org/drawingml/2006/chart" xmlns:r="http://schemas.openxmlformats.org/officeDocument/2006/relationships" r:id="rId7"/>
+                <c:chart xmlns:c="http://schemas.openxmlformats.org/drawingml/2006/chart" xmlns:r="http://schemas.openxmlformats.org/officeDocument/2006/relationships" r:id="rId8"/>
               </a:graphicData>
             </a:graphic>
           </wp:inline>
@@ -333,7 +339,7 @@
             <wp:cNvGraphicFramePr/>
             <a:graphic xmlns:a="http://schemas.openxmlformats.org/drawingml/2006/main">
               <a:graphicData uri="http://schemas.openxmlformats.org/drawingml/2006/chart">
-                <c:chart xmlns:c="http://schemas.openxmlformats.org/drawingml/2006/chart" xmlns:r="http://schemas.openxmlformats.org/officeDocument/2006/relationships" r:id="rId8"/>
+                <c:chart xmlns:c="http://schemas.openxmlformats.org/drawingml/2006/chart" xmlns:r="http://schemas.openxmlformats.org/officeDocument/2006/relationships" r:id="rId9"/>
               </a:graphicData>
             </a:graphic>
           </wp:inline>
@@ -357,7 +363,7 @@
             <wp:cNvGraphicFramePr/>
             <a:graphic xmlns:a="http://schemas.openxmlformats.org/drawingml/2006/main">
               <a:graphicData uri="http://schemas.openxmlformats.org/drawingml/2006/chart">
-                <c:chart xmlns:c="http://schemas.openxmlformats.org/drawingml/2006/chart" xmlns:r="http://schemas.openxmlformats.org/officeDocument/2006/relationships" r:id="rId9"/>
+                <c:chart xmlns:c="http://schemas.openxmlformats.org/drawingml/2006/chart" xmlns:r="http://schemas.openxmlformats.org/officeDocument/2006/relationships" r:id="rId10"/>
               </a:graphicData>
             </a:graphic>
           </wp:inline>
@@ -382,7 +388,7 @@
             <wp:cNvGraphicFramePr/>
             <a:graphic xmlns:a="http://schemas.openxmlformats.org/drawingml/2006/main">
               <a:graphicData uri="http://schemas.openxmlformats.org/drawingml/2006/chart">
-                <c:chart xmlns:c="http://schemas.openxmlformats.org/drawingml/2006/chart" xmlns:r="http://schemas.openxmlformats.org/officeDocument/2006/relationships" r:id="rId10"/>
+                <c:chart xmlns:c="http://schemas.openxmlformats.org/drawingml/2006/chart" xmlns:r="http://schemas.openxmlformats.org/officeDocument/2006/relationships" r:id="rId11"/>
               </a:graphicData>
             </a:graphic>
           </wp:inline>
@@ -400,7 +406,7 @@
             <wp:cNvGraphicFramePr/>
             <a:graphic xmlns:a="http://schemas.openxmlformats.org/drawingml/2006/main">
               <a:graphicData uri="http://schemas.openxmlformats.org/drawingml/2006/chart">
-                <c:chart xmlns:c="http://schemas.openxmlformats.org/drawingml/2006/chart" xmlns:r="http://schemas.openxmlformats.org/officeDocument/2006/relationships" r:id="rId11"/>
+                <c:chart xmlns:c="http://schemas.openxmlformats.org/drawingml/2006/chart" xmlns:r="http://schemas.openxmlformats.org/officeDocument/2006/relationships" r:id="rId12"/>
               </a:graphicData>
             </a:graphic>
           </wp:inline>
@@ -418,7 +424,7 @@
             <wp:cNvGraphicFramePr/>
             <a:graphic xmlns:a="http://schemas.openxmlformats.org/drawingml/2006/main">
               <a:graphicData uri="http://schemas.openxmlformats.org/drawingml/2006/chart">
-                <c:chart xmlns:c="http://schemas.openxmlformats.org/drawingml/2006/chart" xmlns:r="http://schemas.openxmlformats.org/officeDocument/2006/relationships" r:id="rId12"/>
+                <c:chart xmlns:c="http://schemas.openxmlformats.org/drawingml/2006/chart" xmlns:r="http://schemas.openxmlformats.org/officeDocument/2006/relationships" r:id="rId13"/>
               </a:graphicData>
             </a:graphic>
           </wp:inline>
@@ -531,6 +537,9 @@
             <w:pPr>
               <w:jc w:val="right"/>
             </w:pPr>
+            <w:r>
+              <w:t>135</w:t>
+            </w:r>
           </w:p>
         </w:tc>
       </w:tr>
@@ -559,6 +568,9 @@
             <w:pPr>
               <w:jc w:val="right"/>
             </w:pPr>
+            <w:r>
+              <w:t>173.5</w:t>
+            </w:r>
           </w:p>
         </w:tc>
       </w:tr>
@@ -587,6 +599,9 @@
             <w:pPr>
               <w:jc w:val="right"/>
             </w:pPr>
+            <w:r>
+              <w:t>66.8</w:t>
+            </w:r>
           </w:p>
         </w:tc>
       </w:tr>
@@ -615,6 +630,9 @@
             <w:pPr>
               <w:jc w:val="right"/>
             </w:pPr>
+            <w:r>
+              <w:t>375.3</w:t>
+            </w:r>
           </w:p>
         </w:tc>
       </w:tr>
@@ -765,6 +783,9 @@
             <w:pPr>
               <w:jc w:val="center"/>
             </w:pPr>
+            <w:r>
+              <w:t>36.5</w:t>
+            </w:r>
           </w:p>
         </w:tc>
         <w:tc>
@@ -775,6 +796,9 @@
             <w:pPr>
               <w:jc w:val="center"/>
             </w:pPr>
+            <w:r>
+              <w:t>46.3</w:t>
+            </w:r>
           </w:p>
         </w:tc>
         <w:tc>
@@ -785,6 +809,9 @@
             <w:pPr>
               <w:jc w:val="center"/>
             </w:pPr>
+            <w:r>
+              <w:t>82.8</w:t>
+            </w:r>
           </w:p>
         </w:tc>
       </w:tr>
@@ -814,6 +841,9 @@
             <w:pPr>
               <w:jc w:val="center"/>
             </w:pPr>
+            <w:r>
+              <w:t>4</w:t>
+            </w:r>
           </w:p>
         </w:tc>
         <w:tc>
@@ -824,6 +854,9 @@
             <w:pPr>
               <w:jc w:val="center"/>
             </w:pPr>
+            <w:r>
+              <w:t>67.8</w:t>
+            </w:r>
           </w:p>
         </w:tc>
         <w:tc>
@@ -834,6 +867,9 @@
             <w:pPr>
               <w:jc w:val="center"/>
             </w:pPr>
+            <w:r>
+              <w:t>71.8</w:t>
+            </w:r>
           </w:p>
         </w:tc>
       </w:tr>
@@ -863,6 +899,9 @@
             <w:pPr>
               <w:jc w:val="center"/>
             </w:pPr>
+            <w:r>
+              <w:t>6.5</w:t>
+            </w:r>
           </w:p>
         </w:tc>
         <w:tc>
@@ -873,6 +912,9 @@
             <w:pPr>
               <w:jc w:val="center"/>
             </w:pPr>
+            <w:r>
+              <w:t>32.3</w:t>
+            </w:r>
           </w:p>
         </w:tc>
         <w:tc>
@@ -883,6 +925,9 @@
             <w:pPr>
               <w:jc w:val="center"/>
             </w:pPr>
+            <w:r>
+              <w:t>38.8</w:t>
+            </w:r>
           </w:p>
         </w:tc>
       </w:tr>
@@ -912,6 +957,9 @@
             <w:pPr>
               <w:jc w:val="center"/>
             </w:pPr>
+            <w:r>
+              <w:t>47</w:t>
+            </w:r>
           </w:p>
         </w:tc>
         <w:tc>
@@ -922,6 +970,9 @@
             <w:pPr>
               <w:jc w:val="center"/>
             </w:pPr>
+            <w:r>
+              <w:t>146.4</w:t>
+            </w:r>
           </w:p>
         </w:tc>
         <w:tc>
@@ -932,6 +983,9 @@
             <w:pPr>
               <w:jc w:val="center"/>
             </w:pPr>
+            <w:r>
+              <w:t>193.4</w:t>
+            </w:r>
           </w:p>
         </w:tc>
       </w:tr>
@@ -1009,10 +1063,7 @@
         </w:rPr>
       </w:pPr>
       <w:r>
-        <w:t>Justification</w:t>
-      </w:r>
-      <w:r>
-        <w:t>: User makes a series they more than likely want to reuse it</w:t>
+        <w:t>Justification: User makes a series they more than likely want to reuse it</w:t>
       </w:r>
     </w:p>
     <w:p>
@@ -1044,10 +1095,7 @@
         </w:rPr>
       </w:pPr>
       <w:r>
-        <w:t>Justification</w:t>
-      </w:r>
-      <w:r>
-        <w:t>: User may have many different cases in mind</w:t>
+        <w:t>Justification: User may have many different cases in mind</w:t>
       </w:r>
     </w:p>
     <w:p>
@@ -1079,10 +1127,7 @@
         </w:rPr>
       </w:pPr>
       <w:r>
-        <w:t>Justification</w:t>
-      </w:r>
-      <w:r>
-        <w:t>: Since the series are now saved we needed a way to delete them</w:t>
+        <w:t>Justification: Since the series are now saved we needed a way to delete them</w:t>
       </w:r>
     </w:p>
     <w:p>
@@ -1242,10 +1287,7 @@
         <w:spacing w:line="480" w:lineRule="auto"/>
       </w:pPr>
       <w:r>
-        <w:t>Justification</w:t>
-      </w:r>
-      <w:r>
-        <w:t>: Is intuitive, and easy to remember how to do</w:t>
+        <w:t>Justification: Is intuitive, and easy to remember how to do</w:t>
       </w:r>
     </w:p>
     <w:p>
@@ -1271,10 +1313,7 @@
         <w:spacing w:line="480" w:lineRule="auto"/>
       </w:pPr>
       <w:r>
-        <w:t>Justification</w:t>
-      </w:r>
-      <w:r>
-        <w:t>: They should know when they plan to place concrete when they create the project</w:t>
+        <w:t>Justification: They should know when they plan to place concrete when they create the project</w:t>
       </w:r>
     </w:p>
     <w:p>
@@ -1287,13 +1326,7 @@
         <w:spacing w:line="480" w:lineRule="auto"/>
       </w:pPr>
       <w:r>
-        <w:t xml:space="preserve">The future date notification will be </w:t>
-      </w:r>
-      <w:r>
-        <w:t xml:space="preserve">edited when editing </w:t>
-      </w:r>
-      <w:r>
-        <w:t>a project</w:t>
+        <w:t>The future date notification will be edited when editing a project</w:t>
       </w:r>
     </w:p>
     <w:p>
@@ -1306,10 +1339,7 @@
         <w:spacing w:line="480" w:lineRule="auto"/>
       </w:pPr>
       <w:r>
-        <w:t>Justification</w:t>
-      </w:r>
-      <w:r>
-        <w:t>: If project details change then they can change the date at the same time</w:t>
+        <w:t>Justification: If project details change then they can change the date at the same time</w:t>
       </w:r>
     </w:p>
     <w:p>
@@ -1468,6 +1498,34 @@
       <w:r>
         <w:t>Testing – Bryan, Daniel, and Zach</w:t>
       </w:r>
+      <w:bookmarkStart w:id="0" w:name="_GoBack"/>
+      <w:bookmarkEnd w:id="0"/>
+    </w:p>
+    <w:p>
+      <w:pPr>
+        <w:pStyle w:val="ListParagraph"/>
+        <w:numPr>
+          <w:ilvl w:val="1"/>
+          <w:numId w:val="10"/>
+        </w:numPr>
+        <w:spacing w:line="480" w:lineRule="auto"/>
+      </w:pPr>
+      <w:r>
+        <w:t>Weather Service and Data Service – Bryan</w:t>
+      </w:r>
+    </w:p>
+    <w:p>
+      <w:pPr>
+        <w:pStyle w:val="ListParagraph"/>
+        <w:numPr>
+          <w:ilvl w:val="1"/>
+          <w:numId w:val="10"/>
+        </w:numPr>
+        <w:spacing w:line="480" w:lineRule="auto"/>
+      </w:pPr>
+      <w:r>
+        <w:t>Zip info database integrated – Bryan, Daniel, Zach</w:t>
+      </w:r>
     </w:p>
     <w:p>
       <w:pPr>
@@ -1827,6 +1885,7 @@
         </w:rPr>
       </w:pPr>
       <w:r>
+        <w:lastRenderedPageBreak/>
         <w:t>Time took to generate graph</w:t>
       </w:r>
     </w:p>
@@ -1859,7 +1918,6 @@
         </w:rPr>
       </w:pPr>
       <w:r>
-        <w:lastRenderedPageBreak/>
         <w:t>Database interaction classes – Bryan, Daniel, and Zach</w:t>
       </w:r>
     </w:p>
@@ -2084,7 +2142,45 @@
         </w:rPr>
       </w:pPr>
       <w:r>
-        <w:t>Validating users - Bryan</w:t>
+        <w:t xml:space="preserve">Validating users </w:t>
+      </w:r>
+      <w:r>
+        <w:t>–</w:t>
+      </w:r>
+      <w:r>
+        <w:t xml:space="preserve"> Bryan</w:t>
+      </w:r>
+    </w:p>
+    <w:p>
+      <w:pPr>
+        <w:pStyle w:val="ListParagraph"/>
+        <w:numPr>
+          <w:ilvl w:val="1"/>
+          <w:numId w:val="3"/>
+        </w:numPr>
+        <w:spacing w:line="480" w:lineRule="auto"/>
+        <w:rPr>
+          <w:b/>
+        </w:rPr>
+      </w:pPr>
+      <w:r>
+        <w:t>Project Invites – Bryan</w:t>
+      </w:r>
+    </w:p>
+    <w:p>
+      <w:pPr>
+        <w:pStyle w:val="ListParagraph"/>
+        <w:numPr>
+          <w:ilvl w:val="1"/>
+          <w:numId w:val="3"/>
+        </w:numPr>
+        <w:spacing w:line="480" w:lineRule="auto"/>
+        <w:rPr>
+          <w:b/>
+        </w:rPr>
+      </w:pPr>
+      <w:r>
+        <w:t>About page/footer updated - Bryan</w:t>
       </w:r>
     </w:p>
     <w:p>
@@ -2178,6 +2274,7 @@
         <w:spacing w:line="480" w:lineRule="auto"/>
       </w:pPr>
       <w:r>
+        <w:lastRenderedPageBreak/>
         <w:t>Product Backlog</w:t>
       </w:r>
     </w:p>
@@ -2230,7 +2327,6 @@
         <w:spacing w:line="480" w:lineRule="auto"/>
       </w:pPr>
       <w:r>
-        <w:lastRenderedPageBreak/>
         <w:t>Test Plan Documents</w:t>
       </w:r>
     </w:p>
@@ -2256,8 +2352,13 @@
         </w:numPr>
         <w:spacing w:line="480" w:lineRule="auto"/>
       </w:pPr>
-      <w:r>
-        <w:t>EvaporationRateChangeOverTime Test Folder</w:t>
+      <w:proofErr w:type="spellStart"/>
+      <w:r>
+        <w:t>EvaporationRateChangeOverTime</w:t>
+      </w:r>
+      <w:proofErr w:type="spellEnd"/>
+      <w:r>
+        <w:t xml:space="preserve"> Test Folder</w:t>
       </w:r>
     </w:p>
     <w:p>
@@ -2269,8 +2370,13 @@
         </w:numPr>
         <w:spacing w:line="480" w:lineRule="auto"/>
       </w:pPr>
-      <w:r>
-        <w:t>RandomZipsPerformanceTest Folder</w:t>
+      <w:proofErr w:type="spellStart"/>
+      <w:r>
+        <w:t>RandomZipsPerformanceTest</w:t>
+      </w:r>
+      <w:proofErr w:type="spellEnd"/>
+      <w:r>
+        <w:t xml:space="preserve"> Folder</w:t>
       </w:r>
     </w:p>
     <w:p>
@@ -2301,9 +2407,11 @@
         </w:numPr>
         <w:spacing w:line="480" w:lineRule="auto"/>
       </w:pPr>
+      <w:proofErr w:type="spellStart"/>
       <w:r>
         <w:t>admin.php</w:t>
       </w:r>
+      <w:proofErr w:type="spellEnd"/>
     </w:p>
     <w:p>
       <w:pPr>
@@ -2317,9 +2425,11 @@
           <w:b/>
         </w:rPr>
       </w:pPr>
+      <w:proofErr w:type="spellStart"/>
       <w:r>
         <w:t>index.php</w:t>
       </w:r>
+      <w:proofErr w:type="spellEnd"/>
     </w:p>
     <w:p>
       <w:pPr>
@@ -2333,9 +2443,11 @@
           <w:b/>
         </w:rPr>
       </w:pPr>
+      <w:proofErr w:type="spellStart"/>
       <w:r>
         <w:t>forgot.php</w:t>
       </w:r>
+      <w:proofErr w:type="spellEnd"/>
     </w:p>
     <w:p>
       <w:pPr>
@@ -2349,9 +2461,11 @@
           <w:b/>
         </w:rPr>
       </w:pPr>
+      <w:proofErr w:type="spellStart"/>
       <w:r>
         <w:t>verify.php</w:t>
       </w:r>
+      <w:proofErr w:type="spellEnd"/>
     </w:p>
     <w:p>
       <w:pPr>
@@ -2365,8 +2479,13 @@
           <w:b/>
         </w:rPr>
       </w:pPr>
-      <w:r>
-        <w:t>php/</w:t>
+      <w:proofErr w:type="spellStart"/>
+      <w:r>
+        <w:t>php</w:t>
+      </w:r>
+      <w:proofErr w:type="spellEnd"/>
+      <w:r>
+        <w:t>/</w:t>
       </w:r>
     </w:p>
     <w:p>
@@ -2381,9 +2500,11 @@
           <w:b/>
         </w:rPr>
       </w:pPr>
+      <w:proofErr w:type="spellStart"/>
       <w:r>
         <w:t>addNotif.php</w:t>
       </w:r>
+      <w:proofErr w:type="spellEnd"/>
     </w:p>
     <w:p>
       <w:pPr>
@@ -2397,9 +2518,11 @@
           <w:b/>
         </w:rPr>
       </w:pPr>
+      <w:proofErr w:type="spellStart"/>
       <w:r>
         <w:t>addSeries.php</w:t>
       </w:r>
+      <w:proofErr w:type="spellEnd"/>
     </w:p>
     <w:p>
       <w:pPr>
@@ -2413,9 +2536,11 @@
           <w:b/>
         </w:rPr>
       </w:pPr>
+      <w:proofErr w:type="spellStart"/>
       <w:r>
         <w:t>check.php</w:t>
       </w:r>
+      <w:proofErr w:type="spellEnd"/>
     </w:p>
     <w:p>
       <w:pPr>
@@ -2429,9 +2554,11 @@
           <w:b/>
         </w:rPr>
       </w:pPr>
+      <w:proofErr w:type="spellStart"/>
       <w:r>
         <w:t>deleteNotif.php</w:t>
       </w:r>
+      <w:proofErr w:type="spellEnd"/>
     </w:p>
     <w:p>
       <w:pPr>
@@ -2445,9 +2572,11 @@
           <w:b/>
         </w:rPr>
       </w:pPr>
+      <w:proofErr w:type="spellStart"/>
       <w:r>
         <w:t>editNotif.php</w:t>
       </w:r>
+      <w:proofErr w:type="spellEnd"/>
     </w:p>
     <w:p>
       <w:pPr>
@@ -2461,9 +2590,11 @@
           <w:b/>
         </w:rPr>
       </w:pPr>
+      <w:proofErr w:type="spellStart"/>
       <w:r>
         <w:t>emailGraph.php</w:t>
       </w:r>
+      <w:proofErr w:type="spellEnd"/>
     </w:p>
     <w:p>
       <w:pPr>
@@ -2477,9 +2608,11 @@
           <w:b/>
         </w:rPr>
       </w:pPr>
+      <w:proofErr w:type="spellStart"/>
       <w:r>
         <w:t>getNotif.php</w:t>
       </w:r>
+      <w:proofErr w:type="spellEnd"/>
     </w:p>
     <w:p>
       <w:pPr>
@@ -2493,9 +2626,11 @@
           <w:b/>
         </w:rPr>
       </w:pPr>
+      <w:proofErr w:type="spellStart"/>
       <w:r>
         <w:t>getSeries.php</w:t>
       </w:r>
+      <w:proofErr w:type="spellEnd"/>
     </w:p>
     <w:p>
       <w:pPr>
@@ -2509,9 +2644,11 @@
           <w:b/>
         </w:rPr>
       </w:pPr>
+      <w:proofErr w:type="spellStart"/>
       <w:r>
         <w:t>removeSeries.php</w:t>
       </w:r>
+      <w:proofErr w:type="spellEnd"/>
     </w:p>
     <w:p>
       <w:pPr>
@@ -2541,9 +2678,11 @@
           <w:b/>
         </w:rPr>
       </w:pPr>
+      <w:proofErr w:type="spellStart"/>
       <w:r>
         <w:t>DataService.php</w:t>
       </w:r>
+      <w:proofErr w:type="spellEnd"/>
     </w:p>
     <w:p>
       <w:pPr>
@@ -2557,9 +2696,12 @@
           <w:b/>
         </w:rPr>
       </w:pPr>
-      <w:r>
+      <w:proofErr w:type="spellStart"/>
+      <w:r>
+        <w:lastRenderedPageBreak/>
         <w:t>DbAdmin.php</w:t>
       </w:r>
+      <w:proofErr w:type="spellEnd"/>
     </w:p>
     <w:p>
       <w:pPr>
@@ -2573,9 +2715,11 @@
           <w:b/>
         </w:rPr>
       </w:pPr>
+      <w:proofErr w:type="spellStart"/>
       <w:r>
         <w:t>DbChangeInStateNotification.php</w:t>
       </w:r>
+      <w:proofErr w:type="spellEnd"/>
     </w:p>
     <w:p>
       <w:pPr>
@@ -2589,9 +2733,11 @@
           <w:b/>
         </w:rPr>
       </w:pPr>
+      <w:proofErr w:type="spellStart"/>
       <w:r>
         <w:t>DbFutureNotifications.php</w:t>
       </w:r>
+      <w:proofErr w:type="spellEnd"/>
     </w:p>
     <w:p>
       <w:pPr>
@@ -2602,9 +2748,11 @@
         </w:numPr>
         <w:spacing w:line="480" w:lineRule="auto"/>
       </w:pPr>
+      <w:proofErr w:type="spellStart"/>
       <w:r>
         <w:t>DbLog.php</w:t>
       </w:r>
+      <w:proofErr w:type="spellEnd"/>
     </w:p>
     <w:p>
       <w:pPr>
@@ -2615,10 +2763,11 @@
         </w:numPr>
         <w:spacing w:line="480" w:lineRule="auto"/>
       </w:pPr>
-      <w:r>
-        <w:lastRenderedPageBreak/>
+      <w:proofErr w:type="spellStart"/>
+      <w:r>
         <w:t>DbSeries.php</w:t>
       </w:r>
+      <w:proofErr w:type="spellEnd"/>
     </w:p>
     <w:p>
       <w:pPr>
@@ -2642,9 +2791,11 @@
         </w:numPr>
         <w:spacing w:line="480" w:lineRule="auto"/>
       </w:pPr>
+      <w:proofErr w:type="spellStart"/>
       <w:r>
         <w:t>weahtherService.php</w:t>
       </w:r>
+      <w:proofErr w:type="spellEnd"/>
     </w:p>
     <w:p>
       <w:pPr>
@@ -2869,8 +3020,6 @@
       <w:pPr>
         <w:spacing w:line="480" w:lineRule="auto"/>
       </w:pPr>
-      <w:bookmarkStart w:id="0" w:name="_GoBack"/>
-      <w:bookmarkEnd w:id="0"/>
     </w:p>
     <w:p>
       <w:pPr>
@@ -2883,7 +3032,6 @@
         <w:rPr>
           <w:b/>
         </w:rPr>
-        <w:lastRenderedPageBreak/>
         <w:t>Self-Evaluation</w:t>
       </w:r>
     </w:p>
@@ -3562,6 +3710,7 @@
               <w:spacing w:after="0" w:line="240" w:lineRule="auto"/>
             </w:pPr>
             <w:r>
+              <w:lastRenderedPageBreak/>
               <w:t>We work together when communicating with outside contacts (ITS).</w:t>
             </w:r>
           </w:p>
@@ -3609,6 +3758,7 @@
     </w:tbl>
     <w:p>
       <w:r>
+        <w:lastRenderedPageBreak/>
         <w:br w:type="page"/>
       </w:r>
     </w:p>
@@ -3835,7 +3985,7 @@
     <w:p/>
     <w:p/>
     <w:sectPr>
-      <w:footerReference w:type="default" r:id="rId13"/>
+      <w:footerReference w:type="default" r:id="rId14"/>
       <w:pgSz w:w="12240" w:h="15840"/>
       <w:pgMar w:top="1440" w:right="1440" w:bottom="1440" w:left="1440" w:header="720" w:footer="720" w:gutter="0"/>
       <w:cols w:space="720"/>
@@ -3846,7 +3996,7 @@
 </file>
 
 <file path=word/endnotes.xml><?xml version="1.0" encoding="utf-8"?>
-<w:endnotes xmlns:wpc="http://schemas.microsoft.com/office/word/2010/wordprocessingCanvas" xmlns:mc="http://schemas.openxmlformats.org/markup-compatibility/2006" xmlns:o="urn:schemas-microsoft-com:office:office" xmlns:r="http://schemas.openxmlformats.org/officeDocument/2006/relationships" xmlns:m="http://schemas.openxmlformats.org/officeDocument/2006/math" xmlns:v="urn:schemas-microsoft-com:vml" xmlns:wp14="http://schemas.microsoft.com/office/word/2010/wordprocessingDrawing" xmlns:wp="http://schemas.openxmlformats.org/drawingml/2006/wordprocessingDrawing" xmlns:w10="urn:schemas-microsoft-com:office:word" xmlns:w="http://schemas.openxmlformats.org/wordprocessingml/2006/main" xmlns:w14="http://schemas.microsoft.com/office/word/2010/wordml" xmlns:w15="http://schemas.microsoft.com/office/word/2012/wordml" xmlns:wpg="http://schemas.microsoft.com/office/word/2010/wordprocessingGroup" xmlns:wpi="http://schemas.microsoft.com/office/word/2010/wordprocessingInk" xmlns:wne="http://schemas.microsoft.com/office/word/2006/wordml" xmlns:wps="http://schemas.microsoft.com/office/word/2010/wordprocessingShape" mc:Ignorable="w14 w15 wp14">
+<w:endnotes xmlns:wpc="http://schemas.microsoft.com/office/word/2010/wordprocessingCanvas" xmlns:mc="http://schemas.openxmlformats.org/markup-compatibility/2006" xmlns:o="urn:schemas-microsoft-com:office:office" xmlns:r="http://schemas.openxmlformats.org/officeDocument/2006/relationships" xmlns:m="http://schemas.openxmlformats.org/officeDocument/2006/math" xmlns:v="urn:schemas-microsoft-com:vml" xmlns:wp14="http://schemas.microsoft.com/office/word/2010/wordprocessingDrawing" xmlns:wp="http://schemas.openxmlformats.org/drawingml/2006/wordprocessingDrawing" xmlns:w10="urn:schemas-microsoft-com:office:word" xmlns:w="http://schemas.openxmlformats.org/wordprocessingml/2006/main" xmlns:w14="http://schemas.microsoft.com/office/word/2010/wordml" xmlns:wpg="http://schemas.microsoft.com/office/word/2010/wordprocessingGroup" xmlns:wpi="http://schemas.microsoft.com/office/word/2010/wordprocessingInk" xmlns:wne="http://schemas.microsoft.com/office/word/2006/wordml" xmlns:wps="http://schemas.microsoft.com/office/word/2010/wordprocessingShape" mc:Ignorable="w14 wp14">
   <w:endnote w:type="separator" w:id="-1">
     <w:p>
       <w:pPr>
@@ -3871,7 +4021,7 @@
 </file>
 
 <file path=word/footer1.xml><?xml version="1.0" encoding="utf-8"?>
-<w:ftr xmlns:wpc="http://schemas.microsoft.com/office/word/2010/wordprocessingCanvas" xmlns:mc="http://schemas.openxmlformats.org/markup-compatibility/2006" xmlns:o="urn:schemas-microsoft-com:office:office" xmlns:r="http://schemas.openxmlformats.org/officeDocument/2006/relationships" xmlns:m="http://schemas.openxmlformats.org/officeDocument/2006/math" xmlns:v="urn:schemas-microsoft-com:vml" xmlns:wp14="http://schemas.microsoft.com/office/word/2010/wordprocessingDrawing" xmlns:wp="http://schemas.openxmlformats.org/drawingml/2006/wordprocessingDrawing" xmlns:w10="urn:schemas-microsoft-com:office:word" xmlns:w="http://schemas.openxmlformats.org/wordprocessingml/2006/main" xmlns:w14="http://schemas.microsoft.com/office/word/2010/wordml" xmlns:w15="http://schemas.microsoft.com/office/word/2012/wordml" xmlns:wpg="http://schemas.microsoft.com/office/word/2010/wordprocessingGroup" xmlns:wpi="http://schemas.microsoft.com/office/word/2010/wordprocessingInk" xmlns:wne="http://schemas.microsoft.com/office/word/2006/wordml" xmlns:wps="http://schemas.microsoft.com/office/word/2010/wordprocessingShape" mc:Ignorable="w14 w15 wp14">
+<w:ftr xmlns:wpc="http://schemas.microsoft.com/office/word/2010/wordprocessingCanvas" xmlns:mc="http://schemas.openxmlformats.org/markup-compatibility/2006" xmlns:o="urn:schemas-microsoft-com:office:office" xmlns:r="http://schemas.openxmlformats.org/officeDocument/2006/relationships" xmlns:m="http://schemas.openxmlformats.org/officeDocument/2006/math" xmlns:v="urn:schemas-microsoft-com:vml" xmlns:wp14="http://schemas.microsoft.com/office/word/2010/wordprocessingDrawing" xmlns:wp="http://schemas.openxmlformats.org/drawingml/2006/wordprocessingDrawing" xmlns:w10="urn:schemas-microsoft-com:office:word" xmlns:w="http://schemas.openxmlformats.org/wordprocessingml/2006/main" xmlns:w14="http://schemas.microsoft.com/office/word/2010/wordml" xmlns:wpg="http://schemas.microsoft.com/office/word/2010/wordprocessingGroup" xmlns:wpi="http://schemas.microsoft.com/office/word/2010/wordprocessingInk" xmlns:wne="http://schemas.microsoft.com/office/word/2006/wordml" xmlns:wps="http://schemas.microsoft.com/office/word/2010/wordprocessingShape" mc:Ignorable="w14 wp14">
   <w:sdt>
     <w:sdtPr>
       <w:id w:val="-184743588"/>
@@ -3904,7 +4054,7 @@
           <w:rPr>
             <w:noProof/>
           </w:rPr>
-          <w:t>1</w:t>
+          <w:t>11</w:t>
         </w:r>
         <w:r>
           <w:rPr>
@@ -3924,7 +4074,7 @@
 </file>
 
 <file path=word/footnotes.xml><?xml version="1.0" encoding="utf-8"?>
-<w:footnotes xmlns:wpc="http://schemas.microsoft.com/office/word/2010/wordprocessingCanvas" xmlns:mc="http://schemas.openxmlformats.org/markup-compatibility/2006" xmlns:o="urn:schemas-microsoft-com:office:office" xmlns:r="http://schemas.openxmlformats.org/officeDocument/2006/relationships" xmlns:m="http://schemas.openxmlformats.org/officeDocument/2006/math" xmlns:v="urn:schemas-microsoft-com:vml" xmlns:wp14="http://schemas.microsoft.com/office/word/2010/wordprocessingDrawing" xmlns:wp="http://schemas.openxmlformats.org/drawingml/2006/wordprocessingDrawing" xmlns:w10="urn:schemas-microsoft-com:office:word" xmlns:w="http://schemas.openxmlformats.org/wordprocessingml/2006/main" xmlns:w14="http://schemas.microsoft.com/office/word/2010/wordml" xmlns:w15="http://schemas.microsoft.com/office/word/2012/wordml" xmlns:wpg="http://schemas.microsoft.com/office/word/2010/wordprocessingGroup" xmlns:wpi="http://schemas.microsoft.com/office/word/2010/wordprocessingInk" xmlns:wne="http://schemas.microsoft.com/office/word/2006/wordml" xmlns:wps="http://schemas.microsoft.com/office/word/2010/wordprocessingShape" mc:Ignorable="w14 w15 wp14">
+<w:footnotes xmlns:wpc="http://schemas.microsoft.com/office/word/2010/wordprocessingCanvas" xmlns:mc="http://schemas.openxmlformats.org/markup-compatibility/2006" xmlns:o="urn:schemas-microsoft-com:office:office" xmlns:r="http://schemas.openxmlformats.org/officeDocument/2006/relationships" xmlns:m="http://schemas.openxmlformats.org/officeDocument/2006/math" xmlns:v="urn:schemas-microsoft-com:vml" xmlns:wp14="http://schemas.microsoft.com/office/word/2010/wordprocessingDrawing" xmlns:wp="http://schemas.openxmlformats.org/drawingml/2006/wordprocessingDrawing" xmlns:w10="urn:schemas-microsoft-com:office:word" xmlns:w="http://schemas.openxmlformats.org/wordprocessingml/2006/main" xmlns:w14="http://schemas.microsoft.com/office/word/2010/wordml" xmlns:wpg="http://schemas.microsoft.com/office/word/2010/wordprocessingGroup" xmlns:wpi="http://schemas.microsoft.com/office/word/2010/wordprocessingInk" xmlns:wne="http://schemas.microsoft.com/office/word/2006/wordml" xmlns:wps="http://schemas.microsoft.com/office/word/2010/wordprocessingShape" mc:Ignorable="w14 wp14">
   <w:footnote w:type="separator" w:id="-1">
     <w:p>
       <w:pPr>
@@ -3949,7 +4099,7 @@
 </file>
 
 <file path=word/numbering.xml><?xml version="1.0" encoding="utf-8"?>
-<w:numbering xmlns:wpc="http://schemas.microsoft.com/office/word/2010/wordprocessingCanvas" xmlns:mc="http://schemas.openxmlformats.org/markup-compatibility/2006" xmlns:o="urn:schemas-microsoft-com:office:office" xmlns:r="http://schemas.openxmlformats.org/officeDocument/2006/relationships" xmlns:m="http://schemas.openxmlformats.org/officeDocument/2006/math" xmlns:v="urn:schemas-microsoft-com:vml" xmlns:wp14="http://schemas.microsoft.com/office/word/2010/wordprocessingDrawing" xmlns:wp="http://schemas.openxmlformats.org/drawingml/2006/wordprocessingDrawing" xmlns:w10="urn:schemas-microsoft-com:office:word" xmlns:w="http://schemas.openxmlformats.org/wordprocessingml/2006/main" xmlns:w14="http://schemas.microsoft.com/office/word/2010/wordml" xmlns:w15="http://schemas.microsoft.com/office/word/2012/wordml" xmlns:wpg="http://schemas.microsoft.com/office/word/2010/wordprocessingGroup" xmlns:wpi="http://schemas.microsoft.com/office/word/2010/wordprocessingInk" xmlns:wne="http://schemas.microsoft.com/office/word/2006/wordml" xmlns:wps="http://schemas.microsoft.com/office/word/2010/wordprocessingShape" mc:Ignorable="w14 w15 wp14">
+<w:numbering xmlns:wpc="http://schemas.microsoft.com/office/word/2010/wordprocessingCanvas" xmlns:mc="http://schemas.openxmlformats.org/markup-compatibility/2006" xmlns:o="urn:schemas-microsoft-com:office:office" xmlns:r="http://schemas.openxmlformats.org/officeDocument/2006/relationships" xmlns:m="http://schemas.openxmlformats.org/officeDocument/2006/math" xmlns:v="urn:schemas-microsoft-com:vml" xmlns:wp14="http://schemas.microsoft.com/office/word/2010/wordprocessingDrawing" xmlns:wp="http://schemas.openxmlformats.org/drawingml/2006/wordprocessingDrawing" xmlns:w10="urn:schemas-microsoft-com:office:word" xmlns:w="http://schemas.openxmlformats.org/wordprocessingml/2006/main" xmlns:w14="http://schemas.microsoft.com/office/word/2010/wordml" xmlns:wpg="http://schemas.microsoft.com/office/word/2010/wordprocessingGroup" xmlns:wpi="http://schemas.microsoft.com/office/word/2010/wordprocessingInk" xmlns:wne="http://schemas.microsoft.com/office/word/2006/wordml" xmlns:wps="http://schemas.microsoft.com/office/word/2010/wordprocessingShape" mc:Ignorable="w14 wp14">
   <w:abstractNum w:abstractNumId="0">
     <w:nsid w:val="0AFA45F1"/>
     <w:multiLevelType w:val="hybridMultilevel"/>
@@ -5230,7 +5380,7 @@
 </file>
 
 <file path=word/styles.xml><?xml version="1.0" encoding="utf-8"?>
-<w:styles xmlns:mc="http://schemas.openxmlformats.org/markup-compatibility/2006" xmlns:r="http://schemas.openxmlformats.org/officeDocument/2006/relationships" xmlns:w="http://schemas.openxmlformats.org/wordprocessingml/2006/main" xmlns:w14="http://schemas.microsoft.com/office/word/2010/wordml" xmlns:w15="http://schemas.microsoft.com/office/word/2012/wordml" mc:Ignorable="w14 w15">
+<w:styles xmlns:mc="http://schemas.openxmlformats.org/markup-compatibility/2006" xmlns:r="http://schemas.openxmlformats.org/officeDocument/2006/relationships" xmlns:w="http://schemas.openxmlformats.org/wordprocessingml/2006/main" xmlns:w14="http://schemas.microsoft.com/office/word/2010/wordml" mc:Ignorable="w14">
   <w:docDefaults>
     <w:rPrDefault>
       <w:rPr>
@@ -5242,369 +5392,144 @@
     </w:rPrDefault>
     <w:pPrDefault/>
   </w:docDefaults>
-  <w:latentStyles w:defLockedState="0" w:defUIPriority="99" w:defSemiHidden="0" w:defUnhideWhenUsed="0" w:defQFormat="0" w:count="371">
-    <w:lsdException w:name="Normal" w:uiPriority="0" w:qFormat="1"/>
-    <w:lsdException w:name="heading 1" w:uiPriority="9" w:qFormat="1"/>
-    <w:lsdException w:name="heading 2" w:semiHidden="1" w:uiPriority="9" w:unhideWhenUsed="1" w:qFormat="1"/>
-    <w:lsdException w:name="heading 3" w:semiHidden="1" w:uiPriority="9" w:unhideWhenUsed="1" w:qFormat="1"/>
-    <w:lsdException w:name="heading 4" w:semiHidden="1" w:uiPriority="9" w:unhideWhenUsed="1" w:qFormat="1"/>
-    <w:lsdException w:name="heading 5" w:semiHidden="1" w:uiPriority="9" w:unhideWhenUsed="1" w:qFormat="1"/>
-    <w:lsdException w:name="heading 6" w:semiHidden="1" w:uiPriority="9" w:unhideWhenUsed="1" w:qFormat="1"/>
-    <w:lsdException w:name="heading 7" w:semiHidden="1" w:uiPriority="9" w:unhideWhenUsed="1" w:qFormat="1"/>
-    <w:lsdException w:name="heading 8" w:semiHidden="1" w:uiPriority="9" w:unhideWhenUsed="1" w:qFormat="1"/>
-    <w:lsdException w:name="heading 9" w:semiHidden="1" w:uiPriority="9" w:unhideWhenUsed="1" w:qFormat="1"/>
-    <w:lsdException w:name="index 1" w:semiHidden="1" w:unhideWhenUsed="1"/>
-    <w:lsdException w:name="index 2" w:semiHidden="1" w:unhideWhenUsed="1"/>
-    <w:lsdException w:name="index 3" w:semiHidden="1" w:unhideWhenUsed="1"/>
-    <w:lsdException w:name="index 4" w:semiHidden="1" w:unhideWhenUsed="1"/>
-    <w:lsdException w:name="index 5" w:semiHidden="1" w:unhideWhenUsed="1"/>
-    <w:lsdException w:name="index 6" w:semiHidden="1" w:unhideWhenUsed="1"/>
-    <w:lsdException w:name="index 7" w:semiHidden="1" w:unhideWhenUsed="1"/>
-    <w:lsdException w:name="index 8" w:semiHidden="1" w:unhideWhenUsed="1"/>
-    <w:lsdException w:name="index 9" w:semiHidden="1" w:unhideWhenUsed="1"/>
-    <w:lsdException w:name="toc 1" w:semiHidden="1" w:uiPriority="39" w:unhideWhenUsed="1"/>
-    <w:lsdException w:name="toc 2" w:semiHidden="1" w:uiPriority="39" w:unhideWhenUsed="1"/>
-    <w:lsdException w:name="toc 3" w:semiHidden="1" w:uiPriority="39" w:unhideWhenUsed="1"/>
-    <w:lsdException w:name="toc 4" w:semiHidden="1" w:uiPriority="39" w:unhideWhenUsed="1"/>
-    <w:lsdException w:name="toc 5" w:semiHidden="1" w:uiPriority="39" w:unhideWhenUsed="1"/>
-    <w:lsdException w:name="toc 6" w:semiHidden="1" w:uiPriority="39" w:unhideWhenUsed="1"/>
-    <w:lsdException w:name="toc 7" w:semiHidden="1" w:uiPriority="39" w:unhideWhenUsed="1"/>
-    <w:lsdException w:name="toc 8" w:semiHidden="1" w:uiPriority="39" w:unhideWhenUsed="1"/>
-    <w:lsdException w:name="toc 9" w:semiHidden="1" w:uiPriority="39" w:unhideWhenUsed="1"/>
-    <w:lsdException w:name="Normal Indent" w:semiHidden="1" w:unhideWhenUsed="1"/>
-    <w:lsdException w:name="footnote text" w:semiHidden="1" w:unhideWhenUsed="1"/>
-    <w:lsdException w:name="annotation text" w:semiHidden="1" w:unhideWhenUsed="1"/>
-    <w:lsdException w:name="header" w:semiHidden="1" w:unhideWhenUsed="1"/>
-    <w:lsdException w:name="footer" w:semiHidden="1" w:unhideWhenUsed="1"/>
-    <w:lsdException w:name="index heading" w:semiHidden="1" w:unhideWhenUsed="1"/>
-    <w:lsdException w:name="caption" w:semiHidden="1" w:uiPriority="35" w:unhideWhenUsed="1" w:qFormat="1"/>
-    <w:lsdException w:name="table of figures" w:semiHidden="1" w:unhideWhenUsed="1"/>
-    <w:lsdException w:name="envelope address" w:semiHidden="1" w:unhideWhenUsed="1"/>
-    <w:lsdException w:name="envelope return" w:semiHidden="1" w:unhideWhenUsed="1"/>
-    <w:lsdException w:name="footnote reference" w:semiHidden="1" w:unhideWhenUsed="1"/>
-    <w:lsdException w:name="annotation reference" w:semiHidden="1" w:unhideWhenUsed="1"/>
-    <w:lsdException w:name="line number" w:semiHidden="1" w:unhideWhenUsed="1"/>
-    <w:lsdException w:name="page number" w:semiHidden="1" w:unhideWhenUsed="1"/>
-    <w:lsdException w:name="endnote reference" w:semiHidden="1" w:unhideWhenUsed="1"/>
-    <w:lsdException w:name="endnote text" w:semiHidden="1" w:unhideWhenUsed="1"/>
-    <w:lsdException w:name="table of authorities" w:semiHidden="1" w:unhideWhenUsed="1"/>
-    <w:lsdException w:name="macro" w:semiHidden="1" w:unhideWhenUsed="1"/>
-    <w:lsdException w:name="toa heading" w:semiHidden="1" w:unhideWhenUsed="1"/>
-    <w:lsdException w:name="List" w:semiHidden="1" w:unhideWhenUsed="1"/>
-    <w:lsdException w:name="List Bullet" w:semiHidden="1" w:unhideWhenUsed="1"/>
-    <w:lsdException w:name="List Number" w:semiHidden="1" w:unhideWhenUsed="1"/>
-    <w:lsdException w:name="List 2" w:semiHidden="1" w:unhideWhenUsed="1"/>
-    <w:lsdException w:name="List 3" w:semiHidden="1" w:unhideWhenUsed="1"/>
-    <w:lsdException w:name="List 4" w:semiHidden="1" w:unhideWhenUsed="1"/>
-    <w:lsdException w:name="List 5" w:semiHidden="1" w:unhideWhenUsed="1"/>
-    <w:lsdException w:name="List Bullet 2" w:semiHidden="1" w:unhideWhenUsed="1"/>
-    <w:lsdException w:name="List Bullet 3" w:semiHidden="1" w:unhideWhenUsed="1"/>
-    <w:lsdException w:name="List Bullet 4" w:semiHidden="1" w:unhideWhenUsed="1"/>
-    <w:lsdException w:name="List Bullet 5" w:semiHidden="1" w:unhideWhenUsed="1"/>
-    <w:lsdException w:name="List Number 2" w:semiHidden="1" w:unhideWhenUsed="1"/>
-    <w:lsdException w:name="List Number 3" w:semiHidden="1" w:unhideWhenUsed="1"/>
-    <w:lsdException w:name="List Number 4" w:semiHidden="1" w:unhideWhenUsed="1"/>
-    <w:lsdException w:name="List Number 5" w:semiHidden="1" w:unhideWhenUsed="1"/>
-    <w:lsdException w:name="Title" w:uiPriority="10" w:qFormat="1"/>
-    <w:lsdException w:name="Closing" w:semiHidden="1" w:unhideWhenUsed="1"/>
-    <w:lsdException w:name="Signature" w:semiHidden="1" w:unhideWhenUsed="1"/>
-    <w:lsdException w:name="Default Paragraph Font" w:semiHidden="1" w:uiPriority="1" w:unhideWhenUsed="1"/>
-    <w:lsdException w:name="Body Text" w:semiHidden="1" w:unhideWhenUsed="1"/>
-    <w:lsdException w:name="Body Text Indent" w:semiHidden="1" w:unhideWhenUsed="1"/>
-    <w:lsdException w:name="List Continue" w:semiHidden="1" w:unhideWhenUsed="1"/>
-    <w:lsdException w:name="List Continue 2" w:semiHidden="1" w:unhideWhenUsed="1"/>
-    <w:lsdException w:name="List Continue 3" w:semiHidden="1" w:unhideWhenUsed="1"/>
-    <w:lsdException w:name="List Continue 4" w:semiHidden="1" w:unhideWhenUsed="1"/>
-    <w:lsdException w:name="List Continue 5" w:semiHidden="1" w:unhideWhenUsed="1"/>
-    <w:lsdException w:name="Message Header" w:semiHidden="1" w:unhideWhenUsed="1"/>
-    <w:lsdException w:name="Subtitle" w:uiPriority="11" w:qFormat="1"/>
-    <w:lsdException w:name="Salutation" w:semiHidden="1" w:unhideWhenUsed="1"/>
-    <w:lsdException w:name="Date" w:semiHidden="1" w:unhideWhenUsed="1"/>
-    <w:lsdException w:name="Body Text First Indent" w:semiHidden="1" w:unhideWhenUsed="1"/>
-    <w:lsdException w:name="Body Text First Indent 2" w:semiHidden="1" w:unhideWhenUsed="1"/>
-    <w:lsdException w:name="Note Heading" w:semiHidden="1" w:unhideWhenUsed="1"/>
-    <w:lsdException w:name="Body Text 2" w:semiHidden="1" w:unhideWhenUsed="1"/>
-    <w:lsdException w:name="Body Text 3" w:semiHidden="1" w:unhideWhenUsed="1"/>
-    <w:lsdException w:name="Body Text Indent 2" w:semiHidden="1" w:unhideWhenUsed="1"/>
-    <w:lsdException w:name="Body Text Indent 3" w:semiHidden="1" w:unhideWhenUsed="1"/>
-    <w:lsdException w:name="Block Text" w:semiHidden="1" w:unhideWhenUsed="1"/>
-    <w:lsdException w:name="Hyperlink" w:semiHidden="1" w:unhideWhenUsed="1"/>
-    <w:lsdException w:name="FollowedHyperlink" w:semiHidden="1" w:unhideWhenUsed="1"/>
-    <w:lsdException w:name="Strong" w:uiPriority="22" w:qFormat="1"/>
-    <w:lsdException w:name="Emphasis" w:uiPriority="20" w:qFormat="1"/>
-    <w:lsdException w:name="Document Map" w:semiHidden="1" w:unhideWhenUsed="1"/>
-    <w:lsdException w:name="Plain Text" w:semiHidden="1" w:unhideWhenUsed="1"/>
-    <w:lsdException w:name="E-mail Signature" w:semiHidden="1" w:unhideWhenUsed="1"/>
-    <w:lsdException w:name="HTML Top of Form" w:semiHidden="1" w:unhideWhenUsed="1"/>
-    <w:lsdException w:name="HTML Bottom of Form" w:semiHidden="1" w:unhideWhenUsed="1"/>
-    <w:lsdException w:name="Normal (Web)" w:semiHidden="1" w:unhideWhenUsed="1"/>
-    <w:lsdException w:name="HTML Acronym" w:semiHidden="1" w:unhideWhenUsed="1"/>
-    <w:lsdException w:name="HTML Address" w:semiHidden="1" w:unhideWhenUsed="1"/>
-    <w:lsdException w:name="HTML Cite" w:semiHidden="1" w:unhideWhenUsed="1"/>
-    <w:lsdException w:name="HTML Code" w:semiHidden="1" w:unhideWhenUsed="1"/>
-    <w:lsdException w:name="HTML Definition" w:semiHidden="1" w:unhideWhenUsed="1"/>
-    <w:lsdException w:name="HTML Keyboard" w:semiHidden="1" w:unhideWhenUsed="1"/>
-    <w:lsdException w:name="HTML Preformatted" w:semiHidden="1" w:unhideWhenUsed="1"/>
-    <w:lsdException w:name="HTML Sample" w:semiHidden="1" w:unhideWhenUsed="1"/>
-    <w:lsdException w:name="HTML Typewriter" w:semiHidden="1" w:unhideWhenUsed="1"/>
-    <w:lsdException w:name="HTML Variable" w:semiHidden="1" w:unhideWhenUsed="1"/>
-    <w:lsdException w:name="Normal Table" w:semiHidden="1" w:unhideWhenUsed="1"/>
-    <w:lsdException w:name="annotation subject" w:semiHidden="1" w:unhideWhenUsed="1"/>
-    <w:lsdException w:name="No List" w:semiHidden="1" w:unhideWhenUsed="1"/>
-    <w:lsdException w:name="Outline List 1" w:semiHidden="1" w:unhideWhenUsed="1"/>
-    <w:lsdException w:name="Outline List 2" w:semiHidden="1" w:unhideWhenUsed="1"/>
-    <w:lsdException w:name="Outline List 3" w:semiHidden="1" w:unhideWhenUsed="1"/>
-    <w:lsdException w:name="Table Simple 1" w:semiHidden="1" w:unhideWhenUsed="1"/>
-    <w:lsdException w:name="Table Simple 2" w:semiHidden="1" w:unhideWhenUsed="1"/>
-    <w:lsdException w:name="Table Simple 3" w:semiHidden="1" w:unhideWhenUsed="1"/>
-    <w:lsdException w:name="Table Classic 1" w:semiHidden="1" w:unhideWhenUsed="1"/>
-    <w:lsdException w:name="Table Classic 2" w:semiHidden="1" w:unhideWhenUsed="1"/>
-    <w:lsdException w:name="Table Classic 3" w:semiHidden="1" w:unhideWhenUsed="1"/>
-    <w:lsdException w:name="Table Classic 4" w:semiHidden="1" w:unhideWhenUsed="1"/>
-    <w:lsdException w:name="Table Colorful 1" w:semiHidden="1" w:unhideWhenUsed="1"/>
-    <w:lsdException w:name="Table Colorful 2" w:semiHidden="1" w:unhideWhenUsed="1"/>
-    <w:lsdException w:name="Table Colorful 3" w:semiHidden="1" w:unhideWhenUsed="1"/>
-    <w:lsdException w:name="Table Columns 1" w:semiHidden="1" w:unhideWhenUsed="1"/>
-    <w:lsdException w:name="Table Columns 2" w:semiHidden="1" w:unhideWhenUsed="1"/>
-    <w:lsdException w:name="Table Columns 3" w:semiHidden="1" w:unhideWhenUsed="1"/>
-    <w:lsdException w:name="Table Columns 4" w:semiHidden="1" w:unhideWhenUsed="1"/>
-    <w:lsdException w:name="Table Columns 5" w:semiHidden="1" w:unhideWhenUsed="1"/>
-    <w:lsdException w:name="Table Grid 1" w:semiHidden="1" w:unhideWhenUsed="1"/>
-    <w:lsdException w:name="Table Grid 2" w:semiHidden="1" w:unhideWhenUsed="1"/>
-    <w:lsdException w:name="Table Grid 3" w:semiHidden="1" w:unhideWhenUsed="1"/>
-    <w:lsdException w:name="Table Grid 4" w:semiHidden="1" w:unhideWhenUsed="1"/>
-    <w:lsdException w:name="Table Grid 5" w:semiHidden="1" w:unhideWhenUsed="1"/>
-    <w:lsdException w:name="Table Grid 6" w:semiHidden="1" w:unhideWhenUsed="1"/>
-    <w:lsdException w:name="Table Grid 7" w:semiHidden="1" w:unhideWhenUsed="1"/>
-    <w:lsdException w:name="Table Grid 8" w:semiHidden="1" w:unhideWhenUsed="1"/>
-    <w:lsdException w:name="Table List 1" w:semiHidden="1" w:unhideWhenUsed="1"/>
-    <w:lsdException w:name="Table List 2" w:semiHidden="1" w:unhideWhenUsed="1"/>
-    <w:lsdException w:name="Table List 3" w:semiHidden="1" w:unhideWhenUsed="1"/>
-    <w:lsdException w:name="Table List 4" w:semiHidden="1" w:unhideWhenUsed="1"/>
-    <w:lsdException w:name="Table List 5" w:semiHidden="1" w:unhideWhenUsed="1"/>
-    <w:lsdException w:name="Table List 6" w:semiHidden="1" w:unhideWhenUsed="1"/>
-    <w:lsdException w:name="Table List 7" w:semiHidden="1" w:unhideWhenUsed="1"/>
-    <w:lsdException w:name="Table List 8" w:semiHidden="1" w:unhideWhenUsed="1"/>
-    <w:lsdException w:name="Table 3D effects 1" w:semiHidden="1" w:unhideWhenUsed="1"/>
-    <w:lsdException w:name="Table 3D effects 2" w:semiHidden="1" w:unhideWhenUsed="1"/>
-    <w:lsdException w:name="Table 3D effects 3" w:semiHidden="1" w:unhideWhenUsed="1"/>
-    <w:lsdException w:name="Table Contemporary" w:semiHidden="1" w:unhideWhenUsed="1"/>
-    <w:lsdException w:name="Table Elegant" w:semiHidden="1" w:unhideWhenUsed="1"/>
-    <w:lsdException w:name="Table Professional" w:semiHidden="1" w:unhideWhenUsed="1"/>
-    <w:lsdException w:name="Table Subtle 1" w:semiHidden="1" w:unhideWhenUsed="1"/>
-    <w:lsdException w:name="Table Subtle 2" w:semiHidden="1" w:unhideWhenUsed="1"/>
-    <w:lsdException w:name="Table Web 1" w:semiHidden="1" w:unhideWhenUsed="1"/>
-    <w:lsdException w:name="Table Web 2" w:semiHidden="1" w:unhideWhenUsed="1"/>
-    <w:lsdException w:name="Table Web 3" w:semiHidden="1" w:unhideWhenUsed="1"/>
-    <w:lsdException w:name="Balloon Text" w:semiHidden="1" w:unhideWhenUsed="1"/>
-    <w:lsdException w:name="Table Grid" w:uiPriority="39"/>
-    <w:lsdException w:name="Table Theme" w:semiHidden="1" w:unhideWhenUsed="1"/>
-    <w:lsdException w:name="Placeholder Text" w:semiHidden="1"/>
-    <w:lsdException w:name="No Spacing" w:uiPriority="1" w:qFormat="1"/>
-    <w:lsdException w:name="Light Shading" w:uiPriority="60"/>
-    <w:lsdException w:name="Light List" w:uiPriority="61"/>
-    <w:lsdException w:name="Light Grid" w:uiPriority="62"/>
-    <w:lsdException w:name="Medium Shading 1" w:uiPriority="63"/>
-    <w:lsdException w:name="Medium Shading 2" w:uiPriority="64"/>
-    <w:lsdException w:name="Medium List 1" w:uiPriority="65"/>
-    <w:lsdException w:name="Medium List 2" w:uiPriority="66"/>
-    <w:lsdException w:name="Medium Grid 1" w:uiPriority="67"/>
-    <w:lsdException w:name="Medium Grid 2" w:uiPriority="68"/>
-    <w:lsdException w:name="Medium Grid 3" w:uiPriority="69"/>
-    <w:lsdException w:name="Dark List" w:uiPriority="70"/>
-    <w:lsdException w:name="Colorful Shading" w:uiPriority="71"/>
-    <w:lsdException w:name="Colorful List" w:uiPriority="72"/>
-    <w:lsdException w:name="Colorful Grid" w:uiPriority="73"/>
-    <w:lsdException w:name="Light Shading Accent 1" w:uiPriority="60"/>
-    <w:lsdException w:name="Light List Accent 1" w:uiPriority="61"/>
-    <w:lsdException w:name="Light Grid Accent 1" w:uiPriority="62"/>
-    <w:lsdException w:name="Medium Shading 1 Accent 1" w:uiPriority="63"/>
-    <w:lsdException w:name="Medium Shading 2 Accent 1" w:uiPriority="64"/>
-    <w:lsdException w:name="Medium List 1 Accent 1" w:uiPriority="65"/>
-    <w:lsdException w:name="Revision" w:semiHidden="1"/>
-    <w:lsdException w:name="List Paragraph" w:uiPriority="34" w:qFormat="1"/>
-    <w:lsdException w:name="Quote" w:uiPriority="29" w:qFormat="1"/>
-    <w:lsdException w:name="Intense Quote" w:uiPriority="30" w:qFormat="1"/>
-    <w:lsdException w:name="Medium List 2 Accent 1" w:uiPriority="66"/>
-    <w:lsdException w:name="Medium Grid 1 Accent 1" w:uiPriority="67"/>
-    <w:lsdException w:name="Medium Grid 2 Accent 1" w:uiPriority="68"/>
-    <w:lsdException w:name="Medium Grid 3 Accent 1" w:uiPriority="69"/>
-    <w:lsdException w:name="Dark List Accent 1" w:uiPriority="70"/>
-    <w:lsdException w:name="Colorful Shading Accent 1" w:uiPriority="71"/>
-    <w:lsdException w:name="Colorful List Accent 1" w:uiPriority="72"/>
-    <w:lsdException w:name="Colorful Grid Accent 1" w:uiPriority="73"/>
-    <w:lsdException w:name="Light Shading Accent 2" w:uiPriority="60"/>
-    <w:lsdException w:name="Light List Accent 2" w:uiPriority="61"/>
-    <w:lsdException w:name="Light Grid Accent 2" w:uiPriority="62"/>
-    <w:lsdException w:name="Medium Shading 1 Accent 2" w:uiPriority="63"/>
-    <w:lsdException w:name="Medium Shading 2 Accent 2" w:uiPriority="64"/>
-    <w:lsdException w:name="Medium List 1 Accent 2" w:uiPriority="65"/>
-    <w:lsdException w:name="Medium List 2 Accent 2" w:uiPriority="66"/>
-    <w:lsdException w:name="Medium Grid 1 Accent 2" w:uiPriority="67"/>
-    <w:lsdException w:name="Medium Grid 2 Accent 2" w:uiPriority="68"/>
-    <w:lsdException w:name="Medium Grid 3 Accent 2" w:uiPriority="69"/>
-    <w:lsdException w:name="Dark List Accent 2" w:uiPriority="70"/>
-    <w:lsdException w:name="Colorful Shading Accent 2" w:uiPriority="71"/>
-    <w:lsdException w:name="Colorful List Accent 2" w:uiPriority="72"/>
-    <w:lsdException w:name="Colorful Grid Accent 2" w:uiPriority="73"/>
-    <w:lsdException w:name="Light Shading Accent 3" w:uiPriority="60"/>
-    <w:lsdException w:name="Light List Accent 3" w:uiPriority="61"/>
-    <w:lsdException w:name="Light Grid Accent 3" w:uiPriority="62"/>
-    <w:lsdException w:name="Medium Shading 1 Accent 3" w:uiPriority="63"/>
-    <w:lsdException w:name="Medium Shading 2 Accent 3" w:uiPriority="64"/>
-    <w:lsdException w:name="Medium List 1 Accent 3" w:uiPriority="65"/>
-    <w:lsdException w:name="Medium List 2 Accent 3" w:uiPriority="66"/>
-    <w:lsdException w:name="Medium Grid 1 Accent 3" w:uiPriority="67"/>
-    <w:lsdException w:name="Medium Grid 2 Accent 3" w:uiPriority="68"/>
-    <w:lsdException w:name="Medium Grid 3 Accent 3" w:uiPriority="69"/>
-    <w:lsdException w:name="Dark List Accent 3" w:uiPriority="70"/>
-    <w:lsdException w:name="Colorful Shading Accent 3" w:uiPriority="71"/>
-    <w:lsdException w:name="Colorful List Accent 3" w:uiPriority="72"/>
-    <w:lsdException w:name="Colorful Grid Accent 3" w:uiPriority="73"/>
-    <w:lsdException w:name="Light Shading Accent 4" w:uiPriority="60"/>
-    <w:lsdException w:name="Light List Accent 4" w:uiPriority="61"/>
-    <w:lsdException w:name="Light Grid Accent 4" w:uiPriority="62"/>
-    <w:lsdException w:name="Medium Shading 1 Accent 4" w:uiPriority="63"/>
-    <w:lsdException w:name="Medium Shading 2 Accent 4" w:uiPriority="64"/>
-    <w:lsdException w:name="Medium List 1 Accent 4" w:uiPriority="65"/>
-    <w:lsdException w:name="Medium List 2 Accent 4" w:uiPriority="66"/>
-    <w:lsdException w:name="Medium Grid 1 Accent 4" w:uiPriority="67"/>
-    <w:lsdException w:name="Medium Grid 2 Accent 4" w:uiPriority="68"/>
-    <w:lsdException w:name="Medium Grid 3 Accent 4" w:uiPriority="69"/>
-    <w:lsdException w:name="Dark List Accent 4" w:uiPriority="70"/>
-    <w:lsdException w:name="Colorful Shading Accent 4" w:uiPriority="71"/>
-    <w:lsdException w:name="Colorful List Accent 4" w:uiPriority="72"/>
-    <w:lsdException w:name="Colorful Grid Accent 4" w:uiPriority="73"/>
-    <w:lsdException w:name="Light Shading Accent 5" w:uiPriority="60"/>
-    <w:lsdException w:name="Light List Accent 5" w:uiPriority="61"/>
-    <w:lsdException w:name="Light Grid Accent 5" w:uiPriority="62"/>
-    <w:lsdException w:name="Medium Shading 1 Accent 5" w:uiPriority="63"/>
-    <w:lsdException w:name="Medium Shading 2 Accent 5" w:uiPriority="64"/>
-    <w:lsdException w:name="Medium List 1 Accent 5" w:uiPriority="65"/>
-    <w:lsdException w:name="Medium List 2 Accent 5" w:uiPriority="66"/>
-    <w:lsdException w:name="Medium Grid 1 Accent 5" w:uiPriority="67"/>
-    <w:lsdException w:name="Medium Grid 2 Accent 5" w:uiPriority="68"/>
-    <w:lsdException w:name="Medium Grid 3 Accent 5" w:uiPriority="69"/>
-    <w:lsdException w:name="Dark List Accent 5" w:uiPriority="70"/>
-    <w:lsdException w:name="Colorful Shading Accent 5" w:uiPriority="71"/>
-    <w:lsdException w:name="Colorful List Accent 5" w:uiPriority="72"/>
-    <w:lsdException w:name="Colorful Grid Accent 5" w:uiPriority="73"/>
-    <w:lsdException w:name="Light Shading Accent 6" w:uiPriority="60"/>
-    <w:lsdException w:name="Light List Accent 6" w:uiPriority="61"/>
-    <w:lsdException w:name="Light Grid Accent 6" w:uiPriority="62"/>
-    <w:lsdException w:name="Medium Shading 1 Accent 6" w:uiPriority="63"/>
-    <w:lsdException w:name="Medium Shading 2 Accent 6" w:uiPriority="64"/>
-    <w:lsdException w:name="Medium List 1 Accent 6" w:uiPriority="65"/>
-    <w:lsdException w:name="Medium List 2 Accent 6" w:uiPriority="66"/>
-    <w:lsdException w:name="Medium Grid 1 Accent 6" w:uiPriority="67"/>
-    <w:lsdException w:name="Medium Grid 2 Accent 6" w:uiPriority="68"/>
-    <w:lsdException w:name="Medium Grid 3 Accent 6" w:uiPriority="69"/>
-    <w:lsdException w:name="Dark List Accent 6" w:uiPriority="70"/>
-    <w:lsdException w:name="Colorful Shading Accent 6" w:uiPriority="71"/>
-    <w:lsdException w:name="Colorful List Accent 6" w:uiPriority="72"/>
-    <w:lsdException w:name="Colorful Grid Accent 6" w:uiPriority="73"/>
-    <w:lsdException w:name="Subtle Emphasis" w:uiPriority="19" w:qFormat="1"/>
-    <w:lsdException w:name="Intense Emphasis" w:uiPriority="21" w:qFormat="1"/>
-    <w:lsdException w:name="Subtle Reference" w:uiPriority="31" w:qFormat="1"/>
-    <w:lsdException w:name="Intense Reference" w:uiPriority="32" w:qFormat="1"/>
-    <w:lsdException w:name="Book Title" w:uiPriority="33" w:qFormat="1"/>
-    <w:lsdException w:name="Bibliography" w:semiHidden="1" w:uiPriority="37" w:unhideWhenUsed="1"/>
-    <w:lsdException w:name="TOC Heading" w:semiHidden="1" w:uiPriority="39" w:unhideWhenUsed="1" w:qFormat="1"/>
-    <w:lsdException w:name="Grid Table 4" w:uiPriority="49"/>
-    <w:lsdException w:name="Grid Table 5 Dark" w:uiPriority="50"/>
-    <w:lsdException w:name="Grid Table 6 Colorful" w:uiPriority="51"/>
-    <w:lsdException w:name="Grid Table 7 Colorful" w:uiPriority="52"/>
-    <w:lsdException w:name="Grid Table 1 Light Accent 1" w:uiPriority="46"/>
-    <w:lsdException w:name="Grid Table 2 Accent 1" w:uiPriority="47"/>
-    <w:lsdException w:name="Grid Table 3 Accent 1" w:uiPriority="48"/>
-    <w:lsdException w:name="Grid Table 4 Accent 1" w:uiPriority="49"/>
-    <w:lsdException w:name="Grid Table 5 Dark Accent 1" w:uiPriority="50"/>
-    <w:lsdException w:name="Grid Table 6 Colorful Accent 1" w:uiPriority="51"/>
-    <w:lsdException w:name="Grid Table 7 Colorful Accent 1" w:uiPriority="52"/>
-    <w:lsdException w:name="Grid Table 1 Light Accent 2" w:uiPriority="46"/>
-    <w:lsdException w:name="Grid Table 2 Accent 2" w:uiPriority="47"/>
-    <w:lsdException w:name="Grid Table 3 Accent 2" w:uiPriority="48"/>
-    <w:lsdException w:name="Grid Table 4 Accent 2" w:uiPriority="49"/>
-    <w:lsdException w:name="Grid Table 5 Dark Accent 2" w:uiPriority="50"/>
-    <w:lsdException w:name="Grid Table 6 Colorful Accent 2" w:uiPriority="51"/>
-    <w:lsdException w:name="Grid Table 7 Colorful Accent 2" w:uiPriority="52"/>
-    <w:lsdException w:name="Grid Table 1 Light Accent 3" w:uiPriority="46"/>
-    <w:lsdException w:name="Grid Table 2 Accent 3" w:uiPriority="47"/>
-    <w:lsdException w:name="Grid Table 3 Accent 3" w:uiPriority="48"/>
-    <w:lsdException w:name="Grid Table 4 Accent 3" w:uiPriority="49"/>
-    <w:lsdException w:name="Grid Table 5 Dark Accent 3" w:uiPriority="50"/>
-    <w:lsdException w:name="Grid Table 6 Colorful Accent 3" w:uiPriority="51"/>
-    <w:lsdException w:name="Grid Table 7 Colorful Accent 3" w:uiPriority="52"/>
-    <w:lsdException w:name="Grid Table 1 Light Accent 4" w:uiPriority="46"/>
-    <w:lsdException w:name="Grid Table 2 Accent 4" w:uiPriority="47"/>
-    <w:lsdException w:name="Grid Table 3 Accent 4" w:uiPriority="48"/>
-    <w:lsdException w:name="Grid Table 4 Accent 4" w:uiPriority="49"/>
-    <w:lsdException w:name="Grid Table 5 Dark Accent 4" w:uiPriority="50"/>
-    <w:lsdException w:name="Grid Table 6 Colorful Accent 4" w:uiPriority="51"/>
-    <w:lsdException w:name="Grid Table 7 Colorful Accent 4" w:uiPriority="52"/>
-    <w:lsdException w:name="Grid Table 1 Light Accent 5" w:uiPriority="46"/>
-    <w:lsdException w:name="Grid Table 2 Accent 5" w:uiPriority="47"/>
-    <w:lsdException w:name="Grid Table 3 Accent 5" w:uiPriority="48"/>
-    <w:lsdException w:name="Grid Table 4 Accent 5" w:uiPriority="49"/>
-    <w:lsdException w:name="Grid Table 5 Dark Accent 5" w:uiPriority="50"/>
-    <w:lsdException w:name="Grid Table 6 Colorful Accent 5" w:uiPriority="51"/>
-    <w:lsdException w:name="Grid Table 7 Colorful Accent 5" w:uiPriority="52"/>
-    <w:lsdException w:name="Grid Table 1 Light Accent 6" w:uiPriority="46"/>
-    <w:lsdException w:name="Grid Table 2 Accent 6" w:uiPriority="47"/>
-    <w:lsdException w:name="Grid Table 3 Accent 6" w:uiPriority="48"/>
-    <w:lsdException w:name="Grid Table 4 Accent 6" w:uiPriority="49"/>
-    <w:lsdException w:name="Grid Table 5 Dark Accent 6" w:uiPriority="50"/>
-    <w:lsdException w:name="Grid Table 6 Colorful Accent 6" w:uiPriority="51"/>
-    <w:lsdException w:name="Grid Table 7 Colorful Accent 6" w:uiPriority="52"/>
-    <w:lsdException w:name="List Table 1 Light" w:uiPriority="46"/>
-    <w:lsdException w:name="List Table 2" w:uiPriority="47"/>
-    <w:lsdException w:name="List Table 3" w:uiPriority="48"/>
-    <w:lsdException w:name="List Table 4" w:uiPriority="49"/>
-    <w:lsdException w:name="List Table 5 Dark" w:uiPriority="50"/>
-    <w:lsdException w:name="List Table 6 Colorful" w:uiPriority="51"/>
-    <w:lsdException w:name="List Table 7 Colorful" w:uiPriority="52"/>
-    <w:lsdException w:name="List Table 1 Light Accent 1" w:uiPriority="46"/>
-    <w:lsdException w:name="List Table 2 Accent 1" w:uiPriority="47"/>
-    <w:lsdException w:name="List Table 3 Accent 1" w:uiPriority="48"/>
-    <w:lsdException w:name="List Table 4 Accent 1" w:uiPriority="49"/>
-    <w:lsdException w:name="List Table 5 Dark Accent 1" w:uiPriority="50"/>
-    <w:lsdException w:name="List Table 6 Colorful Accent 1" w:uiPriority="51"/>
-    <w:lsdException w:name="List Table 7 Colorful Accent 1" w:uiPriority="52"/>
-    <w:lsdException w:name="List Table 1 Light Accent 2" w:uiPriority="46"/>
-    <w:lsdException w:name="List Table 2 Accent 2" w:uiPriority="47"/>
-    <w:lsdException w:name="List Table 3 Accent 2" w:uiPriority="48"/>
-    <w:lsdException w:name="List Table 4 Accent 2" w:uiPriority="49"/>
-    <w:lsdException w:name="List Table 5 Dark Accent 2" w:uiPriority="50"/>
-    <w:lsdException w:name="List Table 6 Colorful Accent 2" w:uiPriority="51"/>
-    <w:lsdException w:name="List Table 7 Colorful Accent 2" w:uiPriority="52"/>
-    <w:lsdException w:name="List Table 1 Light Accent 3" w:uiPriority="46"/>
-    <w:lsdException w:name="List Table 2 Accent 3" w:uiPriority="47"/>
-    <w:lsdException w:name="List Table 3 Accent 3" w:uiPriority="48"/>
-    <w:lsdException w:name="List Table 4 Accent 3" w:uiPriority="49"/>
-    <w:lsdException w:name="List Table 5 Dark Accent 3" w:uiPriority="50"/>
-    <w:lsdException w:name="List Table 6 Colorful Accent 3" w:uiPriority="51"/>
-    <w:lsdException w:name="List Table 7 Colorful Accent 3" w:uiPriority="52"/>
-    <w:lsdException w:name="List Table 1 Light Accent 4" w:uiPriority="46"/>
-    <w:lsdException w:name="List Table 2 Accent 4" w:uiPriority="47"/>
-    <w:lsdException w:name="List Table 3 Accent 4" w:uiPriority="48"/>
-    <w:lsdException w:name="List Table 4 Accent 4" w:uiPriority="49"/>
-    <w:lsdException w:name="List Table 5 Dark Accent 4" w:uiPriority="50"/>
-    <w:lsdException w:name="List Table 6 Colorful Accent 4" w:uiPriority="51"/>
-    <w:lsdException w:name="List Table 7 Colorful Accent 4" w:uiPriority="52"/>
-    <w:lsdException w:name="List Table 1 Light Accent 5" w:uiPriority="46"/>
-    <w:lsdException w:name="List Table 2 Accent 5" w:uiPriority="47"/>
-    <w:lsdException w:name="List Table 3 Accent 5" w:uiPriority="48"/>
-    <w:lsdException w:name="List Table 4 Accent 5" w:uiPriority="49"/>
-    <w:lsdException w:name="List Table 5 Dark Accent 5" w:uiPriority="50"/>
-    <w:lsdException w:name="List Table 6 Colorful Accent 5" w:uiPriority="51"/>
-    <w:lsdException w:name="List Table 7 Colorful Accent 5" w:uiPriority="52"/>
-    <w:lsdException w:name="List Table 1 Light Accent 6" w:uiPriority="46"/>
-    <w:lsdException w:name="List Table 2 Accent 6" w:uiPriority="47"/>
-    <w:lsdException w:name="List Table 3 Accent 6" w:uiPriority="48"/>
-    <w:lsdException w:name="List Table 4 Accent 6" w:uiPriority="49"/>
-    <w:lsdException w:name="List Table 5 Dark Accent 6" w:uiPriority="50"/>
-    <w:lsdException w:name="List Table 6 Colorful Accent 6" w:uiPriority="51"/>
-    <w:lsdException w:name="List Table 7 Colorful Accent 6" w:uiPriority="52"/>
+  <w:latentStyles w:defLockedState="0" w:defUIPriority="99" w:defSemiHidden="1" w:defUnhideWhenUsed="1" w:defQFormat="0" w:count="267">
+    <w:lsdException w:name="Normal" w:semiHidden="0" w:uiPriority="0" w:unhideWhenUsed="0" w:qFormat="1"/>
+    <w:lsdException w:name="heading 1" w:semiHidden="0" w:uiPriority="9" w:unhideWhenUsed="0" w:qFormat="1"/>
+    <w:lsdException w:name="heading 2" w:uiPriority="9" w:qFormat="1"/>
+    <w:lsdException w:name="heading 3" w:uiPriority="9" w:qFormat="1"/>
+    <w:lsdException w:name="heading 4" w:uiPriority="9" w:qFormat="1"/>
+    <w:lsdException w:name="heading 5" w:uiPriority="9" w:qFormat="1"/>
+    <w:lsdException w:name="heading 6" w:uiPriority="9" w:qFormat="1"/>
+    <w:lsdException w:name="heading 7" w:uiPriority="9" w:qFormat="1"/>
+    <w:lsdException w:name="heading 8" w:uiPriority="9" w:qFormat="1"/>
+    <w:lsdException w:name="heading 9" w:uiPriority="9" w:qFormat="1"/>
+    <w:lsdException w:name="toc 1" w:uiPriority="39"/>
+    <w:lsdException w:name="toc 2" w:uiPriority="39"/>
+    <w:lsdException w:name="toc 3" w:uiPriority="39"/>
+    <w:lsdException w:name="toc 4" w:uiPriority="39"/>
+    <w:lsdException w:name="toc 5" w:uiPriority="39"/>
+    <w:lsdException w:name="toc 6" w:uiPriority="39"/>
+    <w:lsdException w:name="toc 7" w:uiPriority="39"/>
+    <w:lsdException w:name="toc 8" w:uiPriority="39"/>
+    <w:lsdException w:name="toc 9" w:uiPriority="39"/>
+    <w:lsdException w:name="caption" w:uiPriority="35" w:qFormat="1"/>
+    <w:lsdException w:name="Title" w:semiHidden="0" w:uiPriority="10" w:unhideWhenUsed="0" w:qFormat="1"/>
+    <w:lsdException w:name="Default Paragraph Font" w:uiPriority="1"/>
+    <w:lsdException w:name="Subtitle" w:semiHidden="0" w:uiPriority="11" w:unhideWhenUsed="0" w:qFormat="1"/>
+    <w:lsdException w:name="Strong" w:semiHidden="0" w:uiPriority="22" w:unhideWhenUsed="0" w:qFormat="1"/>
+    <w:lsdException w:name="Emphasis" w:semiHidden="0" w:uiPriority="20" w:unhideWhenUsed="0" w:qFormat="1"/>
+    <w:lsdException w:name="Table Grid" w:semiHidden="0" w:uiPriority="39" w:unhideWhenUsed="0"/>
+    <w:lsdException w:name="Placeholder Text" w:unhideWhenUsed="0"/>
+    <w:lsdException w:name="No Spacing" w:semiHidden="0" w:uiPriority="1" w:unhideWhenUsed="0" w:qFormat="1"/>
+    <w:lsdException w:name="Light Shading" w:semiHidden="0" w:uiPriority="60" w:unhideWhenUsed="0"/>
+    <w:lsdException w:name="Light List" w:semiHidden="0" w:uiPriority="61" w:unhideWhenUsed="0"/>
+    <w:lsdException w:name="Light Grid" w:semiHidden="0" w:uiPriority="62" w:unhideWhenUsed="0"/>
+    <w:lsdException w:name="Medium Shading 1" w:semiHidden="0" w:uiPriority="63" w:unhideWhenUsed="0"/>
+    <w:lsdException w:name="Medium Shading 2" w:semiHidden="0" w:uiPriority="64" w:unhideWhenUsed="0"/>
+    <w:lsdException w:name="Medium List 1" w:semiHidden="0" w:uiPriority="65" w:unhideWhenUsed="0"/>
+    <w:lsdException w:name="Medium List 2" w:semiHidden="0" w:uiPriority="66" w:unhideWhenUsed="0"/>
+    <w:lsdException w:name="Medium Grid 1" w:semiHidden="0" w:uiPriority="67" w:unhideWhenUsed="0"/>
+    <w:lsdException w:name="Medium Grid 2" w:semiHidden="0" w:uiPriority="68" w:unhideWhenUsed="0"/>
+    <w:lsdException w:name="Medium Grid 3" w:semiHidden="0" w:uiPriority="69" w:unhideWhenUsed="0"/>
+    <w:lsdException w:name="Dark List" w:semiHidden="0" w:uiPriority="70" w:unhideWhenUsed="0"/>
+    <w:lsdException w:name="Colorful Shading" w:semiHidden="0" w:uiPriority="71" w:unhideWhenUsed="0"/>
+    <w:lsdException w:name="Colorful List" w:semiHidden="0" w:uiPriority="72" w:unhideWhenUsed="0"/>
+    <w:lsdException w:name="Colorful Grid" w:semiHidden="0" w:uiPriority="73" w:unhideWhenUsed="0"/>
+    <w:lsdException w:name="Light Shading Accent 1" w:semiHidden="0" w:uiPriority="60" w:unhideWhenUsed="0"/>
+    <w:lsdException w:name="Light List Accent 1" w:semiHidden="0" w:uiPriority="61" w:unhideWhenUsed="0"/>
+    <w:lsdException w:name="Light Grid Accent 1" w:semiHidden="0" w:uiPriority="62" w:unhideWhenUsed="0"/>
+    <w:lsdException w:name="Medium Shading 1 Accent 1" w:semiHidden="0" w:uiPriority="63" w:unhideWhenUsed="0"/>
+    <w:lsdException w:name="Medium Shading 2 Accent 1" w:semiHidden="0" w:uiPriority="64" w:unhideWhenUsed="0"/>
+    <w:lsdException w:name="Medium List 1 Accent 1" w:semiHidden="0" w:uiPriority="65" w:unhideWhenUsed="0"/>
+    <w:lsdException w:name="Revision" w:unhideWhenUsed="0"/>
+    <w:lsdException w:name="List Paragraph" w:semiHidden="0" w:uiPriority="34" w:unhideWhenUsed="0" w:qFormat="1"/>
+    <w:lsdException w:name="Quote" w:semiHidden="0" w:uiPriority="29" w:unhideWhenUsed="0" w:qFormat="1"/>
+    <w:lsdException w:name="Intense Quote" w:semiHidden="0" w:uiPriority="30" w:unhideWhenUsed="0" w:qFormat="1"/>
+    <w:lsdException w:name="Medium List 2 Accent 1" w:semiHidden="0" w:uiPriority="66" w:unhideWhenUsed="0"/>
+    <w:lsdException w:name="Medium Grid 1 Accent 1" w:semiHidden="0" w:uiPriority="67" w:unhideWhenUsed="0"/>
+    <w:lsdException w:name="Medium Grid 2 Accent 1" w:semiHidden="0" w:uiPriority="68" w:unhideWhenUsed="0"/>
+    <w:lsdException w:name="Medium Grid 3 Accent 1" w:semiHidden="0" w:uiPriority="69" w:unhideWhenUsed="0"/>
+    <w:lsdException w:name="Dark List Accent 1" w:semiHidden="0" w:uiPriority="70" w:unhideWhenUsed="0"/>
+    <w:lsdException w:name="Colorful Shading Accent 1" w:semiHidden="0" w:uiPriority="71" w:unhideWhenUsed="0"/>
+    <w:lsdException w:name="Colorful List Accent 1" w:semiHidden="0" w:uiPriority="72" w:unhideWhenUsed="0"/>
+    <w:lsdException w:name="Colorful Grid Accent 1" w:semiHidden="0" w:uiPriority="73" w:unhideWhenUsed="0"/>
+    <w:lsdException w:name="Light Shading Accent 2" w:semiHidden="0" w:uiPriority="60" w:unhideWhenUsed="0"/>
+    <w:lsdException w:name="Light List Accent 2" w:semiHidden="0" w:uiPriority="61" w:unhideWhenUsed="0"/>
+    <w:lsdException w:name="Light Grid Accent 2" w:semiHidden="0" w:uiPriority="62" w:unhideWhenUsed="0"/>
+    <w:lsdException w:name="Medium Shading 1 Accent 2" w:semiHidden="0" w:uiPriority="63" w:unhideWhenUsed="0"/>
+    <w:lsdException w:name="Medium Shading 2 Accent 2" w:semiHidden="0" w:uiPriority="64" w:unhideWhenUsed="0"/>
+    <w:lsdException w:name="Medium List 1 Accent 2" w:semiHidden="0" w:uiPriority="65" w:unhideWhenUsed="0"/>
+    <w:lsdException w:name="Medium List 2 Accent 2" w:semiHidden="0" w:uiPriority="66" w:unhideWhenUsed="0"/>
+    <w:lsdException w:name="Medium Grid 1 Accent 2" w:semiHidden="0" w:uiPriority="67" w:unhideWhenUsed="0"/>
+    <w:lsdException w:name="Medium Grid 2 Accent 2" w:semiHidden="0" w:uiPriority="68" w:unhideWhenUsed="0"/>
+    <w:lsdException w:name="Medium Grid 3 Accent 2" w:semiHidden="0" w:uiPriority="69" w:unhideWhenUsed="0"/>
+    <w:lsdException w:name="Dark List Accent 2" w:semiHidden="0" w:uiPriority="70" w:unhideWhenUsed="0"/>
+    <w:lsdException w:name="Colorful Shading Accent 2" w:semiHidden="0" w:uiPriority="71" w:unhideWhenUsed="0"/>
+    <w:lsdException w:name="Colorful List Accent 2" w:semiHidden="0" w:uiPriority="72" w:unhideWhenUsed="0"/>
+    <w:lsdException w:name="Colorful Grid Accent 2" w:semiHidden="0" w:uiPriority="73" w:unhideWhenUsed="0"/>
+    <w:lsdException w:name="Light Shading Accent 3" w:semiHidden="0" w:uiPriority="60" w:unhideWhenUsed="0"/>
+    <w:lsdException w:name="Light List Accent 3" w:semiHidden="0" w:uiPriority="61" w:unhideWhenUsed="0"/>
+    <w:lsdException w:name="Light Grid Accent 3" w:semiHidden="0" w:uiPriority="62" w:unhideWhenUsed="0"/>
+    <w:lsdException w:name="Medium Shading 1 Accent 3" w:semiHidden="0" w:uiPriority="63" w:unhideWhenUsed="0"/>
+    <w:lsdException w:name="Medium Shading 2 Accent 3" w:semiHidden="0" w:uiPriority="64" w:unhideWhenUsed="0"/>
+    <w:lsdException w:name="Medium List 1 Accent 3" w:semiHidden="0" w:uiPriority="65" w:unhideWhenUsed="0"/>
+    <w:lsdException w:name="Medium List 2 Accent 3" w:semiHidden="0" w:uiPriority="66" w:unhideWhenUsed="0"/>
+    <w:lsdException w:name="Medium Grid 1 Accent 3" w:semiHidden="0" w:uiPriority="67" w:unhideWhenUsed="0"/>
+    <w:lsdException w:name="Medium Grid 2 Accent 3" w:semiHidden="0" w:uiPriority="68" w:unhideWhenUsed="0"/>
+    <w:lsdException w:name="Medium Grid 3 Accent 3" w:semiHidden="0" w:uiPriority="69" w:unhideWhenUsed="0"/>
+    <w:lsdException w:name="Dark List Accent 3" w:semiHidden="0" w:uiPriority="70" w:unhideWhenUsed="0"/>
+    <w:lsdException w:name="Colorful Shading Accent 3" w:semiHidden="0" w:uiPriority="71" w:unhideWhenUsed="0"/>
+    <w:lsdException w:name="Colorful List Accent 3" w:semiHidden="0" w:uiPriority="72" w:unhideWhenUsed="0"/>
+    <w:lsdException w:name="Colorful Grid Accent 3" w:semiHidden="0" w:uiPriority="73" w:unhideWhenUsed="0"/>
+    <w:lsdException w:name="Light Shading Accent 4" w:semiHidden="0" w:uiPriority="60" w:unhideWhenUsed="0"/>
+    <w:lsdException w:name="Light List Accent 4" w:semiHidden="0" w:uiPriority="61" w:unhideWhenUsed="0"/>
+    <w:lsdException w:name="Light Grid Accent 4" w:semiHidden="0" w:uiPriority="62" w:unhideWhenUsed="0"/>
+    <w:lsdException w:name="Medium Shading 1 Accent 4" w:semiHidden="0" w:uiPriority="63" w:unhideWhenUsed="0"/>
+    <w:lsdException w:name="Medium Shading 2 Accent 4" w:semiHidden="0" w:uiPriority="64" w:unhideWhenUsed="0"/>
+    <w:lsdException w:name="Medium List 1 Accent 4" w:semiHidden="0" w:uiPriority="65" w:unhideWhenUsed="0"/>
+    <w:lsdException w:name="Medium List 2 Accent 4" w:semiHidden="0" w:uiPriority="66" w:unhideWhenUsed="0"/>
+    <w:lsdException w:name="Medium Grid 1 Accent 4" w:semiHidden="0" w:uiPriority="67" w:unhideWhenUsed="0"/>
+    <w:lsdException w:name="Medium Grid 2 Accent 4" w:semiHidden="0" w:uiPriority="68" w:unhideWhenUsed="0"/>
+    <w:lsdException w:name="Medium Grid 3 Accent 4" w:semiHidden="0" w:uiPriority="69" w:unhideWhenUsed="0"/>
+    <w:lsdException w:name="Dark List Accent 4" w:semiHidden="0" w:uiPriority="70" w:unhideWhenUsed="0"/>
+    <w:lsdException w:name="Colorful Shading Accent 4" w:semiHidden="0" w:uiPriority="71" w:unhideWhenUsed="0"/>
+    <w:lsdException w:name="Colorful List Accent 4" w:semiHidden="0" w:uiPriority="72" w:unhideWhenUsed="0"/>
+    <w:lsdException w:name="Colorful Grid Accent 4" w:semiHidden="0" w:uiPriority="73" w:unhideWhenUsed="0"/>
+    <w:lsdException w:name="Light Shading Accent 5" w:semiHidden="0" w:uiPriority="60" w:unhideWhenUsed="0"/>
+    <w:lsdException w:name="Light List Accent 5" w:semiHidden="0" w:uiPriority="61" w:unhideWhenUsed="0"/>
+    <w:lsdException w:name="Light Grid Accent 5" w:semiHidden="0" w:uiPriority="62" w:unhideWhenUsed="0"/>
+    <w:lsdException w:name="Medium Shading 1 Accent 5" w:semiHidden="0" w:uiPriority="63" w:unhideWhenUsed="0"/>
+    <w:lsdException w:name="Medium Shading 2 Accent 5" w:semiHidden="0" w:uiPriority="64" w:unhideWhenUsed="0"/>
+    <w:lsdException w:name="Medium List 1 Accent 5" w:semiHidden="0" w:uiPriority="65" w:unhideWhenUsed="0"/>
+    <w:lsdException w:name="Medium List 2 Accent 5" w:semiHidden="0" w:uiPriority="66" w:unhideWhenUsed="0"/>
+    <w:lsdException w:name="Medium Grid 1 Accent 5" w:semiHidden="0" w:uiPriority="67" w:unhideWhenUsed="0"/>
+    <w:lsdException w:name="Medium Grid 2 Accent 5" w:semiHidden="0" w:uiPriority="68" w:unhideWhenUsed="0"/>
+    <w:lsdException w:name="Medium Grid 3 Accent 5" w:semiHidden="0" w:uiPriority="69" w:unhideWhenUsed="0"/>
+    <w:lsdException w:name="Dark List Accent 5" w:semiHidden="0" w:uiPriority="70" w:unhideWhenUsed="0"/>
+    <w:lsdException w:name="Colorful Shading Accent 5" w:semiHidden="0" w:uiPriority="71" w:unhideWhenUsed="0"/>
+    <w:lsdException w:name="Colorful List Accent 5" w:semiHidden="0" w:uiPriority="72" w:unhideWhenUsed="0"/>
+    <w:lsdException w:name="Colorful Grid Accent 5" w:semiHidden="0" w:uiPriority="73" w:unhideWhenUsed="0"/>
+    <w:lsdException w:name="Light Shading Accent 6" w:semiHidden="0" w:uiPriority="60" w:unhideWhenUsed="0"/>
+    <w:lsdException w:name="Light List Accent 6" w:semiHidden="0" w:uiPriority="61" w:unhideWhenUsed="0"/>
+    <w:lsdException w:name="Light Grid Accent 6" w:semiHidden="0" w:uiPriority="62" w:unhideWhenUsed="0"/>
+    <w:lsdException w:name="Medium Shading 1 Accent 6" w:semiHidden="0" w:uiPriority="63" w:unhideWhenUsed="0"/>
+    <w:lsdException w:name="Medium Shading 2 Accent 6" w:semiHidden="0" w:uiPriority="64" w:unhideWhenUsed="0"/>
+    <w:lsdException w:name="Medium List 1 Accent 6" w:semiHidden="0" w:uiPriority="65" w:unhideWhenUsed="0"/>
+    <w:lsdException w:name="Medium List 2 Accent 6" w:semiHidden="0" w:uiPriority="66" w:unhideWhenUsed="0"/>
+    <w:lsdException w:name="Medium Grid 1 Accent 6" w:semiHidden="0" w:uiPriority="67" w:unhideWhenUsed="0"/>
+    <w:lsdException w:name="Medium Grid 2 Accent 6" w:semiHidden="0" w:uiPriority="68" w:unhideWhenUsed="0"/>
+    <w:lsdException w:name="Medium Grid 3 Accent 6" w:semiHidden="0" w:uiPriority="69" w:unhideWhenUsed="0"/>
+    <w:lsdException w:name="Dark List Accent 6" w:semiHidden="0" w:uiPriority="70" w:unhideWhenUsed="0"/>
+    <w:lsdException w:name="Colorful Shading Accent 6" w:semiHidden="0" w:uiPriority="71" w:unhideWhenUsed="0"/>
+    <w:lsdException w:name="Colorful List Accent 6" w:semiHidden="0" w:uiPriority="72" w:unhideWhenUsed="0"/>
+    <w:lsdException w:name="Colorful Grid Accent 6" w:semiHidden="0" w:uiPriority="73" w:unhideWhenUsed="0"/>
+    <w:lsdException w:name="Subtle Emphasis" w:semiHidden="0" w:uiPriority="19" w:unhideWhenUsed="0" w:qFormat="1"/>
+    <w:lsdException w:name="Intense Emphasis" w:semiHidden="0" w:uiPriority="21" w:unhideWhenUsed="0" w:qFormat="1"/>
+    <w:lsdException w:name="Subtle Reference" w:semiHidden="0" w:uiPriority="31" w:unhideWhenUsed="0" w:qFormat="1"/>
+    <w:lsdException w:name="Intense Reference" w:semiHidden="0" w:uiPriority="32" w:unhideWhenUsed="0" w:qFormat="1"/>
+    <w:lsdException w:name="Book Title" w:semiHidden="0" w:uiPriority="33" w:unhideWhenUsed="0" w:qFormat="1"/>
+    <w:lsdException w:name="Bibliography" w:uiPriority="37"/>
+    <w:lsdException w:name="TOC Heading" w:uiPriority="39" w:qFormat="1"/>
   </w:latentStyles>
   <w:style w:type="paragraph" w:default="1" w:styleId="Normal">
     <w:name w:val="Normal"/>
@@ -5657,6 +5582,7 @@
       <w:szCs w:val="22"/>
     </w:rPr>
     <w:tblPr>
+      <w:tblInd w:w="0" w:type="dxa"/>
       <w:tblBorders>
         <w:top w:val="single" w:sz="4" w:space="0" w:color="auto"/>
         <w:left w:val="single" w:sz="4" w:space="0" w:color="auto"/>
@@ -5665,6 +5591,330 @@
         <w:insideH w:val="single" w:sz="4" w:space="0" w:color="auto"/>
         <w:insideV w:val="single" w:sz="4" w:space="0" w:color="auto"/>
       </w:tblBorders>
+      <w:tblCellMar>
+        <w:top w:w="0" w:type="dxa"/>
+        <w:left w:w="108" w:type="dxa"/>
+        <w:bottom w:w="0" w:type="dxa"/>
+        <w:right w:w="108" w:type="dxa"/>
+      </w:tblCellMar>
+    </w:tblPr>
+  </w:style>
+  <w:style w:type="paragraph" w:styleId="Footer">
+    <w:name w:val="footer"/>
+    <w:basedOn w:val="Normal"/>
+    <w:link w:val="FooterChar"/>
+    <w:uiPriority w:val="99"/>
+    <w:unhideWhenUsed/>
+    <w:rsid w:val="00ED57BA"/>
+    <w:pPr>
+      <w:tabs>
+        <w:tab w:val="center" w:pos="4680"/>
+        <w:tab w:val="right" w:pos="9360"/>
+      </w:tabs>
+      <w:spacing w:after="0" w:line="240" w:lineRule="auto"/>
+    </w:pPr>
+  </w:style>
+  <w:style w:type="character" w:customStyle="1" w:styleId="FooterChar">
+    <w:name w:val="Footer Char"/>
+    <w:basedOn w:val="DefaultParagraphFont"/>
+    <w:link w:val="Footer"/>
+    <w:uiPriority w:val="99"/>
+    <w:rsid w:val="00ED57BA"/>
+    <w:rPr>
+      <w:rFonts w:eastAsiaTheme="minorHAnsi"/>
+      <w:sz w:val="22"/>
+      <w:szCs w:val="22"/>
+    </w:rPr>
+  </w:style>
+  <w:style w:type="paragraph" w:styleId="ListParagraph">
+    <w:name w:val="List Paragraph"/>
+    <w:basedOn w:val="Normal"/>
+    <w:uiPriority w:val="34"/>
+    <w:qFormat/>
+    <w:rsid w:val="00ED57BA"/>
+    <w:pPr>
+      <w:ind w:left="720"/>
+      <w:contextualSpacing/>
+    </w:pPr>
+  </w:style>
+  <w:style w:type="paragraph" w:styleId="BalloonText">
+    <w:name w:val="Balloon Text"/>
+    <w:basedOn w:val="Normal"/>
+    <w:link w:val="BalloonTextChar"/>
+    <w:uiPriority w:val="99"/>
+    <w:semiHidden/>
+    <w:unhideWhenUsed/>
+    <w:rsid w:val="00ED57BA"/>
+    <w:pPr>
+      <w:spacing w:after="0" w:line="240" w:lineRule="auto"/>
+    </w:pPr>
+    <w:rPr>
+      <w:rFonts w:ascii="Lucida Grande" w:hAnsi="Lucida Grande" w:cs="Lucida Grande"/>
+      <w:sz w:val="18"/>
+      <w:szCs w:val="18"/>
+    </w:rPr>
+  </w:style>
+  <w:style w:type="character" w:customStyle="1" w:styleId="BalloonTextChar">
+    <w:name w:val="Balloon Text Char"/>
+    <w:basedOn w:val="DefaultParagraphFont"/>
+    <w:link w:val="BalloonText"/>
+    <w:uiPriority w:val="99"/>
+    <w:semiHidden/>
+    <w:rsid w:val="00ED57BA"/>
+    <w:rPr>
+      <w:rFonts w:ascii="Lucida Grande" w:eastAsiaTheme="minorHAnsi" w:hAnsi="Lucida Grande" w:cs="Lucida Grande"/>
+      <w:sz w:val="18"/>
+      <w:szCs w:val="18"/>
+    </w:rPr>
+  </w:style>
+  <w:style w:type="paragraph" w:styleId="NormalWeb">
+    <w:name w:val="Normal (Web)"/>
+    <w:basedOn w:val="Normal"/>
+    <w:uiPriority w:val="99"/>
+    <w:semiHidden/>
+    <w:unhideWhenUsed/>
+    <w:rsid w:val="006C7471"/>
+    <w:pPr>
+      <w:spacing w:before="100" w:beforeAutospacing="1" w:after="100" w:afterAutospacing="1" w:line="240" w:lineRule="auto"/>
+    </w:pPr>
+    <w:rPr>
+      <w:rFonts w:ascii="Times" w:eastAsiaTheme="minorEastAsia" w:hAnsi="Times" w:cs="Times New Roman"/>
+      <w:sz w:val="20"/>
+      <w:szCs w:val="20"/>
+    </w:rPr>
+  </w:style>
+  <w:style w:type="character" w:styleId="Hyperlink">
+    <w:name w:val="Hyperlink"/>
+    <w:basedOn w:val="DefaultParagraphFont"/>
+    <w:uiPriority w:val="99"/>
+    <w:unhideWhenUsed/>
+    <w:rsid w:val="00595666"/>
+    <w:rPr>
+      <w:color w:val="0000FF" w:themeColor="hyperlink"/>
+      <w:u w:val="single"/>
+    </w:rPr>
+  </w:style>
+</w:styles>
+</file>
+
+<file path=word/stylesWithEffects.xml><?xml version="1.0" encoding="utf-8"?>
+<w:styles xmlns:wpc="http://schemas.microsoft.com/office/word/2010/wordprocessingCanvas" xmlns:mc="http://schemas.openxmlformats.org/markup-compatibility/2006" xmlns:o="urn:schemas-microsoft-com:office:office" xmlns:r="http://schemas.openxmlformats.org/officeDocument/2006/relationships" xmlns:m="http://schemas.openxmlformats.org/officeDocument/2006/math" xmlns:v="urn:schemas-microsoft-com:vml" xmlns:wp14="http://schemas.microsoft.com/office/word/2010/wordprocessingDrawing" xmlns:wp="http://schemas.openxmlformats.org/drawingml/2006/wordprocessingDrawing" xmlns:w10="urn:schemas-microsoft-com:office:word" xmlns:w="http://schemas.openxmlformats.org/wordprocessingml/2006/main" xmlns:w14="http://schemas.microsoft.com/office/word/2010/wordml" xmlns:wpg="http://schemas.microsoft.com/office/word/2010/wordprocessingGroup" xmlns:wpi="http://schemas.microsoft.com/office/word/2010/wordprocessingInk" xmlns:wne="http://schemas.microsoft.com/office/word/2006/wordml" xmlns:wps="http://schemas.microsoft.com/office/word/2010/wordprocessingShape" mc:Ignorable="w14 wp14">
+  <w:docDefaults>
+    <w:rPrDefault>
+      <w:rPr>
+        <w:rFonts w:asciiTheme="minorHAnsi" w:eastAsiaTheme="minorEastAsia" w:hAnsiTheme="minorHAnsi" w:cstheme="minorBidi"/>
+        <w:sz w:val="24"/>
+        <w:szCs w:val="24"/>
+        <w:lang w:val="en-US" w:eastAsia="en-US" w:bidi="ar-SA"/>
+      </w:rPr>
+    </w:rPrDefault>
+    <w:pPrDefault/>
+  </w:docDefaults>
+  <w:latentStyles w:defLockedState="0" w:defUIPriority="99" w:defSemiHidden="1" w:defUnhideWhenUsed="1" w:defQFormat="0" w:count="267">
+    <w:lsdException w:name="Normal" w:semiHidden="0" w:uiPriority="0" w:unhideWhenUsed="0" w:qFormat="1"/>
+    <w:lsdException w:name="heading 1" w:semiHidden="0" w:uiPriority="9" w:unhideWhenUsed="0" w:qFormat="1"/>
+    <w:lsdException w:name="heading 2" w:uiPriority="9" w:qFormat="1"/>
+    <w:lsdException w:name="heading 3" w:uiPriority="9" w:qFormat="1"/>
+    <w:lsdException w:name="heading 4" w:uiPriority="9" w:qFormat="1"/>
+    <w:lsdException w:name="heading 5" w:uiPriority="9" w:qFormat="1"/>
+    <w:lsdException w:name="heading 6" w:uiPriority="9" w:qFormat="1"/>
+    <w:lsdException w:name="heading 7" w:uiPriority="9" w:qFormat="1"/>
+    <w:lsdException w:name="heading 8" w:uiPriority="9" w:qFormat="1"/>
+    <w:lsdException w:name="heading 9" w:uiPriority="9" w:qFormat="1"/>
+    <w:lsdException w:name="toc 1" w:uiPriority="39"/>
+    <w:lsdException w:name="toc 2" w:uiPriority="39"/>
+    <w:lsdException w:name="toc 3" w:uiPriority="39"/>
+    <w:lsdException w:name="toc 4" w:uiPriority="39"/>
+    <w:lsdException w:name="toc 5" w:uiPriority="39"/>
+    <w:lsdException w:name="toc 6" w:uiPriority="39"/>
+    <w:lsdException w:name="toc 7" w:uiPriority="39"/>
+    <w:lsdException w:name="toc 8" w:uiPriority="39"/>
+    <w:lsdException w:name="toc 9" w:uiPriority="39"/>
+    <w:lsdException w:name="caption" w:uiPriority="35" w:qFormat="1"/>
+    <w:lsdException w:name="Title" w:semiHidden="0" w:uiPriority="10" w:unhideWhenUsed="0" w:qFormat="1"/>
+    <w:lsdException w:name="Default Paragraph Font" w:uiPriority="1"/>
+    <w:lsdException w:name="Subtitle" w:semiHidden="0" w:uiPriority="11" w:unhideWhenUsed="0" w:qFormat="1"/>
+    <w:lsdException w:name="Strong" w:semiHidden="0" w:uiPriority="22" w:unhideWhenUsed="0" w:qFormat="1"/>
+    <w:lsdException w:name="Emphasis" w:semiHidden="0" w:uiPriority="20" w:unhideWhenUsed="0" w:qFormat="1"/>
+    <w:lsdException w:name="Table Grid" w:semiHidden="0" w:uiPriority="39" w:unhideWhenUsed="0"/>
+    <w:lsdException w:name="Placeholder Text" w:unhideWhenUsed="0"/>
+    <w:lsdException w:name="No Spacing" w:semiHidden="0" w:uiPriority="1" w:unhideWhenUsed="0" w:qFormat="1"/>
+    <w:lsdException w:name="Light Shading" w:semiHidden="0" w:uiPriority="60" w:unhideWhenUsed="0"/>
+    <w:lsdException w:name="Light List" w:semiHidden="0" w:uiPriority="61" w:unhideWhenUsed="0"/>
+    <w:lsdException w:name="Light Grid" w:semiHidden="0" w:uiPriority="62" w:unhideWhenUsed="0"/>
+    <w:lsdException w:name="Medium Shading 1" w:semiHidden="0" w:uiPriority="63" w:unhideWhenUsed="0"/>
+    <w:lsdException w:name="Medium Shading 2" w:semiHidden="0" w:uiPriority="64" w:unhideWhenUsed="0"/>
+    <w:lsdException w:name="Medium List 1" w:semiHidden="0" w:uiPriority="65" w:unhideWhenUsed="0"/>
+    <w:lsdException w:name="Medium List 2" w:semiHidden="0" w:uiPriority="66" w:unhideWhenUsed="0"/>
+    <w:lsdException w:name="Medium Grid 1" w:semiHidden="0" w:uiPriority="67" w:unhideWhenUsed="0"/>
+    <w:lsdException w:name="Medium Grid 2" w:semiHidden="0" w:uiPriority="68" w:unhideWhenUsed="0"/>
+    <w:lsdException w:name="Medium Grid 3" w:semiHidden="0" w:uiPriority="69" w:unhideWhenUsed="0"/>
+    <w:lsdException w:name="Dark List" w:semiHidden="0" w:uiPriority="70" w:unhideWhenUsed="0"/>
+    <w:lsdException w:name="Colorful Shading" w:semiHidden="0" w:uiPriority="71" w:unhideWhenUsed="0"/>
+    <w:lsdException w:name="Colorful List" w:semiHidden="0" w:uiPriority="72" w:unhideWhenUsed="0"/>
+    <w:lsdException w:name="Colorful Grid" w:semiHidden="0" w:uiPriority="73" w:unhideWhenUsed="0"/>
+    <w:lsdException w:name="Light Shading Accent 1" w:semiHidden="0" w:uiPriority="60" w:unhideWhenUsed="0"/>
+    <w:lsdException w:name="Light List Accent 1" w:semiHidden="0" w:uiPriority="61" w:unhideWhenUsed="0"/>
+    <w:lsdException w:name="Light Grid Accent 1" w:semiHidden="0" w:uiPriority="62" w:unhideWhenUsed="0"/>
+    <w:lsdException w:name="Medium Shading 1 Accent 1" w:semiHidden="0" w:uiPriority="63" w:unhideWhenUsed="0"/>
+    <w:lsdException w:name="Medium Shading 2 Accent 1" w:semiHidden="0" w:uiPriority="64" w:unhideWhenUsed="0"/>
+    <w:lsdException w:name="Medium List 1 Accent 1" w:semiHidden="0" w:uiPriority="65" w:unhideWhenUsed="0"/>
+    <w:lsdException w:name="Revision" w:unhideWhenUsed="0"/>
+    <w:lsdException w:name="List Paragraph" w:semiHidden="0" w:uiPriority="34" w:unhideWhenUsed="0" w:qFormat="1"/>
+    <w:lsdException w:name="Quote" w:semiHidden="0" w:uiPriority="29" w:unhideWhenUsed="0" w:qFormat="1"/>
+    <w:lsdException w:name="Intense Quote" w:semiHidden="0" w:uiPriority="30" w:unhideWhenUsed="0" w:qFormat="1"/>
+    <w:lsdException w:name="Medium List 2 Accent 1" w:semiHidden="0" w:uiPriority="66" w:unhideWhenUsed="0"/>
+    <w:lsdException w:name="Medium Grid 1 Accent 1" w:semiHidden="0" w:uiPriority="67" w:unhideWhenUsed="0"/>
+    <w:lsdException w:name="Medium Grid 2 Accent 1" w:semiHidden="0" w:uiPriority="68" w:unhideWhenUsed="0"/>
+    <w:lsdException w:name="Medium Grid 3 Accent 1" w:semiHidden="0" w:uiPriority="69" w:unhideWhenUsed="0"/>
+    <w:lsdException w:name="Dark List Accent 1" w:semiHidden="0" w:uiPriority="70" w:unhideWhenUsed="0"/>
+    <w:lsdException w:name="Colorful Shading Accent 1" w:semiHidden="0" w:uiPriority="71" w:unhideWhenUsed="0"/>
+    <w:lsdException w:name="Colorful List Accent 1" w:semiHidden="0" w:uiPriority="72" w:unhideWhenUsed="0"/>
+    <w:lsdException w:name="Colorful Grid Accent 1" w:semiHidden="0" w:uiPriority="73" w:unhideWhenUsed="0"/>
+    <w:lsdException w:name="Light Shading Accent 2" w:semiHidden="0" w:uiPriority="60" w:unhideWhenUsed="0"/>
+    <w:lsdException w:name="Light List Accent 2" w:semiHidden="0" w:uiPriority="61" w:unhideWhenUsed="0"/>
+    <w:lsdException w:name="Light Grid Accent 2" w:semiHidden="0" w:uiPriority="62" w:unhideWhenUsed="0"/>
+    <w:lsdException w:name="Medium Shading 1 Accent 2" w:semiHidden="0" w:uiPriority="63" w:unhideWhenUsed="0"/>
+    <w:lsdException w:name="Medium Shading 2 Accent 2" w:semiHidden="0" w:uiPriority="64" w:unhideWhenUsed="0"/>
+    <w:lsdException w:name="Medium List 1 Accent 2" w:semiHidden="0" w:uiPriority="65" w:unhideWhenUsed="0"/>
+    <w:lsdException w:name="Medium List 2 Accent 2" w:semiHidden="0" w:uiPriority="66" w:unhideWhenUsed="0"/>
+    <w:lsdException w:name="Medium Grid 1 Accent 2" w:semiHidden="0" w:uiPriority="67" w:unhideWhenUsed="0"/>
+    <w:lsdException w:name="Medium Grid 2 Accent 2" w:semiHidden="0" w:uiPriority="68" w:unhideWhenUsed="0"/>
+    <w:lsdException w:name="Medium Grid 3 Accent 2" w:semiHidden="0" w:uiPriority="69" w:unhideWhenUsed="0"/>
+    <w:lsdException w:name="Dark List Accent 2" w:semiHidden="0" w:uiPriority="70" w:unhideWhenUsed="0"/>
+    <w:lsdException w:name="Colorful Shading Accent 2" w:semiHidden="0" w:uiPriority="71" w:unhideWhenUsed="0"/>
+    <w:lsdException w:name="Colorful List Accent 2" w:semiHidden="0" w:uiPriority="72" w:unhideWhenUsed="0"/>
+    <w:lsdException w:name="Colorful Grid Accent 2" w:semiHidden="0" w:uiPriority="73" w:unhideWhenUsed="0"/>
+    <w:lsdException w:name="Light Shading Accent 3" w:semiHidden="0" w:uiPriority="60" w:unhideWhenUsed="0"/>
+    <w:lsdException w:name="Light List Accent 3" w:semiHidden="0" w:uiPriority="61" w:unhideWhenUsed="0"/>
+    <w:lsdException w:name="Light Grid Accent 3" w:semiHidden="0" w:uiPriority="62" w:unhideWhenUsed="0"/>
+    <w:lsdException w:name="Medium Shading 1 Accent 3" w:semiHidden="0" w:uiPriority="63" w:unhideWhenUsed="0"/>
+    <w:lsdException w:name="Medium Shading 2 Accent 3" w:semiHidden="0" w:uiPriority="64" w:unhideWhenUsed="0"/>
+    <w:lsdException w:name="Medium List 1 Accent 3" w:semiHidden="0" w:uiPriority="65" w:unhideWhenUsed="0"/>
+    <w:lsdException w:name="Medium List 2 Accent 3" w:semiHidden="0" w:uiPriority="66" w:unhideWhenUsed="0"/>
+    <w:lsdException w:name="Medium Grid 1 Accent 3" w:semiHidden="0" w:uiPriority="67" w:unhideWhenUsed="0"/>
+    <w:lsdException w:name="Medium Grid 2 Accent 3" w:semiHidden="0" w:uiPriority="68" w:unhideWhenUsed="0"/>
+    <w:lsdException w:name="Medium Grid 3 Accent 3" w:semiHidden="0" w:uiPriority="69" w:unhideWhenUsed="0"/>
+    <w:lsdException w:name="Dark List Accent 3" w:semiHidden="0" w:uiPriority="70" w:unhideWhenUsed="0"/>
+    <w:lsdException w:name="Colorful Shading Accent 3" w:semiHidden="0" w:uiPriority="71" w:unhideWhenUsed="0"/>
+    <w:lsdException w:name="Colorful List Accent 3" w:semiHidden="0" w:uiPriority="72" w:unhideWhenUsed="0"/>
+    <w:lsdException w:name="Colorful Grid Accent 3" w:semiHidden="0" w:uiPriority="73" w:unhideWhenUsed="0"/>
+    <w:lsdException w:name="Light Shading Accent 4" w:semiHidden="0" w:uiPriority="60" w:unhideWhenUsed="0"/>
+    <w:lsdException w:name="Light List Accent 4" w:semiHidden="0" w:uiPriority="61" w:unhideWhenUsed="0"/>
+    <w:lsdException w:name="Light Grid Accent 4" w:semiHidden="0" w:uiPriority="62" w:unhideWhenUsed="0"/>
+    <w:lsdException w:name="Medium Shading 1 Accent 4" w:semiHidden="0" w:uiPriority="63" w:unhideWhenUsed="0"/>
+    <w:lsdException w:name="Medium Shading 2 Accent 4" w:semiHidden="0" w:uiPriority="64" w:unhideWhenUsed="0"/>
+    <w:lsdException w:name="Medium List 1 Accent 4" w:semiHidden="0" w:uiPriority="65" w:unhideWhenUsed="0"/>
+    <w:lsdException w:name="Medium List 2 Accent 4" w:semiHidden="0" w:uiPriority="66" w:unhideWhenUsed="0"/>
+    <w:lsdException w:name="Medium Grid 1 Accent 4" w:semiHidden="0" w:uiPriority="67" w:unhideWhenUsed="0"/>
+    <w:lsdException w:name="Medium Grid 2 Accent 4" w:semiHidden="0" w:uiPriority="68" w:unhideWhenUsed="0"/>
+    <w:lsdException w:name="Medium Grid 3 Accent 4" w:semiHidden="0" w:uiPriority="69" w:unhideWhenUsed="0"/>
+    <w:lsdException w:name="Dark List Accent 4" w:semiHidden="0" w:uiPriority="70" w:unhideWhenUsed="0"/>
+    <w:lsdException w:name="Colorful Shading Accent 4" w:semiHidden="0" w:uiPriority="71" w:unhideWhenUsed="0"/>
+    <w:lsdException w:name="Colorful List Accent 4" w:semiHidden="0" w:uiPriority="72" w:unhideWhenUsed="0"/>
+    <w:lsdException w:name="Colorful Grid Accent 4" w:semiHidden="0" w:uiPriority="73" w:unhideWhenUsed="0"/>
+    <w:lsdException w:name="Light Shading Accent 5" w:semiHidden="0" w:uiPriority="60" w:unhideWhenUsed="0"/>
+    <w:lsdException w:name="Light List Accent 5" w:semiHidden="0" w:uiPriority="61" w:unhideWhenUsed="0"/>
+    <w:lsdException w:name="Light Grid Accent 5" w:semiHidden="0" w:uiPriority="62" w:unhideWhenUsed="0"/>
+    <w:lsdException w:name="Medium Shading 1 Accent 5" w:semiHidden="0" w:uiPriority="63" w:unhideWhenUsed="0"/>
+    <w:lsdException w:name="Medium Shading 2 Accent 5" w:semiHidden="0" w:uiPriority="64" w:unhideWhenUsed="0"/>
+    <w:lsdException w:name="Medium List 1 Accent 5" w:semiHidden="0" w:uiPriority="65" w:unhideWhenUsed="0"/>
+    <w:lsdException w:name="Medium List 2 Accent 5" w:semiHidden="0" w:uiPriority="66" w:unhideWhenUsed="0"/>
+    <w:lsdException w:name="Medium Grid 1 Accent 5" w:semiHidden="0" w:uiPriority="67" w:unhideWhenUsed="0"/>
+    <w:lsdException w:name="Medium Grid 2 Accent 5" w:semiHidden="0" w:uiPriority="68" w:unhideWhenUsed="0"/>
+    <w:lsdException w:name="Medium Grid 3 Accent 5" w:semiHidden="0" w:uiPriority="69" w:unhideWhenUsed="0"/>
+    <w:lsdException w:name="Dark List Accent 5" w:semiHidden="0" w:uiPriority="70" w:unhideWhenUsed="0"/>
+    <w:lsdException w:name="Colorful Shading Accent 5" w:semiHidden="0" w:uiPriority="71" w:unhideWhenUsed="0"/>
+    <w:lsdException w:name="Colorful List Accent 5" w:semiHidden="0" w:uiPriority="72" w:unhideWhenUsed="0"/>
+    <w:lsdException w:name="Colorful Grid Accent 5" w:semiHidden="0" w:uiPriority="73" w:unhideWhenUsed="0"/>
+    <w:lsdException w:name="Light Shading Accent 6" w:semiHidden="0" w:uiPriority="60" w:unhideWhenUsed="0"/>
+    <w:lsdException w:name="Light List Accent 6" w:semiHidden="0" w:uiPriority="61" w:unhideWhenUsed="0"/>
+    <w:lsdException w:name="Light Grid Accent 6" w:semiHidden="0" w:uiPriority="62" w:unhideWhenUsed="0"/>
+    <w:lsdException w:name="Medium Shading 1 Accent 6" w:semiHidden="0" w:uiPriority="63" w:unhideWhenUsed="0"/>
+    <w:lsdException w:name="Medium Shading 2 Accent 6" w:semiHidden="0" w:uiPriority="64" w:unhideWhenUsed="0"/>
+    <w:lsdException w:name="Medium List 1 Accent 6" w:semiHidden="0" w:uiPriority="65" w:unhideWhenUsed="0"/>
+    <w:lsdException w:name="Medium List 2 Accent 6" w:semiHidden="0" w:uiPriority="66" w:unhideWhenUsed="0"/>
+    <w:lsdException w:name="Medium Grid 1 Accent 6" w:semiHidden="0" w:uiPriority="67" w:unhideWhenUsed="0"/>
+    <w:lsdException w:name="Medium Grid 2 Accent 6" w:semiHidden="0" w:uiPriority="68" w:unhideWhenUsed="0"/>
+    <w:lsdException w:name="Medium Grid 3 Accent 6" w:semiHidden="0" w:uiPriority="69" w:unhideWhenUsed="0"/>
+    <w:lsdException w:name="Dark List Accent 6" w:semiHidden="0" w:uiPriority="70" w:unhideWhenUsed="0"/>
+    <w:lsdException w:name="Colorful Shading Accent 6" w:semiHidden="0" w:uiPriority="71" w:unhideWhenUsed="0"/>
+    <w:lsdException w:name="Colorful List Accent 6" w:semiHidden="0" w:uiPriority="72" w:unhideWhenUsed="0"/>
+    <w:lsdException w:name="Colorful Grid Accent 6" w:semiHidden="0" w:uiPriority="73" w:unhideWhenUsed="0"/>
+    <w:lsdException w:name="Subtle Emphasis" w:semiHidden="0" w:uiPriority="19" w:unhideWhenUsed="0" w:qFormat="1"/>
+    <w:lsdException w:name="Intense Emphasis" w:semiHidden="0" w:uiPriority="21" w:unhideWhenUsed="0" w:qFormat="1"/>
+    <w:lsdException w:name="Subtle Reference" w:semiHidden="0" w:uiPriority="31" w:unhideWhenUsed="0" w:qFormat="1"/>
+    <w:lsdException w:name="Intense Reference" w:semiHidden="0" w:uiPriority="32" w:unhideWhenUsed="0" w:qFormat="1"/>
+    <w:lsdException w:name="Book Title" w:semiHidden="0" w:uiPriority="33" w:unhideWhenUsed="0" w:qFormat="1"/>
+    <w:lsdException w:name="Bibliography" w:uiPriority="37"/>
+    <w:lsdException w:name="TOC Heading" w:uiPriority="39" w:qFormat="1"/>
+  </w:latentStyles>
+  <w:style w:type="paragraph" w:default="1" w:styleId="Normal">
+    <w:name w:val="Normal"/>
+    <w:qFormat/>
+    <w:rsid w:val="00ED57BA"/>
+    <w:pPr>
+      <w:spacing w:after="160" w:line="259" w:lineRule="auto"/>
+    </w:pPr>
+    <w:rPr>
+      <w:rFonts w:eastAsiaTheme="minorHAnsi"/>
+      <w:sz w:val="22"/>
+      <w:szCs w:val="22"/>
+    </w:rPr>
+  </w:style>
+  <w:style w:type="character" w:default="1" w:styleId="DefaultParagraphFont">
+    <w:name w:val="Default Paragraph Font"/>
+    <w:uiPriority w:val="1"/>
+    <w:semiHidden/>
+    <w:unhideWhenUsed/>
+  </w:style>
+  <w:style w:type="table" w:default="1" w:styleId="TableNormal">
+    <w:name w:val="Normal Table"/>
+    <w:uiPriority w:val="99"/>
+    <w:semiHidden/>
+    <w:unhideWhenUsed/>
+    <w:tblPr>
+      <w:tblInd w:w="0" w:type="dxa"/>
+      <w:tblCellMar>
+        <w:top w:w="0" w:type="dxa"/>
+        <w:left w:w="108" w:type="dxa"/>
+        <w:bottom w:w="0" w:type="dxa"/>
+        <w:right w:w="108" w:type="dxa"/>
+      </w:tblCellMar>
+    </w:tblPr>
+  </w:style>
+  <w:style w:type="numbering" w:default="1" w:styleId="NoList">
+    <w:name w:val="No List"/>
+    <w:uiPriority w:val="99"/>
+    <w:semiHidden/>
+    <w:unhideWhenUsed/>
+  </w:style>
+  <w:style w:type="table" w:styleId="TableGrid">
+    <w:name w:val="Table Grid"/>
+    <w:basedOn w:val="TableNormal"/>
+    <w:uiPriority w:val="39"/>
+    <w:rsid w:val="00ED57BA"/>
+    <w:rPr>
+      <w:rFonts w:eastAsiaTheme="minorHAnsi"/>
+      <w:sz w:val="22"/>
+      <w:szCs w:val="22"/>
+    </w:rPr>
+    <w:tblPr>
+      <w:tblInd w:w="0" w:type="dxa"/>
+      <w:tblBorders>
+        <w:top w:val="single" w:sz="4" w:space="0" w:color="auto"/>
+        <w:left w:val="single" w:sz="4" w:space="0" w:color="auto"/>
+        <w:bottom w:val="single" w:sz="4" w:space="0" w:color="auto"/>
+        <w:right w:val="single" w:sz="4" w:space="0" w:color="auto"/>
+        <w:insideH w:val="single" w:sz="4" w:space="0" w:color="auto"/>
+        <w:insideV w:val="single" w:sz="4" w:space="0" w:color="auto"/>
+      </w:tblBorders>
+      <w:tblCellMar>
+        <w:top w:w="0" w:type="dxa"/>
+        <w:left w:w="108" w:type="dxa"/>
+        <w:bottom w:w="0" w:type="dxa"/>
+        <w:right w:w="108" w:type="dxa"/>
+      </w:tblCellMar>
     </w:tblPr>
   </w:style>
   <w:style w:type="paragraph" w:styleId="Footer">
@@ -5942,11 +6192,11 @@
         </c:dLbls>
         <c:marker val="1"/>
         <c:smooth val="0"/>
-        <c:axId val="339454280"/>
-        <c:axId val="339457416"/>
+        <c:axId val="81106816"/>
+        <c:axId val="95920512"/>
       </c:lineChart>
       <c:catAx>
-        <c:axId val="339454280"/>
+        <c:axId val="81106816"/>
         <c:scaling>
           <c:orientation val="minMax"/>
         </c:scaling>
@@ -5974,7 +6224,7 @@
         <c:majorTickMark val="out"/>
         <c:minorTickMark val="none"/>
         <c:tickLblPos val="nextTo"/>
-        <c:crossAx val="339457416"/>
+        <c:crossAx val="95920512"/>
         <c:crosses val="autoZero"/>
         <c:auto val="1"/>
         <c:lblAlgn val="ctr"/>
@@ -5982,7 +6232,7 @@
         <c:noMultiLvlLbl val="0"/>
       </c:catAx>
       <c:valAx>
-        <c:axId val="339457416"/>
+        <c:axId val="95920512"/>
         <c:scaling>
           <c:orientation val="minMax"/>
         </c:scaling>
@@ -6011,7 +6261,7 @@
         <c:majorTickMark val="out"/>
         <c:minorTickMark val="none"/>
         <c:tickLblPos val="nextTo"/>
-        <c:crossAx val="339454280"/>
+        <c:crossAx val="81106816"/>
         <c:crosses val="autoZero"/>
         <c:crossBetween val="between"/>
       </c:valAx>
@@ -6383,11 +6633,11 @@
         </c:dLbls>
         <c:marker val="1"/>
         <c:smooth val="0"/>
-        <c:axId val="339456240"/>
-        <c:axId val="467790800"/>
+        <c:axId val="84130816"/>
+        <c:axId val="84755584"/>
       </c:lineChart>
       <c:catAx>
-        <c:axId val="339456240"/>
+        <c:axId val="84130816"/>
         <c:scaling>
           <c:orientation val="minMax"/>
         </c:scaling>
@@ -6415,7 +6665,7 @@
         <c:majorTickMark val="out"/>
         <c:minorTickMark val="none"/>
         <c:tickLblPos val="nextTo"/>
-        <c:crossAx val="467790800"/>
+        <c:crossAx val="84755584"/>
         <c:crosses val="autoZero"/>
         <c:auto val="1"/>
         <c:lblAlgn val="ctr"/>
@@ -6423,7 +6673,7 @@
         <c:noMultiLvlLbl val="1"/>
       </c:catAx>
       <c:valAx>
-        <c:axId val="467790800"/>
+        <c:axId val="84755584"/>
         <c:scaling>
           <c:orientation val="minMax"/>
         </c:scaling>
@@ -6452,7 +6702,7 @@
         <c:majorTickMark val="out"/>
         <c:minorTickMark val="none"/>
         <c:tickLblPos val="nextTo"/>
-        <c:crossAx val="339456240"/>
+        <c:crossAx val="84130816"/>
         <c:crosses val="autoZero"/>
         <c:crossBetween val="between"/>
       </c:valAx>
@@ -6720,11 +6970,11 @@
         </c:dLbls>
         <c:marker val="1"/>
         <c:smooth val="0"/>
-        <c:axId val="467790016"/>
-        <c:axId val="467790408"/>
+        <c:axId val="84856192"/>
+        <c:axId val="84858368"/>
       </c:lineChart>
       <c:catAx>
-        <c:axId val="467790016"/>
+        <c:axId val="84856192"/>
         <c:scaling>
           <c:orientation val="minMax"/>
         </c:scaling>
@@ -6752,7 +7002,7 @@
         <c:majorTickMark val="out"/>
         <c:minorTickMark val="none"/>
         <c:tickLblPos val="nextTo"/>
-        <c:crossAx val="467790408"/>
+        <c:crossAx val="84858368"/>
         <c:crosses val="autoZero"/>
         <c:auto val="1"/>
         <c:lblAlgn val="ctr"/>
@@ -6760,7 +7010,7 @@
         <c:noMultiLvlLbl val="1"/>
       </c:catAx>
       <c:valAx>
-        <c:axId val="467790408"/>
+        <c:axId val="84858368"/>
         <c:scaling>
           <c:orientation val="minMax"/>
         </c:scaling>
@@ -6789,7 +7039,7 @@
         <c:majorTickMark val="out"/>
         <c:minorTickMark val="none"/>
         <c:tickLblPos val="nextTo"/>
-        <c:crossAx val="467790016"/>
+        <c:crossAx val="84856192"/>
         <c:crosses val="autoZero"/>
         <c:crossBetween val="between"/>
       </c:valAx>
@@ -7022,11 +7272,11 @@
         </c:dLbls>
         <c:marker val="1"/>
         <c:smooth val="0"/>
-        <c:axId val="470267120"/>
-        <c:axId val="470268688"/>
+        <c:axId val="84892288"/>
+        <c:axId val="84894464"/>
       </c:lineChart>
       <c:catAx>
-        <c:axId val="470267120"/>
+        <c:axId val="84892288"/>
         <c:scaling>
           <c:orientation val="minMax"/>
         </c:scaling>
@@ -7054,7 +7304,7 @@
         <c:majorTickMark val="out"/>
         <c:minorTickMark val="none"/>
         <c:tickLblPos val="nextTo"/>
-        <c:crossAx val="470268688"/>
+        <c:crossAx val="84894464"/>
         <c:crosses val="autoZero"/>
         <c:auto val="1"/>
         <c:lblAlgn val="ctr"/>
@@ -7062,7 +7312,7 @@
         <c:noMultiLvlLbl val="1"/>
       </c:catAx>
       <c:valAx>
-        <c:axId val="470268688"/>
+        <c:axId val="84894464"/>
         <c:scaling>
           <c:orientation val="minMax"/>
         </c:scaling>
@@ -7091,7 +7341,7 @@
         <c:majorTickMark val="out"/>
         <c:minorTickMark val="none"/>
         <c:tickLblPos val="nextTo"/>
-        <c:crossAx val="470267120"/>
+        <c:crossAx val="84892288"/>
         <c:crosses val="autoZero"/>
         <c:crossBetween val="between"/>
       </c:valAx>
@@ -7353,11 +7603,11 @@
         </c:dLbls>
         <c:marker val="1"/>
         <c:smooth val="0"/>
-        <c:axId val="395369904"/>
-        <c:axId val="395371080"/>
+        <c:axId val="84952960"/>
+        <c:axId val="84987904"/>
       </c:lineChart>
       <c:catAx>
-        <c:axId val="395369904"/>
+        <c:axId val="84952960"/>
         <c:scaling>
           <c:orientation val="minMax"/>
         </c:scaling>
@@ -7385,7 +7635,7 @@
         <c:majorTickMark val="out"/>
         <c:minorTickMark val="none"/>
         <c:tickLblPos val="nextTo"/>
-        <c:crossAx val="395371080"/>
+        <c:crossAx val="84987904"/>
         <c:crosses val="autoZero"/>
         <c:auto val="1"/>
         <c:lblAlgn val="ctr"/>
@@ -7393,7 +7643,7 @@
         <c:noMultiLvlLbl val="1"/>
       </c:catAx>
       <c:valAx>
-        <c:axId val="395371080"/>
+        <c:axId val="84987904"/>
         <c:scaling>
           <c:orientation val="minMax"/>
         </c:scaling>
@@ -7422,7 +7672,7 @@
         <c:majorTickMark val="out"/>
         <c:minorTickMark val="none"/>
         <c:tickLblPos val="nextTo"/>
-        <c:crossAx val="395369904"/>
+        <c:crossAx val="84952960"/>
         <c:crosses val="autoZero"/>
         <c:crossBetween val="between"/>
       </c:valAx>
@@ -7663,11 +7913,11 @@
         </c:dLbls>
         <c:marker val="1"/>
         <c:smooth val="0"/>
-        <c:axId val="395371864"/>
-        <c:axId val="226918704"/>
+        <c:axId val="85333120"/>
+        <c:axId val="85335040"/>
       </c:lineChart>
       <c:catAx>
-        <c:axId val="395371864"/>
+        <c:axId val="85333120"/>
         <c:scaling>
           <c:orientation val="minMax"/>
         </c:scaling>
@@ -7695,7 +7945,7 @@
         <c:majorTickMark val="out"/>
         <c:minorTickMark val="none"/>
         <c:tickLblPos val="nextTo"/>
-        <c:crossAx val="226918704"/>
+        <c:crossAx val="85335040"/>
         <c:crosses val="autoZero"/>
         <c:auto val="1"/>
         <c:lblAlgn val="ctr"/>
@@ -7703,7 +7953,7 @@
         <c:noMultiLvlLbl val="1"/>
       </c:catAx>
       <c:valAx>
-        <c:axId val="226918704"/>
+        <c:axId val="85335040"/>
         <c:scaling>
           <c:orientation val="minMax"/>
         </c:scaling>
@@ -7732,7 +7982,7 @@
         <c:majorTickMark val="out"/>
         <c:minorTickMark val="none"/>
         <c:tickLblPos val="nextTo"/>
-        <c:crossAx val="395371864"/>
+        <c:crossAx val="85333120"/>
         <c:crosses val="autoZero"/>
         <c:crossBetween val="between"/>
       </c:valAx>

</xml_diff>

<commit_message>
Update date/SR Number/ Intro sentence
</commit_message>
<xml_diff>
--- a/Management/Status Reports/Status Report 4.docx
+++ b/Management/Status Reports/Status Report 4.docx
@@ -1,6 +1,6 @@
 
 <file path=word/document.xml><?xml version="1.0" encoding="utf-8"?>
-<w:document xmlns:wpc="http://schemas.microsoft.com/office/word/2010/wordprocessingCanvas" xmlns:mc="http://schemas.openxmlformats.org/markup-compatibility/2006" xmlns:o="urn:schemas-microsoft-com:office:office" xmlns:r="http://schemas.openxmlformats.org/officeDocument/2006/relationships" xmlns:m="http://schemas.openxmlformats.org/officeDocument/2006/math" xmlns:v="urn:schemas-microsoft-com:vml" xmlns:wp14="http://schemas.microsoft.com/office/word/2010/wordprocessingDrawing" xmlns:wp="http://schemas.openxmlformats.org/drawingml/2006/wordprocessingDrawing" xmlns:w10="urn:schemas-microsoft-com:office:word" xmlns:w="http://schemas.openxmlformats.org/wordprocessingml/2006/main" xmlns:w14="http://schemas.microsoft.com/office/word/2010/wordml" xmlns:w15="http://schemas.microsoft.com/office/word/2012/wordml" xmlns:wpg="http://schemas.microsoft.com/office/word/2010/wordprocessingGroup" xmlns:wpi="http://schemas.microsoft.com/office/word/2010/wordprocessingInk" xmlns:wne="http://schemas.microsoft.com/office/word/2006/wordml" xmlns:wps="http://schemas.microsoft.com/office/word/2010/wordprocessingShape" mc:Ignorable="w14 w15 wp14">
+<w:document xmlns:wpc="http://schemas.microsoft.com/office/word/2010/wordprocessingCanvas" xmlns:mo="http://schemas.microsoft.com/office/mac/office/2008/main" xmlns:mc="http://schemas.openxmlformats.org/markup-compatibility/2006" xmlns:mv="urn:schemas-microsoft-com:mac:vml" xmlns:o="urn:schemas-microsoft-com:office:office" xmlns:r="http://schemas.openxmlformats.org/officeDocument/2006/relationships" xmlns:m="http://schemas.openxmlformats.org/officeDocument/2006/math" xmlns:v="urn:schemas-microsoft-com:vml" xmlns:wp14="http://schemas.microsoft.com/office/word/2010/wordprocessingDrawing" xmlns:wp="http://schemas.openxmlformats.org/drawingml/2006/wordprocessingDrawing" xmlns:w10="urn:schemas-microsoft-com:office:word" xmlns:w="http://schemas.openxmlformats.org/wordprocessingml/2006/main" xmlns:w14="http://schemas.microsoft.com/office/word/2010/wordml" xmlns:wpg="http://schemas.microsoft.com/office/word/2010/wordprocessingGroup" xmlns:wpi="http://schemas.microsoft.com/office/word/2010/wordprocessingInk" xmlns:wne="http://schemas.microsoft.com/office/word/2006/wordml" xmlns:wps="http://schemas.microsoft.com/office/word/2010/wordprocessingShape" mc:Ignorable="w14 wp14">
   <w:body>
     <w:p/>
     <w:tbl>
@@ -73,7 +73,7 @@
                 <w:sz w:val="52"/>
                 <w:szCs w:val="52"/>
               </w:rPr>
-              <w:t>SR03</w:t>
+              <w:t>SR04</w:t>
             </w:r>
           </w:p>
           <w:p>
@@ -132,7 +132,7 @@
                 <w:sz w:val="40"/>
                 <w:szCs w:val="40"/>
               </w:rPr>
-              <w:t>3</w:t>
+              <w:t>4</w:t>
             </w:r>
             <w:r>
               <w:rPr>
@@ -146,7 +146,7 @@
                 <w:sz w:val="40"/>
                 <w:szCs w:val="40"/>
               </w:rPr>
-              <w:t>23</w:t>
+              <w:t>28</w:t>
             </w:r>
             <w:r>
               <w:rPr>
@@ -175,14 +175,13 @@
         <w:t xml:space="preserve">Status report of the Concrete Concepts </w:t>
       </w:r>
       <w:r>
-        <w:t>team, which was</w:t>
-      </w:r>
-      <w:r>
-        <w:t xml:space="preserve"> completed midway through sprint 5.</w:t>
-      </w:r>
-      <w:r>
-        <w:t xml:space="preserve"> </w:t>
-      </w:r>
+        <w:t xml:space="preserve">team, </w:t>
+      </w:r>
+      <w:r>
+        <w:t>completed after sprint 6. Client has accepted product.</w:t>
+      </w:r>
+      <w:bookmarkStart w:id="0" w:name="_GoBack"/>
+      <w:bookmarkEnd w:id="0"/>
     </w:p>
     <w:tbl>
       <w:tblPr>
@@ -309,7 +308,7 @@
             <wp:cNvGraphicFramePr/>
             <a:graphic xmlns:a="http://schemas.openxmlformats.org/drawingml/2006/main">
               <a:graphicData uri="http://schemas.openxmlformats.org/drawingml/2006/chart">
-                <c:chart xmlns:c="http://schemas.openxmlformats.org/drawingml/2006/chart" xmlns:r="http://schemas.openxmlformats.org/officeDocument/2006/relationships" r:id="rId7"/>
+                <c:chart xmlns:c="http://schemas.openxmlformats.org/drawingml/2006/chart" xmlns:r="http://schemas.openxmlformats.org/officeDocument/2006/relationships" r:id="rId8"/>
               </a:graphicData>
             </a:graphic>
           </wp:inline>
@@ -339,7 +338,7 @@
             <wp:cNvGraphicFramePr/>
             <a:graphic xmlns:a="http://schemas.openxmlformats.org/drawingml/2006/main">
               <a:graphicData uri="http://schemas.openxmlformats.org/drawingml/2006/chart">
-                <c:chart xmlns:c="http://schemas.openxmlformats.org/drawingml/2006/chart" xmlns:r="http://schemas.openxmlformats.org/officeDocument/2006/relationships" r:id="rId8"/>
+                <c:chart xmlns:c="http://schemas.openxmlformats.org/drawingml/2006/chart" xmlns:r="http://schemas.openxmlformats.org/officeDocument/2006/relationships" r:id="rId9"/>
               </a:graphicData>
             </a:graphic>
           </wp:inline>
@@ -363,7 +362,7 @@
             <wp:cNvGraphicFramePr/>
             <a:graphic xmlns:a="http://schemas.openxmlformats.org/drawingml/2006/main">
               <a:graphicData uri="http://schemas.openxmlformats.org/drawingml/2006/chart">
-                <c:chart xmlns:c="http://schemas.openxmlformats.org/drawingml/2006/chart" xmlns:r="http://schemas.openxmlformats.org/officeDocument/2006/relationships" r:id="rId9"/>
+                <c:chart xmlns:c="http://schemas.openxmlformats.org/drawingml/2006/chart" xmlns:r="http://schemas.openxmlformats.org/officeDocument/2006/relationships" r:id="rId10"/>
               </a:graphicData>
             </a:graphic>
           </wp:inline>
@@ -388,7 +387,7 @@
             <wp:cNvGraphicFramePr/>
             <a:graphic xmlns:a="http://schemas.openxmlformats.org/drawingml/2006/main">
               <a:graphicData uri="http://schemas.openxmlformats.org/drawingml/2006/chart">
-                <c:chart xmlns:c="http://schemas.openxmlformats.org/drawingml/2006/chart" xmlns:r="http://schemas.openxmlformats.org/officeDocument/2006/relationships" r:id="rId10"/>
+                <c:chart xmlns:c="http://schemas.openxmlformats.org/drawingml/2006/chart" xmlns:r="http://schemas.openxmlformats.org/officeDocument/2006/relationships" r:id="rId11"/>
               </a:graphicData>
             </a:graphic>
           </wp:inline>
@@ -406,7 +405,7 @@
             <wp:cNvGraphicFramePr/>
             <a:graphic xmlns:a="http://schemas.openxmlformats.org/drawingml/2006/main">
               <a:graphicData uri="http://schemas.openxmlformats.org/drawingml/2006/chart">
-                <c:chart xmlns:c="http://schemas.openxmlformats.org/drawingml/2006/chart" xmlns:r="http://schemas.openxmlformats.org/officeDocument/2006/relationships" r:id="rId11"/>
+                <c:chart xmlns:c="http://schemas.openxmlformats.org/drawingml/2006/chart" xmlns:r="http://schemas.openxmlformats.org/officeDocument/2006/relationships" r:id="rId12"/>
               </a:graphicData>
             </a:graphic>
           </wp:inline>
@@ -425,7 +424,7 @@
             <wp:cNvGraphicFramePr/>
             <a:graphic xmlns:a="http://schemas.openxmlformats.org/drawingml/2006/main">
               <a:graphicData uri="http://schemas.openxmlformats.org/drawingml/2006/chart">
-                <c:chart xmlns:c="http://schemas.openxmlformats.org/drawingml/2006/chart" xmlns:r="http://schemas.openxmlformats.org/officeDocument/2006/relationships" r:id="rId12"/>
+                <c:chart xmlns:c="http://schemas.openxmlformats.org/drawingml/2006/chart" xmlns:r="http://schemas.openxmlformats.org/officeDocument/2006/relationships" r:id="rId13"/>
               </a:graphicData>
             </a:graphic>
           </wp:inline>
@@ -1198,7 +1197,15 @@
         <w:spacing w:line="480" w:lineRule="auto"/>
       </w:pPr>
       <w:r>
-        <w:t># of projects with shared users</w:t>
+        <w:t xml:space="preserve"># </w:t>
+      </w:r>
+      <w:proofErr w:type="gramStart"/>
+      <w:r>
+        <w:t>of</w:t>
+      </w:r>
+      <w:proofErr w:type="gramEnd"/>
+      <w:r>
+        <w:t xml:space="preserve"> projects with shared users</w:t>
       </w:r>
     </w:p>
     <w:p>
@@ -1211,7 +1218,15 @@
         <w:spacing w:line="480" w:lineRule="auto"/>
       </w:pPr>
       <w:r>
-        <w:t># of Accounts created this month</w:t>
+        <w:t xml:space="preserve"># </w:t>
+      </w:r>
+      <w:proofErr w:type="gramStart"/>
+      <w:r>
+        <w:t>of</w:t>
+      </w:r>
+      <w:proofErr w:type="gramEnd"/>
+      <w:r>
+        <w:t xml:space="preserve"> Accounts created this month</w:t>
       </w:r>
     </w:p>
     <w:p>
@@ -1224,7 +1239,15 @@
         <w:spacing w:line="480" w:lineRule="auto"/>
       </w:pPr>
       <w:r>
-        <w:t># of Projects created this month</w:t>
+        <w:t xml:space="preserve"># </w:t>
+      </w:r>
+      <w:proofErr w:type="gramStart"/>
+      <w:r>
+        <w:t>of</w:t>
+      </w:r>
+      <w:proofErr w:type="gramEnd"/>
+      <w:r>
+        <w:t xml:space="preserve"> Projects created this month</w:t>
       </w:r>
     </w:p>
     <w:p>
@@ -1237,7 +1260,15 @@
         <w:spacing w:line="480" w:lineRule="auto"/>
       </w:pPr>
       <w:r>
-        <w:t># of Future Notifications created this month</w:t>
+        <w:t xml:space="preserve"># </w:t>
+      </w:r>
+      <w:proofErr w:type="gramStart"/>
+      <w:r>
+        <w:t>of</w:t>
+      </w:r>
+      <w:proofErr w:type="gramEnd"/>
+      <w:r>
+        <w:t xml:space="preserve"> Future Notifications created this month</w:t>
       </w:r>
     </w:p>
     <w:p>
@@ -1250,7 +1281,15 @@
         <w:spacing w:line="480" w:lineRule="auto"/>
       </w:pPr>
       <w:r>
-        <w:t># of Change in State Notifications created this month</w:t>
+        <w:t xml:space="preserve"># </w:t>
+      </w:r>
+      <w:proofErr w:type="gramStart"/>
+      <w:r>
+        <w:t>of</w:t>
+      </w:r>
+      <w:proofErr w:type="gramEnd"/>
+      <w:r>
+        <w:t xml:space="preserve"> Change in State Notifications created this month</w:t>
       </w:r>
     </w:p>
     <w:p>
@@ -1263,7 +1302,15 @@
         <w:spacing w:line="480" w:lineRule="auto"/>
       </w:pPr>
       <w:r>
-        <w:t># of Notifications that were sent this month</w:t>
+        <w:t xml:space="preserve"># </w:t>
+      </w:r>
+      <w:proofErr w:type="gramStart"/>
+      <w:r>
+        <w:t>of</w:t>
+      </w:r>
+      <w:proofErr w:type="gramEnd"/>
+      <w:r>
+        <w:t xml:space="preserve"> Notifications that were sent this month</w:t>
       </w:r>
     </w:p>
     <w:p>
@@ -1739,7 +1786,15 @@
         </w:rPr>
       </w:pPr>
       <w:r>
-        <w:t>Zip code searched by guest,  user, and project</w:t>
+        <w:t>Zip code searched by guest</w:t>
+      </w:r>
+      <w:proofErr w:type="gramStart"/>
+      <w:r>
+        <w:t>,  user</w:t>
+      </w:r>
+      <w:proofErr w:type="gramEnd"/>
+      <w:r>
+        <w:t>, and project</w:t>
       </w:r>
     </w:p>
     <w:p>
@@ -1835,7 +1890,15 @@
         </w:rPr>
       </w:pPr>
       <w:r>
-        <w:t>Zip code searched by guest,  user, and project</w:t>
+        <w:t>Zip code searched by guest</w:t>
+      </w:r>
+      <w:proofErr w:type="gramStart"/>
+      <w:r>
+        <w:t>,  user</w:t>
+      </w:r>
+      <w:proofErr w:type="gramEnd"/>
+      <w:r>
+        <w:t>, and project</w:t>
       </w:r>
     </w:p>
     <w:p>
@@ -2301,8 +2364,13 @@
         <w:spacing w:line="480" w:lineRule="auto"/>
       </w:pPr>
       <w:r>
-        <w:t>Product Burndown</w:t>
-      </w:r>
+        <w:t xml:space="preserve">Product </w:t>
+      </w:r>
+      <w:proofErr w:type="spellStart"/>
+      <w:r>
+        <w:t>Burndown</w:t>
+      </w:r>
+      <w:proofErr w:type="spellEnd"/>
     </w:p>
     <w:p>
       <w:pPr>
@@ -2365,8 +2433,13 @@
         </w:numPr>
         <w:spacing w:line="480" w:lineRule="auto"/>
       </w:pPr>
-      <w:r>
-        <w:t>EvaporationRateChangeOverTime Test Folder</w:t>
+      <w:proofErr w:type="spellStart"/>
+      <w:r>
+        <w:t>EvaporationRateChangeOverTime</w:t>
+      </w:r>
+      <w:proofErr w:type="spellEnd"/>
+      <w:r>
+        <w:t xml:space="preserve"> Test Folder</w:t>
       </w:r>
     </w:p>
     <w:p>
@@ -2378,9 +2451,14 @@
         </w:numPr>
         <w:spacing w:line="480" w:lineRule="auto"/>
       </w:pPr>
+      <w:proofErr w:type="spellStart"/>
       <w:r>
         <w:lastRenderedPageBreak/>
-        <w:t>RandomZipsPerformanceTest Folder</w:t>
+        <w:t>RandomZipsPerformanceTest</w:t>
+      </w:r>
+      <w:proofErr w:type="spellEnd"/>
+      <w:r>
+        <w:t xml:space="preserve"> Folder</w:t>
       </w:r>
     </w:p>
     <w:p>
@@ -2411,9 +2489,13 @@
         </w:numPr>
         <w:spacing w:line="480" w:lineRule="auto"/>
       </w:pPr>
+      <w:proofErr w:type="spellStart"/>
+      <w:proofErr w:type="gramStart"/>
       <w:r>
         <w:t>admin.php</w:t>
       </w:r>
+      <w:proofErr w:type="spellEnd"/>
+      <w:proofErr w:type="gramEnd"/>
     </w:p>
     <w:p>
       <w:pPr>
@@ -2427,9 +2509,13 @@
           <w:b/>
         </w:rPr>
       </w:pPr>
+      <w:proofErr w:type="spellStart"/>
+      <w:proofErr w:type="gramStart"/>
       <w:r>
         <w:t>index.php</w:t>
       </w:r>
+      <w:proofErr w:type="spellEnd"/>
+      <w:proofErr w:type="gramEnd"/>
     </w:p>
     <w:p>
       <w:pPr>
@@ -2443,9 +2529,13 @@
           <w:b/>
         </w:rPr>
       </w:pPr>
+      <w:proofErr w:type="spellStart"/>
+      <w:proofErr w:type="gramStart"/>
       <w:r>
         <w:t>forgot.php</w:t>
       </w:r>
+      <w:proofErr w:type="spellEnd"/>
+      <w:proofErr w:type="gramEnd"/>
     </w:p>
     <w:p>
       <w:pPr>
@@ -2459,9 +2549,13 @@
           <w:b/>
         </w:rPr>
       </w:pPr>
+      <w:proofErr w:type="spellStart"/>
+      <w:proofErr w:type="gramStart"/>
       <w:r>
         <w:t>verify.php</w:t>
       </w:r>
+      <w:proofErr w:type="spellEnd"/>
+      <w:proofErr w:type="gramEnd"/>
     </w:p>
     <w:p>
       <w:pPr>
@@ -2475,8 +2569,15 @@
           <w:b/>
         </w:rPr>
       </w:pPr>
-      <w:r>
-        <w:t>php/</w:t>
+      <w:proofErr w:type="spellStart"/>
+      <w:proofErr w:type="gramStart"/>
+      <w:r>
+        <w:t>php</w:t>
+      </w:r>
+      <w:proofErr w:type="spellEnd"/>
+      <w:proofErr w:type="gramEnd"/>
+      <w:r>
+        <w:t>/</w:t>
       </w:r>
     </w:p>
     <w:p>
@@ -2491,9 +2592,13 @@
           <w:b/>
         </w:rPr>
       </w:pPr>
+      <w:proofErr w:type="spellStart"/>
+      <w:proofErr w:type="gramStart"/>
       <w:r>
         <w:t>addNotif.php</w:t>
       </w:r>
+      <w:proofErr w:type="spellEnd"/>
+      <w:proofErr w:type="gramEnd"/>
     </w:p>
     <w:p>
       <w:pPr>
@@ -2507,9 +2612,13 @@
           <w:b/>
         </w:rPr>
       </w:pPr>
+      <w:proofErr w:type="spellStart"/>
+      <w:proofErr w:type="gramStart"/>
       <w:r>
         <w:t>addSeries.php</w:t>
       </w:r>
+      <w:proofErr w:type="spellEnd"/>
+      <w:proofErr w:type="gramEnd"/>
     </w:p>
     <w:p>
       <w:pPr>
@@ -2523,9 +2632,13 @@
           <w:b/>
         </w:rPr>
       </w:pPr>
+      <w:proofErr w:type="spellStart"/>
+      <w:proofErr w:type="gramStart"/>
       <w:r>
         <w:t>check.php</w:t>
       </w:r>
+      <w:proofErr w:type="spellEnd"/>
+      <w:proofErr w:type="gramEnd"/>
     </w:p>
     <w:p>
       <w:pPr>
@@ -2539,9 +2652,13 @@
           <w:b/>
         </w:rPr>
       </w:pPr>
+      <w:proofErr w:type="spellStart"/>
+      <w:proofErr w:type="gramStart"/>
       <w:r>
         <w:t>deleteNotif.php</w:t>
       </w:r>
+      <w:proofErr w:type="spellEnd"/>
+      <w:proofErr w:type="gramEnd"/>
     </w:p>
     <w:p>
       <w:pPr>
@@ -2555,9 +2672,13 @@
           <w:b/>
         </w:rPr>
       </w:pPr>
+      <w:proofErr w:type="spellStart"/>
+      <w:proofErr w:type="gramStart"/>
       <w:r>
         <w:t>editNotif.php</w:t>
       </w:r>
+      <w:proofErr w:type="spellEnd"/>
+      <w:proofErr w:type="gramEnd"/>
     </w:p>
     <w:p>
       <w:pPr>
@@ -2571,9 +2692,13 @@
           <w:b/>
         </w:rPr>
       </w:pPr>
+      <w:proofErr w:type="spellStart"/>
+      <w:proofErr w:type="gramStart"/>
       <w:r>
         <w:t>emailGraph.php</w:t>
       </w:r>
+      <w:proofErr w:type="spellEnd"/>
+      <w:proofErr w:type="gramEnd"/>
     </w:p>
     <w:p>
       <w:pPr>
@@ -2587,9 +2712,13 @@
           <w:b/>
         </w:rPr>
       </w:pPr>
+      <w:proofErr w:type="spellStart"/>
+      <w:proofErr w:type="gramStart"/>
       <w:r>
         <w:t>getNotif.php</w:t>
       </w:r>
+      <w:proofErr w:type="spellEnd"/>
+      <w:proofErr w:type="gramEnd"/>
     </w:p>
     <w:p>
       <w:pPr>
@@ -2603,9 +2732,13 @@
           <w:b/>
         </w:rPr>
       </w:pPr>
+      <w:proofErr w:type="spellStart"/>
+      <w:proofErr w:type="gramStart"/>
       <w:r>
         <w:t>getSeries.php</w:t>
       </w:r>
+      <w:proofErr w:type="spellEnd"/>
+      <w:proofErr w:type="gramEnd"/>
     </w:p>
     <w:p>
       <w:pPr>
@@ -2619,9 +2752,13 @@
           <w:b/>
         </w:rPr>
       </w:pPr>
+      <w:proofErr w:type="spellStart"/>
+      <w:proofErr w:type="gramStart"/>
       <w:r>
         <w:t>removeSeries.php</w:t>
       </w:r>
+      <w:proofErr w:type="spellEnd"/>
+      <w:proofErr w:type="gramEnd"/>
     </w:p>
     <w:p>
       <w:pPr>
@@ -2635,8 +2772,13 @@
           <w:b/>
         </w:rPr>
       </w:pPr>
-      <w:r>
-        <w:t>classes/</w:t>
+      <w:proofErr w:type="gramStart"/>
+      <w:r>
+        <w:t>classes</w:t>
+      </w:r>
+      <w:proofErr w:type="gramEnd"/>
+      <w:r>
+        <w:t>/</w:t>
       </w:r>
     </w:p>
     <w:p>
@@ -2651,9 +2793,11 @@
           <w:b/>
         </w:rPr>
       </w:pPr>
+      <w:proofErr w:type="spellStart"/>
       <w:r>
         <w:t>DataService.php</w:t>
       </w:r>
+      <w:proofErr w:type="spellEnd"/>
     </w:p>
     <w:p>
       <w:pPr>
@@ -2667,9 +2811,11 @@
           <w:b/>
         </w:rPr>
       </w:pPr>
+      <w:proofErr w:type="spellStart"/>
       <w:r>
         <w:t>DbAdmin.php</w:t>
       </w:r>
+      <w:proofErr w:type="spellEnd"/>
     </w:p>
     <w:p>
       <w:pPr>
@@ -2683,9 +2829,11 @@
           <w:b/>
         </w:rPr>
       </w:pPr>
+      <w:proofErr w:type="spellStart"/>
       <w:r>
         <w:t>DbChangeInStateNotification.php</w:t>
       </w:r>
+      <w:proofErr w:type="spellEnd"/>
     </w:p>
     <w:p>
       <w:pPr>
@@ -2699,9 +2847,11 @@
           <w:b/>
         </w:rPr>
       </w:pPr>
+      <w:proofErr w:type="spellStart"/>
       <w:r>
         <w:t>DbFutureNotifications.php</w:t>
       </w:r>
+      <w:proofErr w:type="spellEnd"/>
     </w:p>
     <w:p>
       <w:pPr>
@@ -2712,9 +2862,11 @@
         </w:numPr>
         <w:spacing w:line="480" w:lineRule="auto"/>
       </w:pPr>
+      <w:proofErr w:type="spellStart"/>
       <w:r>
         <w:t>DbLog.php</w:t>
       </w:r>
+      <w:proofErr w:type="spellEnd"/>
     </w:p>
     <w:p>
       <w:pPr>
@@ -2725,9 +2877,11 @@
         </w:numPr>
         <w:spacing w:line="480" w:lineRule="auto"/>
       </w:pPr>
+      <w:proofErr w:type="spellStart"/>
       <w:r>
         <w:t>DbSeries.php</w:t>
       </w:r>
+      <w:proofErr w:type="spellEnd"/>
     </w:p>
     <w:p>
       <w:pPr>
@@ -2751,9 +2905,13 @@
         </w:numPr>
         <w:spacing w:line="480" w:lineRule="auto"/>
       </w:pPr>
+      <w:proofErr w:type="spellStart"/>
+      <w:proofErr w:type="gramStart"/>
       <w:r>
         <w:t>weahtherService.php</w:t>
       </w:r>
+      <w:proofErr w:type="spellEnd"/>
+      <w:proofErr w:type="gramEnd"/>
     </w:p>
     <w:p>
       <w:pPr>
@@ -2764,9 +2922,14 @@
         </w:numPr>
         <w:spacing w:line="480" w:lineRule="auto"/>
       </w:pPr>
+      <w:proofErr w:type="gramStart"/>
       <w:r>
         <w:lastRenderedPageBreak/>
-        <w:t>html/</w:t>
+        <w:t>html</w:t>
+      </w:r>
+      <w:proofErr w:type="gramEnd"/>
+      <w:r>
+        <w:t>/</w:t>
       </w:r>
     </w:p>
     <w:p>
@@ -2778,9 +2941,11 @@
         </w:numPr>
         <w:spacing w:line="480" w:lineRule="auto"/>
       </w:pPr>
+      <w:proofErr w:type="gramStart"/>
       <w:r>
         <w:t>about.html</w:t>
       </w:r>
+      <w:proofErr w:type="gramEnd"/>
     </w:p>
     <w:p>
       <w:pPr>
@@ -2889,7 +3054,15 @@
         <w:spacing w:line="480" w:lineRule="auto"/>
       </w:pPr>
       <w:r>
-        <w:t>Live site with  finial implementation</w:t>
+        <w:t xml:space="preserve">Live site </w:t>
+      </w:r>
+      <w:proofErr w:type="gramStart"/>
+      <w:r>
+        <w:t>with  finial</w:t>
+      </w:r>
+      <w:proofErr w:type="gramEnd"/>
+      <w:r>
+        <w:t xml:space="preserve"> implementation</w:t>
       </w:r>
     </w:p>
     <w:p>
@@ -2969,8 +3142,6 @@
       <w:pPr>
         <w:spacing w:line="480" w:lineRule="auto"/>
       </w:pPr>
-      <w:bookmarkStart w:id="0" w:name="_GoBack"/>
-      <w:bookmarkEnd w:id="0"/>
     </w:p>
     <w:p>
       <w:pPr>
@@ -3047,6 +3218,7 @@
               </w:rPr>
               <w:t>Team Self-Evaluation</w:t>
             </w:r>
+            <w:proofErr w:type="gramStart"/>
             <w:r>
               <w:rPr>
                 <w:b/>
@@ -3057,6 +3229,7 @@
             <w:r>
               <w:t xml:space="preserve">               Competent</w:t>
             </w:r>
+            <w:proofErr w:type="gramEnd"/>
           </w:p>
         </w:tc>
       </w:tr>
@@ -3164,6 +3337,7 @@
               </w:rPr>
               <w:t>Team Self-Evaluation</w:t>
             </w:r>
+            <w:proofErr w:type="gramStart"/>
             <w:r>
               <w:rPr>
                 <w:b/>
@@ -3174,6 +3348,7 @@
             <w:r>
               <w:t xml:space="preserve">               Competent</w:t>
             </w:r>
+            <w:proofErr w:type="gramEnd"/>
           </w:p>
         </w:tc>
       </w:tr>
@@ -3313,6 +3488,7 @@
               </w:rPr>
               <w:t>Team Self-Evaluation</w:t>
             </w:r>
+            <w:proofErr w:type="gramStart"/>
             <w:r>
               <w:rPr>
                 <w:b/>
@@ -3323,6 +3499,7 @@
             <w:r>
               <w:t xml:space="preserve">               Exemplary</w:t>
             </w:r>
+            <w:proofErr w:type="gramEnd"/>
           </w:p>
         </w:tc>
       </w:tr>
@@ -3475,6 +3652,7 @@
               </w:rPr>
               <w:t>Team Self-Evaluation</w:t>
             </w:r>
+            <w:proofErr w:type="gramStart"/>
             <w:r>
               <w:rPr>
                 <w:b/>
@@ -3485,6 +3663,7 @@
             <w:r>
               <w:t xml:space="preserve">               Competent</w:t>
             </w:r>
+            <w:proofErr w:type="gramEnd"/>
           </w:p>
         </w:tc>
       </w:tr>
@@ -3525,13 +3704,21 @@
               <w:t xml:space="preserve">tried to keep up to date with </w:t>
             </w:r>
             <w:r>
-              <w:t xml:space="preserve">our design diagrams (including the database </w:t>
+              <w:t xml:space="preserve">our design diagrams (including the </w:t>
+            </w:r>
+            <w:proofErr w:type="gramStart"/>
+            <w:r>
+              <w:t xml:space="preserve">database </w:t>
             </w:r>
             <w:r>
               <w:t>.</w:t>
             </w:r>
             <w:r>
-              <w:t>schema, ER diagram, high level architecture)</w:t>
+              <w:t>schema</w:t>
+            </w:r>
+            <w:proofErr w:type="gramEnd"/>
+            <w:r>
+              <w:t>, ER diagram, high level architecture)</w:t>
             </w:r>
             <w:r>
               <w:t>, but they are not completely updated.</w:t>
@@ -3612,6 +3799,7 @@
               </w:rPr>
               <w:t>Team Self-Evaluation</w:t>
             </w:r>
+            <w:proofErr w:type="gramStart"/>
             <w:r>
               <w:rPr>
                 <w:b/>
@@ -3622,6 +3810,7 @@
             <w:r>
               <w:t xml:space="preserve">               Competent</w:t>
             </w:r>
+            <w:proofErr w:type="gramEnd"/>
           </w:p>
         </w:tc>
       </w:tr>
@@ -3655,8 +3844,13 @@
               </w:numPr>
               <w:spacing w:after="0" w:line="240" w:lineRule="auto"/>
             </w:pPr>
-            <w:r>
-              <w:t>Our approach is known by all team members.</w:t>
+            <w:proofErr w:type="gramStart"/>
+            <w:r>
+              <w:t>Our approach is known by all team members</w:t>
+            </w:r>
+            <w:proofErr w:type="gramEnd"/>
+            <w:r>
+              <w:t>.</w:t>
             </w:r>
           </w:p>
           <w:p>
@@ -3955,7 +4149,7 @@
     <w:p/>
     <w:p/>
     <w:sectPr>
-      <w:footerReference w:type="default" r:id="rId13"/>
+      <w:footerReference w:type="default" r:id="rId14"/>
       <w:pgSz w:w="12240" w:h="15840"/>
       <w:pgMar w:top="1440" w:right="1440" w:bottom="1440" w:left="1440" w:header="720" w:footer="720" w:gutter="0"/>
       <w:cols w:space="720"/>
@@ -3966,7 +4160,7 @@
 </file>
 
 <file path=word/endnotes.xml><?xml version="1.0" encoding="utf-8"?>
-<w:endnotes xmlns:wpc="http://schemas.microsoft.com/office/word/2010/wordprocessingCanvas" xmlns:mc="http://schemas.openxmlformats.org/markup-compatibility/2006" xmlns:o="urn:schemas-microsoft-com:office:office" xmlns:r="http://schemas.openxmlformats.org/officeDocument/2006/relationships" xmlns:m="http://schemas.openxmlformats.org/officeDocument/2006/math" xmlns:v="urn:schemas-microsoft-com:vml" xmlns:wp14="http://schemas.microsoft.com/office/word/2010/wordprocessingDrawing" xmlns:wp="http://schemas.openxmlformats.org/drawingml/2006/wordprocessingDrawing" xmlns:w10="urn:schemas-microsoft-com:office:word" xmlns:w="http://schemas.openxmlformats.org/wordprocessingml/2006/main" xmlns:w14="http://schemas.microsoft.com/office/word/2010/wordml" xmlns:w15="http://schemas.microsoft.com/office/word/2012/wordml" xmlns:wpg="http://schemas.microsoft.com/office/word/2010/wordprocessingGroup" xmlns:wpi="http://schemas.microsoft.com/office/word/2010/wordprocessingInk" xmlns:wne="http://schemas.microsoft.com/office/word/2006/wordml" xmlns:wps="http://schemas.microsoft.com/office/word/2010/wordprocessingShape" mc:Ignorable="w14 w15 wp14">
+<w:endnotes xmlns:wpc="http://schemas.microsoft.com/office/word/2010/wordprocessingCanvas" xmlns:mo="http://schemas.microsoft.com/office/mac/office/2008/main" xmlns:mc="http://schemas.openxmlformats.org/markup-compatibility/2006" xmlns:mv="urn:schemas-microsoft-com:mac:vml" xmlns:o="urn:schemas-microsoft-com:office:office" xmlns:r="http://schemas.openxmlformats.org/officeDocument/2006/relationships" xmlns:m="http://schemas.openxmlformats.org/officeDocument/2006/math" xmlns:v="urn:schemas-microsoft-com:vml" xmlns:wp14="http://schemas.microsoft.com/office/word/2010/wordprocessingDrawing" xmlns:wp="http://schemas.openxmlformats.org/drawingml/2006/wordprocessingDrawing" xmlns:w10="urn:schemas-microsoft-com:office:word" xmlns:w="http://schemas.openxmlformats.org/wordprocessingml/2006/main" xmlns:w14="http://schemas.microsoft.com/office/word/2010/wordml" xmlns:wpg="http://schemas.microsoft.com/office/word/2010/wordprocessingGroup" xmlns:wpi="http://schemas.microsoft.com/office/word/2010/wordprocessingInk" xmlns:wne="http://schemas.microsoft.com/office/word/2006/wordml" xmlns:wps="http://schemas.microsoft.com/office/word/2010/wordprocessingShape" mc:Ignorable="w14 wp14">
   <w:endnote w:type="separator" w:id="-1">
     <w:p>
       <w:pPr>
@@ -3991,7 +4185,7 @@
 </file>
 
 <file path=word/footer1.xml><?xml version="1.0" encoding="utf-8"?>
-<w:ftr xmlns:wpc="http://schemas.microsoft.com/office/word/2010/wordprocessingCanvas" xmlns:mc="http://schemas.openxmlformats.org/markup-compatibility/2006" xmlns:o="urn:schemas-microsoft-com:office:office" xmlns:r="http://schemas.openxmlformats.org/officeDocument/2006/relationships" xmlns:m="http://schemas.openxmlformats.org/officeDocument/2006/math" xmlns:v="urn:schemas-microsoft-com:vml" xmlns:wp14="http://schemas.microsoft.com/office/word/2010/wordprocessingDrawing" xmlns:wp="http://schemas.openxmlformats.org/drawingml/2006/wordprocessingDrawing" xmlns:w10="urn:schemas-microsoft-com:office:word" xmlns:w="http://schemas.openxmlformats.org/wordprocessingml/2006/main" xmlns:w14="http://schemas.microsoft.com/office/word/2010/wordml" xmlns:w15="http://schemas.microsoft.com/office/word/2012/wordml" xmlns:wpg="http://schemas.microsoft.com/office/word/2010/wordprocessingGroup" xmlns:wpi="http://schemas.microsoft.com/office/word/2010/wordprocessingInk" xmlns:wne="http://schemas.microsoft.com/office/word/2006/wordml" xmlns:wps="http://schemas.microsoft.com/office/word/2010/wordprocessingShape" mc:Ignorable="w14 w15 wp14">
+<w:ftr xmlns:wpc="http://schemas.microsoft.com/office/word/2010/wordprocessingCanvas" xmlns:mo="http://schemas.microsoft.com/office/mac/office/2008/main" xmlns:mc="http://schemas.openxmlformats.org/markup-compatibility/2006" xmlns:mv="urn:schemas-microsoft-com:mac:vml" xmlns:o="urn:schemas-microsoft-com:office:office" xmlns:r="http://schemas.openxmlformats.org/officeDocument/2006/relationships" xmlns:m="http://schemas.openxmlformats.org/officeDocument/2006/math" xmlns:v="urn:schemas-microsoft-com:vml" xmlns:wp14="http://schemas.microsoft.com/office/word/2010/wordprocessingDrawing" xmlns:wp="http://schemas.openxmlformats.org/drawingml/2006/wordprocessingDrawing" xmlns:w10="urn:schemas-microsoft-com:office:word" xmlns:w="http://schemas.openxmlformats.org/wordprocessingml/2006/main" xmlns:w14="http://schemas.microsoft.com/office/word/2010/wordml" xmlns:wpg="http://schemas.microsoft.com/office/word/2010/wordprocessingGroup" xmlns:wpi="http://schemas.microsoft.com/office/word/2010/wordprocessingInk" xmlns:wne="http://schemas.microsoft.com/office/word/2006/wordml" xmlns:wps="http://schemas.microsoft.com/office/word/2010/wordprocessingShape" mc:Ignorable="w14 wp14">
   <w:sdt>
     <w:sdtPr>
       <w:id w:val="-184743588"/>
@@ -4024,7 +4218,7 @@
           <w:rPr>
             <w:noProof/>
           </w:rPr>
-          <w:t>4</w:t>
+          <w:t>1</w:t>
         </w:r>
         <w:r>
           <w:rPr>
@@ -4044,7 +4238,7 @@
 </file>
 
 <file path=word/footnotes.xml><?xml version="1.0" encoding="utf-8"?>
-<w:footnotes xmlns:wpc="http://schemas.microsoft.com/office/word/2010/wordprocessingCanvas" xmlns:mc="http://schemas.openxmlformats.org/markup-compatibility/2006" xmlns:o="urn:schemas-microsoft-com:office:office" xmlns:r="http://schemas.openxmlformats.org/officeDocument/2006/relationships" xmlns:m="http://schemas.openxmlformats.org/officeDocument/2006/math" xmlns:v="urn:schemas-microsoft-com:vml" xmlns:wp14="http://schemas.microsoft.com/office/word/2010/wordprocessingDrawing" xmlns:wp="http://schemas.openxmlformats.org/drawingml/2006/wordprocessingDrawing" xmlns:w10="urn:schemas-microsoft-com:office:word" xmlns:w="http://schemas.openxmlformats.org/wordprocessingml/2006/main" xmlns:w14="http://schemas.microsoft.com/office/word/2010/wordml" xmlns:w15="http://schemas.microsoft.com/office/word/2012/wordml" xmlns:wpg="http://schemas.microsoft.com/office/word/2010/wordprocessingGroup" xmlns:wpi="http://schemas.microsoft.com/office/word/2010/wordprocessingInk" xmlns:wne="http://schemas.microsoft.com/office/word/2006/wordml" xmlns:wps="http://schemas.microsoft.com/office/word/2010/wordprocessingShape" mc:Ignorable="w14 w15 wp14">
+<w:footnotes xmlns:wpc="http://schemas.microsoft.com/office/word/2010/wordprocessingCanvas" xmlns:mo="http://schemas.microsoft.com/office/mac/office/2008/main" xmlns:mc="http://schemas.openxmlformats.org/markup-compatibility/2006" xmlns:mv="urn:schemas-microsoft-com:mac:vml" xmlns:o="urn:schemas-microsoft-com:office:office" xmlns:r="http://schemas.openxmlformats.org/officeDocument/2006/relationships" xmlns:m="http://schemas.openxmlformats.org/officeDocument/2006/math" xmlns:v="urn:schemas-microsoft-com:vml" xmlns:wp14="http://schemas.microsoft.com/office/word/2010/wordprocessingDrawing" xmlns:wp="http://schemas.openxmlformats.org/drawingml/2006/wordprocessingDrawing" xmlns:w10="urn:schemas-microsoft-com:office:word" xmlns:w="http://schemas.openxmlformats.org/wordprocessingml/2006/main" xmlns:w14="http://schemas.microsoft.com/office/word/2010/wordml" xmlns:wpg="http://schemas.microsoft.com/office/word/2010/wordprocessingGroup" xmlns:wpi="http://schemas.microsoft.com/office/word/2010/wordprocessingInk" xmlns:wne="http://schemas.microsoft.com/office/word/2006/wordml" xmlns:wps="http://schemas.microsoft.com/office/word/2010/wordprocessingShape" mc:Ignorable="w14 wp14">
   <w:footnote w:type="separator" w:id="-1">
     <w:p>
       <w:pPr>
@@ -4069,7 +4263,7 @@
 </file>
 
 <file path=word/numbering.xml><?xml version="1.0" encoding="utf-8"?>
-<w:numbering xmlns:wpc="http://schemas.microsoft.com/office/word/2010/wordprocessingCanvas" xmlns:mc="http://schemas.openxmlformats.org/markup-compatibility/2006" xmlns:o="urn:schemas-microsoft-com:office:office" xmlns:r="http://schemas.openxmlformats.org/officeDocument/2006/relationships" xmlns:m="http://schemas.openxmlformats.org/officeDocument/2006/math" xmlns:v="urn:schemas-microsoft-com:vml" xmlns:wp14="http://schemas.microsoft.com/office/word/2010/wordprocessingDrawing" xmlns:wp="http://schemas.openxmlformats.org/drawingml/2006/wordprocessingDrawing" xmlns:w10="urn:schemas-microsoft-com:office:word" xmlns:w="http://schemas.openxmlformats.org/wordprocessingml/2006/main" xmlns:w14="http://schemas.microsoft.com/office/word/2010/wordml" xmlns:w15="http://schemas.microsoft.com/office/word/2012/wordml" xmlns:wpg="http://schemas.microsoft.com/office/word/2010/wordprocessingGroup" xmlns:wpi="http://schemas.microsoft.com/office/word/2010/wordprocessingInk" xmlns:wne="http://schemas.microsoft.com/office/word/2006/wordml" xmlns:wps="http://schemas.microsoft.com/office/word/2010/wordprocessingShape" mc:Ignorable="w14 w15 wp14">
+<w:numbering xmlns:wpc="http://schemas.microsoft.com/office/word/2010/wordprocessingCanvas" xmlns:mo="http://schemas.microsoft.com/office/mac/office/2008/main" xmlns:mc="http://schemas.openxmlformats.org/markup-compatibility/2006" xmlns:mv="urn:schemas-microsoft-com:mac:vml" xmlns:o="urn:schemas-microsoft-com:office:office" xmlns:r="http://schemas.openxmlformats.org/officeDocument/2006/relationships" xmlns:m="http://schemas.openxmlformats.org/officeDocument/2006/math" xmlns:v="urn:schemas-microsoft-com:vml" xmlns:wp14="http://schemas.microsoft.com/office/word/2010/wordprocessingDrawing" xmlns:wp="http://schemas.openxmlformats.org/drawingml/2006/wordprocessingDrawing" xmlns:w10="urn:schemas-microsoft-com:office:word" xmlns:w="http://schemas.openxmlformats.org/wordprocessingml/2006/main" xmlns:w14="http://schemas.microsoft.com/office/word/2010/wordml" xmlns:wpg="http://schemas.microsoft.com/office/word/2010/wordprocessingGroup" xmlns:wpi="http://schemas.microsoft.com/office/word/2010/wordprocessingInk" xmlns:wne="http://schemas.microsoft.com/office/word/2006/wordml" xmlns:wps="http://schemas.microsoft.com/office/word/2010/wordprocessingShape" mc:Ignorable="w14 wp14">
   <w:abstractNum w:abstractNumId="0">
     <w:nsid w:val="0AFA45F1"/>
     <w:multiLevelType w:val="hybridMultilevel"/>
@@ -5350,7 +5544,7 @@
 </file>
 
 <file path=word/styles.xml><?xml version="1.0" encoding="utf-8"?>
-<w:styles xmlns:mc="http://schemas.openxmlformats.org/markup-compatibility/2006" xmlns:r="http://schemas.openxmlformats.org/officeDocument/2006/relationships" xmlns:w="http://schemas.openxmlformats.org/wordprocessingml/2006/main" xmlns:w14="http://schemas.microsoft.com/office/word/2010/wordml" xmlns:w15="http://schemas.microsoft.com/office/word/2012/wordml" mc:Ignorable="w14 w15">
+<w:styles xmlns:mc="http://schemas.openxmlformats.org/markup-compatibility/2006" xmlns:r="http://schemas.openxmlformats.org/officeDocument/2006/relationships" xmlns:w="http://schemas.openxmlformats.org/wordprocessingml/2006/main" xmlns:w14="http://schemas.microsoft.com/office/word/2010/wordml" mc:Ignorable="w14">
   <w:docDefaults>
     <w:rPrDefault>
       <w:rPr>
@@ -5362,378 +5556,153 @@
     </w:rPrDefault>
     <w:pPrDefault/>
   </w:docDefaults>
-  <w:latentStyles w:defLockedState="0" w:defUIPriority="99" w:defSemiHidden="0" w:defUnhideWhenUsed="0" w:defQFormat="0" w:count="371">
-    <w:lsdException w:name="Normal" w:uiPriority="0" w:qFormat="1"/>
-    <w:lsdException w:name="heading 1" w:uiPriority="9" w:qFormat="1"/>
-    <w:lsdException w:name="heading 2" w:semiHidden="1" w:uiPriority="9" w:unhideWhenUsed="1" w:qFormat="1"/>
-    <w:lsdException w:name="heading 3" w:semiHidden="1" w:uiPriority="9" w:unhideWhenUsed="1" w:qFormat="1"/>
-    <w:lsdException w:name="heading 4" w:semiHidden="1" w:uiPriority="9" w:unhideWhenUsed="1" w:qFormat="1"/>
-    <w:lsdException w:name="heading 5" w:semiHidden="1" w:uiPriority="9" w:unhideWhenUsed="1" w:qFormat="1"/>
-    <w:lsdException w:name="heading 6" w:semiHidden="1" w:uiPriority="9" w:unhideWhenUsed="1" w:qFormat="1"/>
-    <w:lsdException w:name="heading 7" w:semiHidden="1" w:uiPriority="9" w:unhideWhenUsed="1" w:qFormat="1"/>
-    <w:lsdException w:name="heading 8" w:semiHidden="1" w:uiPriority="9" w:unhideWhenUsed="1" w:qFormat="1"/>
-    <w:lsdException w:name="heading 9" w:semiHidden="1" w:uiPriority="9" w:unhideWhenUsed="1" w:qFormat="1"/>
-    <w:lsdException w:name="index 1" w:semiHidden="1" w:unhideWhenUsed="1"/>
-    <w:lsdException w:name="index 2" w:semiHidden="1" w:unhideWhenUsed="1"/>
-    <w:lsdException w:name="index 3" w:semiHidden="1" w:unhideWhenUsed="1"/>
-    <w:lsdException w:name="index 4" w:semiHidden="1" w:unhideWhenUsed="1"/>
-    <w:lsdException w:name="index 5" w:semiHidden="1" w:unhideWhenUsed="1"/>
-    <w:lsdException w:name="index 6" w:semiHidden="1" w:unhideWhenUsed="1"/>
-    <w:lsdException w:name="index 7" w:semiHidden="1" w:unhideWhenUsed="1"/>
-    <w:lsdException w:name="index 8" w:semiHidden="1" w:unhideWhenUsed="1"/>
-    <w:lsdException w:name="index 9" w:semiHidden="1" w:unhideWhenUsed="1"/>
-    <w:lsdException w:name="toc 1" w:semiHidden="1" w:uiPriority="39" w:unhideWhenUsed="1"/>
-    <w:lsdException w:name="toc 2" w:semiHidden="1" w:uiPriority="39" w:unhideWhenUsed="1"/>
-    <w:lsdException w:name="toc 3" w:semiHidden="1" w:uiPriority="39" w:unhideWhenUsed="1"/>
-    <w:lsdException w:name="toc 4" w:semiHidden="1" w:uiPriority="39" w:unhideWhenUsed="1"/>
-    <w:lsdException w:name="toc 5" w:semiHidden="1" w:uiPriority="39" w:unhideWhenUsed="1"/>
-    <w:lsdException w:name="toc 6" w:semiHidden="1" w:uiPriority="39" w:unhideWhenUsed="1"/>
-    <w:lsdException w:name="toc 7" w:semiHidden="1" w:uiPriority="39" w:unhideWhenUsed="1"/>
-    <w:lsdException w:name="toc 8" w:semiHidden="1" w:uiPriority="39" w:unhideWhenUsed="1"/>
-    <w:lsdException w:name="toc 9" w:semiHidden="1" w:uiPriority="39" w:unhideWhenUsed="1"/>
-    <w:lsdException w:name="Normal Indent" w:semiHidden="1" w:unhideWhenUsed="1"/>
-    <w:lsdException w:name="footnote text" w:semiHidden="1" w:unhideWhenUsed="1"/>
-    <w:lsdException w:name="annotation text" w:semiHidden="1" w:unhideWhenUsed="1"/>
-    <w:lsdException w:name="header" w:semiHidden="1" w:unhideWhenUsed="1"/>
-    <w:lsdException w:name="footer" w:semiHidden="1" w:unhideWhenUsed="1"/>
-    <w:lsdException w:name="index heading" w:semiHidden="1" w:unhideWhenUsed="1"/>
-    <w:lsdException w:name="caption" w:semiHidden="1" w:uiPriority="35" w:unhideWhenUsed="1" w:qFormat="1"/>
-    <w:lsdException w:name="table of figures" w:semiHidden="1" w:unhideWhenUsed="1"/>
-    <w:lsdException w:name="envelope address" w:semiHidden="1" w:unhideWhenUsed="1"/>
-    <w:lsdException w:name="envelope return" w:semiHidden="1" w:unhideWhenUsed="1"/>
-    <w:lsdException w:name="footnote reference" w:semiHidden="1" w:unhideWhenUsed="1"/>
-    <w:lsdException w:name="annotation reference" w:semiHidden="1" w:unhideWhenUsed="1"/>
-    <w:lsdException w:name="line number" w:semiHidden="1" w:unhideWhenUsed="1"/>
-    <w:lsdException w:name="page number" w:semiHidden="1" w:unhideWhenUsed="1"/>
-    <w:lsdException w:name="endnote reference" w:semiHidden="1" w:unhideWhenUsed="1"/>
-    <w:lsdException w:name="endnote text" w:semiHidden="1" w:unhideWhenUsed="1"/>
-    <w:lsdException w:name="table of authorities" w:semiHidden="1" w:unhideWhenUsed="1"/>
-    <w:lsdException w:name="macro" w:semiHidden="1" w:unhideWhenUsed="1"/>
-    <w:lsdException w:name="toa heading" w:semiHidden="1" w:unhideWhenUsed="1"/>
-    <w:lsdException w:name="List" w:semiHidden="1" w:unhideWhenUsed="1"/>
-    <w:lsdException w:name="List Bullet" w:semiHidden="1" w:unhideWhenUsed="1"/>
-    <w:lsdException w:name="List Number" w:semiHidden="1" w:unhideWhenUsed="1"/>
-    <w:lsdException w:name="List 2" w:semiHidden="1" w:unhideWhenUsed="1"/>
-    <w:lsdException w:name="List 3" w:semiHidden="1" w:unhideWhenUsed="1"/>
-    <w:lsdException w:name="List 4" w:semiHidden="1" w:unhideWhenUsed="1"/>
-    <w:lsdException w:name="List 5" w:semiHidden="1" w:unhideWhenUsed="1"/>
-    <w:lsdException w:name="List Bullet 2" w:semiHidden="1" w:unhideWhenUsed="1"/>
-    <w:lsdException w:name="List Bullet 3" w:semiHidden="1" w:unhideWhenUsed="1"/>
-    <w:lsdException w:name="List Bullet 4" w:semiHidden="1" w:unhideWhenUsed="1"/>
-    <w:lsdException w:name="List Bullet 5" w:semiHidden="1" w:unhideWhenUsed="1"/>
-    <w:lsdException w:name="List Number 2" w:semiHidden="1" w:unhideWhenUsed="1"/>
-    <w:lsdException w:name="List Number 3" w:semiHidden="1" w:unhideWhenUsed="1"/>
-    <w:lsdException w:name="List Number 4" w:semiHidden="1" w:unhideWhenUsed="1"/>
-    <w:lsdException w:name="List Number 5" w:semiHidden="1" w:unhideWhenUsed="1"/>
-    <w:lsdException w:name="Title" w:uiPriority="10" w:qFormat="1"/>
-    <w:lsdException w:name="Closing" w:semiHidden="1" w:unhideWhenUsed="1"/>
-    <w:lsdException w:name="Signature" w:semiHidden="1" w:unhideWhenUsed="1"/>
-    <w:lsdException w:name="Default Paragraph Font" w:semiHidden="1" w:uiPriority="1" w:unhideWhenUsed="1"/>
-    <w:lsdException w:name="Body Text" w:semiHidden="1" w:unhideWhenUsed="1"/>
-    <w:lsdException w:name="Body Text Indent" w:semiHidden="1" w:unhideWhenUsed="1"/>
-    <w:lsdException w:name="List Continue" w:semiHidden="1" w:unhideWhenUsed="1"/>
-    <w:lsdException w:name="List Continue 2" w:semiHidden="1" w:unhideWhenUsed="1"/>
-    <w:lsdException w:name="List Continue 3" w:semiHidden="1" w:unhideWhenUsed="1"/>
-    <w:lsdException w:name="List Continue 4" w:semiHidden="1" w:unhideWhenUsed="1"/>
-    <w:lsdException w:name="List Continue 5" w:semiHidden="1" w:unhideWhenUsed="1"/>
-    <w:lsdException w:name="Message Header" w:semiHidden="1" w:unhideWhenUsed="1"/>
-    <w:lsdException w:name="Subtitle" w:uiPriority="11" w:qFormat="1"/>
-    <w:lsdException w:name="Salutation" w:semiHidden="1" w:unhideWhenUsed="1"/>
-    <w:lsdException w:name="Date" w:semiHidden="1" w:unhideWhenUsed="1"/>
-    <w:lsdException w:name="Body Text First Indent" w:semiHidden="1" w:unhideWhenUsed="1"/>
-    <w:lsdException w:name="Body Text First Indent 2" w:semiHidden="1" w:unhideWhenUsed="1"/>
-    <w:lsdException w:name="Note Heading" w:semiHidden="1" w:unhideWhenUsed="1"/>
-    <w:lsdException w:name="Body Text 2" w:semiHidden="1" w:unhideWhenUsed="1"/>
-    <w:lsdException w:name="Body Text 3" w:semiHidden="1" w:unhideWhenUsed="1"/>
-    <w:lsdException w:name="Body Text Indent 2" w:semiHidden="1" w:unhideWhenUsed="1"/>
-    <w:lsdException w:name="Body Text Indent 3" w:semiHidden="1" w:unhideWhenUsed="1"/>
-    <w:lsdException w:name="Block Text" w:semiHidden="1" w:unhideWhenUsed="1"/>
-    <w:lsdException w:name="Hyperlink" w:semiHidden="1" w:unhideWhenUsed="1"/>
-    <w:lsdException w:name="FollowedHyperlink" w:semiHidden="1" w:unhideWhenUsed="1"/>
-    <w:lsdException w:name="Strong" w:uiPriority="22" w:qFormat="1"/>
-    <w:lsdException w:name="Emphasis" w:uiPriority="20" w:qFormat="1"/>
-    <w:lsdException w:name="Document Map" w:semiHidden="1" w:unhideWhenUsed="1"/>
-    <w:lsdException w:name="Plain Text" w:semiHidden="1" w:unhideWhenUsed="1"/>
-    <w:lsdException w:name="E-mail Signature" w:semiHidden="1" w:unhideWhenUsed="1"/>
-    <w:lsdException w:name="HTML Top of Form" w:semiHidden="1" w:unhideWhenUsed="1"/>
-    <w:lsdException w:name="HTML Bottom of Form" w:semiHidden="1" w:unhideWhenUsed="1"/>
-    <w:lsdException w:name="Normal (Web)" w:semiHidden="1" w:unhideWhenUsed="1"/>
-    <w:lsdException w:name="HTML Acronym" w:semiHidden="1" w:unhideWhenUsed="1"/>
-    <w:lsdException w:name="HTML Address" w:semiHidden="1" w:unhideWhenUsed="1"/>
-    <w:lsdException w:name="HTML Cite" w:semiHidden="1" w:unhideWhenUsed="1"/>
-    <w:lsdException w:name="HTML Code" w:semiHidden="1" w:unhideWhenUsed="1"/>
-    <w:lsdException w:name="HTML Definition" w:semiHidden="1" w:unhideWhenUsed="1"/>
-    <w:lsdException w:name="HTML Keyboard" w:semiHidden="1" w:unhideWhenUsed="1"/>
-    <w:lsdException w:name="HTML Preformatted" w:semiHidden="1" w:unhideWhenUsed="1"/>
-    <w:lsdException w:name="HTML Sample" w:semiHidden="1" w:unhideWhenUsed="1"/>
-    <w:lsdException w:name="HTML Typewriter" w:semiHidden="1" w:unhideWhenUsed="1"/>
-    <w:lsdException w:name="HTML Variable" w:semiHidden="1" w:unhideWhenUsed="1"/>
-    <w:lsdException w:name="Normal Table" w:semiHidden="1" w:unhideWhenUsed="1"/>
-    <w:lsdException w:name="annotation subject" w:semiHidden="1" w:unhideWhenUsed="1"/>
-    <w:lsdException w:name="No List" w:semiHidden="1" w:unhideWhenUsed="1"/>
-    <w:lsdException w:name="Outline List 1" w:semiHidden="1" w:unhideWhenUsed="1"/>
-    <w:lsdException w:name="Outline List 2" w:semiHidden="1" w:unhideWhenUsed="1"/>
-    <w:lsdException w:name="Outline List 3" w:semiHidden="1" w:unhideWhenUsed="1"/>
-    <w:lsdException w:name="Table Simple 1" w:semiHidden="1" w:unhideWhenUsed="1"/>
-    <w:lsdException w:name="Table Simple 2" w:semiHidden="1" w:unhideWhenUsed="1"/>
-    <w:lsdException w:name="Table Simple 3" w:semiHidden="1" w:unhideWhenUsed="1"/>
-    <w:lsdException w:name="Table Classic 1" w:semiHidden="1" w:unhideWhenUsed="1"/>
-    <w:lsdException w:name="Table Classic 2" w:semiHidden="1" w:unhideWhenUsed="1"/>
-    <w:lsdException w:name="Table Classic 3" w:semiHidden="1" w:unhideWhenUsed="1"/>
-    <w:lsdException w:name="Table Classic 4" w:semiHidden="1" w:unhideWhenUsed="1"/>
-    <w:lsdException w:name="Table Colorful 1" w:semiHidden="1" w:unhideWhenUsed="1"/>
-    <w:lsdException w:name="Table Colorful 2" w:semiHidden="1" w:unhideWhenUsed="1"/>
-    <w:lsdException w:name="Table Colorful 3" w:semiHidden="1" w:unhideWhenUsed="1"/>
-    <w:lsdException w:name="Table Columns 1" w:semiHidden="1" w:unhideWhenUsed="1"/>
-    <w:lsdException w:name="Table Columns 2" w:semiHidden="1" w:unhideWhenUsed="1"/>
-    <w:lsdException w:name="Table Columns 3" w:semiHidden="1" w:unhideWhenUsed="1"/>
-    <w:lsdException w:name="Table Columns 4" w:semiHidden="1" w:unhideWhenUsed="1"/>
-    <w:lsdException w:name="Table Columns 5" w:semiHidden="1" w:unhideWhenUsed="1"/>
-    <w:lsdException w:name="Table Grid 1" w:semiHidden="1" w:unhideWhenUsed="1"/>
-    <w:lsdException w:name="Table Grid 2" w:semiHidden="1" w:unhideWhenUsed="1"/>
-    <w:lsdException w:name="Table Grid 3" w:semiHidden="1" w:unhideWhenUsed="1"/>
-    <w:lsdException w:name="Table Grid 4" w:semiHidden="1" w:unhideWhenUsed="1"/>
-    <w:lsdException w:name="Table Grid 5" w:semiHidden="1" w:unhideWhenUsed="1"/>
-    <w:lsdException w:name="Table Grid 6" w:semiHidden="1" w:unhideWhenUsed="1"/>
-    <w:lsdException w:name="Table Grid 7" w:semiHidden="1" w:unhideWhenUsed="1"/>
-    <w:lsdException w:name="Table Grid 8" w:semiHidden="1" w:unhideWhenUsed="1"/>
-    <w:lsdException w:name="Table List 1" w:semiHidden="1" w:unhideWhenUsed="1"/>
-    <w:lsdException w:name="Table List 2" w:semiHidden="1" w:unhideWhenUsed="1"/>
-    <w:lsdException w:name="Table List 3" w:semiHidden="1" w:unhideWhenUsed="1"/>
-    <w:lsdException w:name="Table List 4" w:semiHidden="1" w:unhideWhenUsed="1"/>
-    <w:lsdException w:name="Table List 5" w:semiHidden="1" w:unhideWhenUsed="1"/>
-    <w:lsdException w:name="Table List 6" w:semiHidden="1" w:unhideWhenUsed="1"/>
-    <w:lsdException w:name="Table List 7" w:semiHidden="1" w:unhideWhenUsed="1"/>
-    <w:lsdException w:name="Table List 8" w:semiHidden="1" w:unhideWhenUsed="1"/>
-    <w:lsdException w:name="Table 3D effects 1" w:semiHidden="1" w:unhideWhenUsed="1"/>
-    <w:lsdException w:name="Table 3D effects 2" w:semiHidden="1" w:unhideWhenUsed="1"/>
-    <w:lsdException w:name="Table 3D effects 3" w:semiHidden="1" w:unhideWhenUsed="1"/>
-    <w:lsdException w:name="Table Contemporary" w:semiHidden="1" w:unhideWhenUsed="1"/>
-    <w:lsdException w:name="Table Elegant" w:semiHidden="1" w:unhideWhenUsed="1"/>
-    <w:lsdException w:name="Table Professional" w:semiHidden="1" w:unhideWhenUsed="1"/>
-    <w:lsdException w:name="Table Subtle 1" w:semiHidden="1" w:unhideWhenUsed="1"/>
-    <w:lsdException w:name="Table Subtle 2" w:semiHidden="1" w:unhideWhenUsed="1"/>
-    <w:lsdException w:name="Table Web 1" w:semiHidden="1" w:unhideWhenUsed="1"/>
-    <w:lsdException w:name="Table Web 2" w:semiHidden="1" w:unhideWhenUsed="1"/>
-    <w:lsdException w:name="Table Web 3" w:semiHidden="1" w:unhideWhenUsed="1"/>
-    <w:lsdException w:name="Balloon Text" w:semiHidden="1" w:unhideWhenUsed="1"/>
-    <w:lsdException w:name="Table Grid" w:uiPriority="39"/>
-    <w:lsdException w:name="Table Theme" w:semiHidden="1" w:unhideWhenUsed="1"/>
-    <w:lsdException w:name="Placeholder Text" w:semiHidden="1"/>
-    <w:lsdException w:name="No Spacing" w:uiPriority="1" w:qFormat="1"/>
-    <w:lsdException w:name="Light Shading" w:uiPriority="60"/>
-    <w:lsdException w:name="Light List" w:uiPriority="61"/>
-    <w:lsdException w:name="Light Grid" w:uiPriority="62"/>
-    <w:lsdException w:name="Medium Shading 1" w:uiPriority="63"/>
-    <w:lsdException w:name="Medium Shading 2" w:uiPriority="64"/>
-    <w:lsdException w:name="Medium List 1" w:uiPriority="65"/>
-    <w:lsdException w:name="Medium List 2" w:uiPriority="66"/>
-    <w:lsdException w:name="Medium Grid 1" w:uiPriority="67"/>
-    <w:lsdException w:name="Medium Grid 2" w:uiPriority="68"/>
-    <w:lsdException w:name="Medium Grid 3" w:uiPriority="69"/>
-    <w:lsdException w:name="Dark List" w:uiPriority="70"/>
-    <w:lsdException w:name="Colorful Shading" w:uiPriority="71"/>
-    <w:lsdException w:name="Colorful List" w:uiPriority="72"/>
-    <w:lsdException w:name="Colorful Grid" w:uiPriority="73"/>
-    <w:lsdException w:name="Light Shading Accent 1" w:uiPriority="60"/>
-    <w:lsdException w:name="Light List Accent 1" w:uiPriority="61"/>
-    <w:lsdException w:name="Light Grid Accent 1" w:uiPriority="62"/>
-    <w:lsdException w:name="Medium Shading 1 Accent 1" w:uiPriority="63"/>
-    <w:lsdException w:name="Medium Shading 2 Accent 1" w:uiPriority="64"/>
-    <w:lsdException w:name="Medium List 1 Accent 1" w:uiPriority="65"/>
-    <w:lsdException w:name="Revision" w:semiHidden="1"/>
-    <w:lsdException w:name="List Paragraph" w:uiPriority="34" w:qFormat="1"/>
-    <w:lsdException w:name="Quote" w:uiPriority="29" w:qFormat="1"/>
-    <w:lsdException w:name="Intense Quote" w:uiPriority="30" w:qFormat="1"/>
-    <w:lsdException w:name="Medium List 2 Accent 1" w:uiPriority="66"/>
-    <w:lsdException w:name="Medium Grid 1 Accent 1" w:uiPriority="67"/>
-    <w:lsdException w:name="Medium Grid 2 Accent 1" w:uiPriority="68"/>
-    <w:lsdException w:name="Medium Grid 3 Accent 1" w:uiPriority="69"/>
-    <w:lsdException w:name="Dark List Accent 1" w:uiPriority="70"/>
-    <w:lsdException w:name="Colorful Shading Accent 1" w:uiPriority="71"/>
-    <w:lsdException w:name="Colorful List Accent 1" w:uiPriority="72"/>
-    <w:lsdException w:name="Colorful Grid Accent 1" w:uiPriority="73"/>
-    <w:lsdException w:name="Light Shading Accent 2" w:uiPriority="60"/>
-    <w:lsdException w:name="Light List Accent 2" w:uiPriority="61"/>
-    <w:lsdException w:name="Light Grid Accent 2" w:uiPriority="62"/>
-    <w:lsdException w:name="Medium Shading 1 Accent 2" w:uiPriority="63"/>
-    <w:lsdException w:name="Medium Shading 2 Accent 2" w:uiPriority="64"/>
-    <w:lsdException w:name="Medium List 1 Accent 2" w:uiPriority="65"/>
-    <w:lsdException w:name="Medium List 2 Accent 2" w:uiPriority="66"/>
-    <w:lsdException w:name="Medium Grid 1 Accent 2" w:uiPriority="67"/>
-    <w:lsdException w:name="Medium Grid 2 Accent 2" w:uiPriority="68"/>
-    <w:lsdException w:name="Medium Grid 3 Accent 2" w:uiPriority="69"/>
-    <w:lsdException w:name="Dark List Accent 2" w:uiPriority="70"/>
-    <w:lsdException w:name="Colorful Shading Accent 2" w:uiPriority="71"/>
-    <w:lsdException w:name="Colorful List Accent 2" w:uiPriority="72"/>
-    <w:lsdException w:name="Colorful Grid Accent 2" w:uiPriority="73"/>
-    <w:lsdException w:name="Light Shading Accent 3" w:uiPriority="60"/>
-    <w:lsdException w:name="Light List Accent 3" w:uiPriority="61"/>
-    <w:lsdException w:name="Light Grid Accent 3" w:uiPriority="62"/>
-    <w:lsdException w:name="Medium Shading 1 Accent 3" w:uiPriority="63"/>
-    <w:lsdException w:name="Medium Shading 2 Accent 3" w:uiPriority="64"/>
-    <w:lsdException w:name="Medium List 1 Accent 3" w:uiPriority="65"/>
-    <w:lsdException w:name="Medium List 2 Accent 3" w:uiPriority="66"/>
-    <w:lsdException w:name="Medium Grid 1 Accent 3" w:uiPriority="67"/>
-    <w:lsdException w:name="Medium Grid 2 Accent 3" w:uiPriority="68"/>
-    <w:lsdException w:name="Medium Grid 3 Accent 3" w:uiPriority="69"/>
-    <w:lsdException w:name="Dark List Accent 3" w:uiPriority="70"/>
-    <w:lsdException w:name="Colorful Shading Accent 3" w:uiPriority="71"/>
-    <w:lsdException w:name="Colorful List Accent 3" w:uiPriority="72"/>
-    <w:lsdException w:name="Colorful Grid Accent 3" w:uiPriority="73"/>
-    <w:lsdException w:name="Light Shading Accent 4" w:uiPriority="60"/>
-    <w:lsdException w:name="Light List Accent 4" w:uiPriority="61"/>
-    <w:lsdException w:name="Light Grid Accent 4" w:uiPriority="62"/>
-    <w:lsdException w:name="Medium Shading 1 Accent 4" w:uiPriority="63"/>
-    <w:lsdException w:name="Medium Shading 2 Accent 4" w:uiPriority="64"/>
-    <w:lsdException w:name="Medium List 1 Accent 4" w:uiPriority="65"/>
-    <w:lsdException w:name="Medium List 2 Accent 4" w:uiPriority="66"/>
-    <w:lsdException w:name="Medium Grid 1 Accent 4" w:uiPriority="67"/>
-    <w:lsdException w:name="Medium Grid 2 Accent 4" w:uiPriority="68"/>
-    <w:lsdException w:name="Medium Grid 3 Accent 4" w:uiPriority="69"/>
-    <w:lsdException w:name="Dark List Accent 4" w:uiPriority="70"/>
-    <w:lsdException w:name="Colorful Shading Accent 4" w:uiPriority="71"/>
-    <w:lsdException w:name="Colorful List Accent 4" w:uiPriority="72"/>
-    <w:lsdException w:name="Colorful Grid Accent 4" w:uiPriority="73"/>
-    <w:lsdException w:name="Light Shading Accent 5" w:uiPriority="60"/>
-    <w:lsdException w:name="Light List Accent 5" w:uiPriority="61"/>
-    <w:lsdException w:name="Light Grid Accent 5" w:uiPriority="62"/>
-    <w:lsdException w:name="Medium Shading 1 Accent 5" w:uiPriority="63"/>
-    <w:lsdException w:name="Medium Shading 2 Accent 5" w:uiPriority="64"/>
-    <w:lsdException w:name="Medium List 1 Accent 5" w:uiPriority="65"/>
-    <w:lsdException w:name="Medium List 2 Accent 5" w:uiPriority="66"/>
-    <w:lsdException w:name="Medium Grid 1 Accent 5" w:uiPriority="67"/>
-    <w:lsdException w:name="Medium Grid 2 Accent 5" w:uiPriority="68"/>
-    <w:lsdException w:name="Medium Grid 3 Accent 5" w:uiPriority="69"/>
-    <w:lsdException w:name="Dark List Accent 5" w:uiPriority="70"/>
-    <w:lsdException w:name="Colorful Shading Accent 5" w:uiPriority="71"/>
-    <w:lsdException w:name="Colorful List Accent 5" w:uiPriority="72"/>
-    <w:lsdException w:name="Colorful Grid Accent 5" w:uiPriority="73"/>
-    <w:lsdException w:name="Light Shading Accent 6" w:uiPriority="60"/>
-    <w:lsdException w:name="Light List Accent 6" w:uiPriority="61"/>
-    <w:lsdException w:name="Light Grid Accent 6" w:uiPriority="62"/>
-    <w:lsdException w:name="Medium Shading 1 Accent 6" w:uiPriority="63"/>
-    <w:lsdException w:name="Medium Shading 2 Accent 6" w:uiPriority="64"/>
-    <w:lsdException w:name="Medium List 1 Accent 6" w:uiPriority="65"/>
-    <w:lsdException w:name="Medium List 2 Accent 6" w:uiPriority="66"/>
-    <w:lsdException w:name="Medium Grid 1 Accent 6" w:uiPriority="67"/>
-    <w:lsdException w:name="Medium Grid 2 Accent 6" w:uiPriority="68"/>
-    <w:lsdException w:name="Medium Grid 3 Accent 6" w:uiPriority="69"/>
-    <w:lsdException w:name="Dark List Accent 6" w:uiPriority="70"/>
-    <w:lsdException w:name="Colorful Shading Accent 6" w:uiPriority="71"/>
-    <w:lsdException w:name="Colorful List Accent 6" w:uiPriority="72"/>
-    <w:lsdException w:name="Colorful Grid Accent 6" w:uiPriority="73"/>
-    <w:lsdException w:name="Subtle Emphasis" w:uiPriority="19" w:qFormat="1"/>
-    <w:lsdException w:name="Intense Emphasis" w:uiPriority="21" w:qFormat="1"/>
-    <w:lsdException w:name="Subtle Reference" w:uiPriority="31" w:qFormat="1"/>
-    <w:lsdException w:name="Intense Reference" w:uiPriority="32" w:qFormat="1"/>
-    <w:lsdException w:name="Book Title" w:uiPriority="33" w:qFormat="1"/>
-    <w:lsdException w:name="Bibliography" w:semiHidden="1" w:uiPriority="37" w:unhideWhenUsed="1"/>
-    <w:lsdException w:name="TOC Heading" w:semiHidden="1" w:uiPriority="39" w:unhideWhenUsed="1" w:qFormat="1"/>
-    <w:lsdException w:name="Plain Table 1" w:uiPriority="41"/>
-    <w:lsdException w:name="Plain Table 2" w:uiPriority="42"/>
-    <w:lsdException w:name="Plain Table 3" w:uiPriority="43"/>
-    <w:lsdException w:name="Plain Table 4" w:uiPriority="44"/>
-    <w:lsdException w:name="Plain Table 5" w:uiPriority="45"/>
-    <w:lsdException w:name="Grid Table Light" w:uiPriority="40"/>
-    <w:lsdException w:name="Grid Table 1 Light" w:uiPriority="46"/>
-    <w:lsdException w:name="Grid Table 2" w:uiPriority="47"/>
-    <w:lsdException w:name="Grid Table 3" w:uiPriority="48"/>
-    <w:lsdException w:name="Grid Table 4" w:uiPriority="49"/>
-    <w:lsdException w:name="Grid Table 5 Dark" w:uiPriority="50"/>
-    <w:lsdException w:name="Grid Table 6 Colorful" w:uiPriority="51"/>
-    <w:lsdException w:name="Grid Table 7 Colorful" w:uiPriority="52"/>
-    <w:lsdException w:name="Grid Table 1 Light Accent 1" w:uiPriority="46"/>
-    <w:lsdException w:name="Grid Table 2 Accent 1" w:uiPriority="47"/>
-    <w:lsdException w:name="Grid Table 3 Accent 1" w:uiPriority="48"/>
-    <w:lsdException w:name="Grid Table 4 Accent 1" w:uiPriority="49"/>
-    <w:lsdException w:name="Grid Table 5 Dark Accent 1" w:uiPriority="50"/>
-    <w:lsdException w:name="Grid Table 6 Colorful Accent 1" w:uiPriority="51"/>
-    <w:lsdException w:name="Grid Table 7 Colorful Accent 1" w:uiPriority="52"/>
-    <w:lsdException w:name="Grid Table 1 Light Accent 2" w:uiPriority="46"/>
-    <w:lsdException w:name="Grid Table 2 Accent 2" w:uiPriority="47"/>
-    <w:lsdException w:name="Grid Table 3 Accent 2" w:uiPriority="48"/>
-    <w:lsdException w:name="Grid Table 4 Accent 2" w:uiPriority="49"/>
-    <w:lsdException w:name="Grid Table 5 Dark Accent 2" w:uiPriority="50"/>
-    <w:lsdException w:name="Grid Table 6 Colorful Accent 2" w:uiPriority="51"/>
-    <w:lsdException w:name="Grid Table 7 Colorful Accent 2" w:uiPriority="52"/>
-    <w:lsdException w:name="Grid Table 1 Light Accent 3" w:uiPriority="46"/>
-    <w:lsdException w:name="Grid Table 2 Accent 3" w:uiPriority="47"/>
-    <w:lsdException w:name="Grid Table 3 Accent 3" w:uiPriority="48"/>
-    <w:lsdException w:name="Grid Table 4 Accent 3" w:uiPriority="49"/>
-    <w:lsdException w:name="Grid Table 5 Dark Accent 3" w:uiPriority="50"/>
-    <w:lsdException w:name="Grid Table 6 Colorful Accent 3" w:uiPriority="51"/>
-    <w:lsdException w:name="Grid Table 7 Colorful Accent 3" w:uiPriority="52"/>
-    <w:lsdException w:name="Grid Table 1 Light Accent 4" w:uiPriority="46"/>
-    <w:lsdException w:name="Grid Table 2 Accent 4" w:uiPriority="47"/>
-    <w:lsdException w:name="Grid Table 3 Accent 4" w:uiPriority="48"/>
-    <w:lsdException w:name="Grid Table 4 Accent 4" w:uiPriority="49"/>
-    <w:lsdException w:name="Grid Table 5 Dark Accent 4" w:uiPriority="50"/>
-    <w:lsdException w:name="Grid Table 6 Colorful Accent 4" w:uiPriority="51"/>
-    <w:lsdException w:name="Grid Table 7 Colorful Accent 4" w:uiPriority="52"/>
-    <w:lsdException w:name="Grid Table 1 Light Accent 5" w:uiPriority="46"/>
-    <w:lsdException w:name="Grid Table 2 Accent 5" w:uiPriority="47"/>
-    <w:lsdException w:name="Grid Table 3 Accent 5" w:uiPriority="48"/>
-    <w:lsdException w:name="Grid Table 4 Accent 5" w:uiPriority="49"/>
-    <w:lsdException w:name="Grid Table 5 Dark Accent 5" w:uiPriority="50"/>
-    <w:lsdException w:name="Grid Table 6 Colorful Accent 5" w:uiPriority="51"/>
-    <w:lsdException w:name="Grid Table 7 Colorful Accent 5" w:uiPriority="52"/>
-    <w:lsdException w:name="Grid Table 1 Light Accent 6" w:uiPriority="46"/>
-    <w:lsdException w:name="Grid Table 2 Accent 6" w:uiPriority="47"/>
-    <w:lsdException w:name="Grid Table 3 Accent 6" w:uiPriority="48"/>
-    <w:lsdException w:name="Grid Table 4 Accent 6" w:uiPriority="49"/>
-    <w:lsdException w:name="Grid Table 5 Dark Accent 6" w:uiPriority="50"/>
-    <w:lsdException w:name="Grid Table 6 Colorful Accent 6" w:uiPriority="51"/>
-    <w:lsdException w:name="Grid Table 7 Colorful Accent 6" w:uiPriority="52"/>
-    <w:lsdException w:name="List Table 1 Light" w:uiPriority="46"/>
-    <w:lsdException w:name="List Table 2" w:uiPriority="47"/>
-    <w:lsdException w:name="List Table 3" w:uiPriority="48"/>
-    <w:lsdException w:name="List Table 4" w:uiPriority="49"/>
-    <w:lsdException w:name="List Table 5 Dark" w:uiPriority="50"/>
-    <w:lsdException w:name="List Table 6 Colorful" w:uiPriority="51"/>
-    <w:lsdException w:name="List Table 7 Colorful" w:uiPriority="52"/>
-    <w:lsdException w:name="List Table 1 Light Accent 1" w:uiPriority="46"/>
-    <w:lsdException w:name="List Table 2 Accent 1" w:uiPriority="47"/>
-    <w:lsdException w:name="List Table 3 Accent 1" w:uiPriority="48"/>
-    <w:lsdException w:name="List Table 4 Accent 1" w:uiPriority="49"/>
-    <w:lsdException w:name="List Table 5 Dark Accent 1" w:uiPriority="50"/>
-    <w:lsdException w:name="List Table 6 Colorful Accent 1" w:uiPriority="51"/>
-    <w:lsdException w:name="List Table 7 Colorful Accent 1" w:uiPriority="52"/>
-    <w:lsdException w:name="List Table 1 Light Accent 2" w:uiPriority="46"/>
-    <w:lsdException w:name="List Table 2 Accent 2" w:uiPriority="47"/>
-    <w:lsdException w:name="List Table 3 Accent 2" w:uiPriority="48"/>
-    <w:lsdException w:name="List Table 4 Accent 2" w:uiPriority="49"/>
-    <w:lsdException w:name="List Table 5 Dark Accent 2" w:uiPriority="50"/>
-    <w:lsdException w:name="List Table 6 Colorful Accent 2" w:uiPriority="51"/>
-    <w:lsdException w:name="List Table 7 Colorful Accent 2" w:uiPriority="52"/>
-    <w:lsdException w:name="List Table 1 Light Accent 3" w:uiPriority="46"/>
-    <w:lsdException w:name="List Table 2 Accent 3" w:uiPriority="47"/>
-    <w:lsdException w:name="List Table 3 Accent 3" w:uiPriority="48"/>
-    <w:lsdException w:name="List Table 4 Accent 3" w:uiPriority="49"/>
-    <w:lsdException w:name="List Table 5 Dark Accent 3" w:uiPriority="50"/>
-    <w:lsdException w:name="List Table 6 Colorful Accent 3" w:uiPriority="51"/>
-    <w:lsdException w:name="List Table 7 Colorful Accent 3" w:uiPriority="52"/>
-    <w:lsdException w:name="List Table 1 Light Accent 4" w:uiPriority="46"/>
-    <w:lsdException w:name="List Table 2 Accent 4" w:uiPriority="47"/>
-    <w:lsdException w:name="List Table 3 Accent 4" w:uiPriority="48"/>
-    <w:lsdException w:name="List Table 4 Accent 4" w:uiPriority="49"/>
-    <w:lsdException w:name="List Table 5 Dark Accent 4" w:uiPriority="50"/>
-    <w:lsdException w:name="List Table 6 Colorful Accent 4" w:uiPriority="51"/>
-    <w:lsdException w:name="List Table 7 Colorful Accent 4" w:uiPriority="52"/>
-    <w:lsdException w:name="List Table 1 Light Accent 5" w:uiPriority="46"/>
-    <w:lsdException w:name="List Table 2 Accent 5" w:uiPriority="47"/>
-    <w:lsdException w:name="List Table 3 Accent 5" w:uiPriority="48"/>
-    <w:lsdException w:name="List Table 4 Accent 5" w:uiPriority="49"/>
-    <w:lsdException w:name="List Table 5 Dark Accent 5" w:uiPriority="50"/>
-    <w:lsdException w:name="List Table 6 Colorful Accent 5" w:uiPriority="51"/>
-    <w:lsdException w:name="List Table 7 Colorful Accent 5" w:uiPriority="52"/>
-    <w:lsdException w:name="List Table 1 Light Accent 6" w:uiPriority="46"/>
-    <w:lsdException w:name="List Table 2 Accent 6" w:uiPriority="47"/>
-    <w:lsdException w:name="List Table 3 Accent 6" w:uiPriority="48"/>
-    <w:lsdException w:name="List Table 4 Accent 6" w:uiPriority="49"/>
-    <w:lsdException w:name="List Table 5 Dark Accent 6" w:uiPriority="50"/>
-    <w:lsdException w:name="List Table 6 Colorful Accent 6" w:uiPriority="51"/>
-    <w:lsdException w:name="List Table 7 Colorful Accent 6" w:uiPriority="52"/>
+  <w:latentStyles w:defLockedState="0" w:defUIPriority="99" w:defSemiHidden="1" w:defUnhideWhenUsed="1" w:defQFormat="0" w:count="276">
+    <w:lsdException w:name="Normal" w:semiHidden="0" w:uiPriority="0" w:unhideWhenUsed="0" w:qFormat="1"/>
+    <w:lsdException w:name="heading 1" w:semiHidden="0" w:uiPriority="9" w:unhideWhenUsed="0" w:qFormat="1"/>
+    <w:lsdException w:name="heading 2" w:uiPriority="9" w:qFormat="1"/>
+    <w:lsdException w:name="heading 3" w:uiPriority="9" w:qFormat="1"/>
+    <w:lsdException w:name="heading 4" w:uiPriority="9" w:qFormat="1"/>
+    <w:lsdException w:name="heading 5" w:uiPriority="9" w:qFormat="1"/>
+    <w:lsdException w:name="heading 6" w:uiPriority="9" w:qFormat="1"/>
+    <w:lsdException w:name="heading 7" w:uiPriority="9" w:qFormat="1"/>
+    <w:lsdException w:name="heading 8" w:uiPriority="9" w:qFormat="1"/>
+    <w:lsdException w:name="heading 9" w:uiPriority="9" w:qFormat="1"/>
+    <w:lsdException w:name="toc 1" w:uiPriority="39"/>
+    <w:lsdException w:name="toc 2" w:uiPriority="39"/>
+    <w:lsdException w:name="toc 3" w:uiPriority="39"/>
+    <w:lsdException w:name="toc 4" w:uiPriority="39"/>
+    <w:lsdException w:name="toc 5" w:uiPriority="39"/>
+    <w:lsdException w:name="toc 6" w:uiPriority="39"/>
+    <w:lsdException w:name="toc 7" w:uiPriority="39"/>
+    <w:lsdException w:name="toc 8" w:uiPriority="39"/>
+    <w:lsdException w:name="toc 9" w:uiPriority="39"/>
+    <w:lsdException w:name="caption" w:uiPriority="35" w:qFormat="1"/>
+    <w:lsdException w:name="Title" w:semiHidden="0" w:uiPriority="10" w:unhideWhenUsed="0" w:qFormat="1"/>
+    <w:lsdException w:name="Default Paragraph Font" w:uiPriority="1"/>
+    <w:lsdException w:name="Subtitle" w:semiHidden="0" w:uiPriority="11" w:unhideWhenUsed="0" w:qFormat="1"/>
+    <w:lsdException w:name="Strong" w:semiHidden="0" w:uiPriority="22" w:unhideWhenUsed="0" w:qFormat="1"/>
+    <w:lsdException w:name="Emphasis" w:semiHidden="0" w:uiPriority="20" w:unhideWhenUsed="0" w:qFormat="1"/>
+    <w:lsdException w:name="Table Grid" w:semiHidden="0" w:uiPriority="39" w:unhideWhenUsed="0"/>
+    <w:lsdException w:name="Note Level 1" w:semiHidden="0" w:unhideWhenUsed="0"/>
+    <w:lsdException w:name="Note Level 2" w:semiHidden="0" w:unhideWhenUsed="0"/>
+    <w:lsdException w:name="Note Level 3" w:semiHidden="0" w:unhideWhenUsed="0"/>
+    <w:lsdException w:name="Note Level 4" w:semiHidden="0" w:unhideWhenUsed="0"/>
+    <w:lsdException w:name="Note Level 5" w:semiHidden="0" w:unhideWhenUsed="0"/>
+    <w:lsdException w:name="Note Level 6" w:semiHidden="0" w:unhideWhenUsed="0"/>
+    <w:lsdException w:name="Note Level 7" w:semiHidden="0" w:unhideWhenUsed="0"/>
+    <w:lsdException w:name="Note Level 8" w:semiHidden="0" w:unhideWhenUsed="0"/>
+    <w:lsdException w:name="Note Level 9" w:semiHidden="0" w:unhideWhenUsed="0"/>
+    <w:lsdException w:name="Placeholder Text" w:unhideWhenUsed="0"/>
+    <w:lsdException w:name="No Spacing" w:semiHidden="0" w:uiPriority="1" w:unhideWhenUsed="0" w:qFormat="1"/>
+    <w:lsdException w:name="Light Shading" w:semiHidden="0" w:uiPriority="60" w:unhideWhenUsed="0"/>
+    <w:lsdException w:name="Light List" w:semiHidden="0" w:uiPriority="61" w:unhideWhenUsed="0"/>
+    <w:lsdException w:name="Light Grid" w:semiHidden="0" w:uiPriority="62" w:unhideWhenUsed="0"/>
+    <w:lsdException w:name="Medium Shading 1" w:semiHidden="0" w:uiPriority="63" w:unhideWhenUsed="0"/>
+    <w:lsdException w:name="Medium Shading 2" w:semiHidden="0" w:uiPriority="64" w:unhideWhenUsed="0"/>
+    <w:lsdException w:name="Medium List 1" w:semiHidden="0" w:uiPriority="65" w:unhideWhenUsed="0"/>
+    <w:lsdException w:name="Medium List 2" w:semiHidden="0" w:uiPriority="66" w:unhideWhenUsed="0"/>
+    <w:lsdException w:name="Medium Grid 1" w:semiHidden="0" w:uiPriority="67" w:unhideWhenUsed="0"/>
+    <w:lsdException w:name="Medium Grid 2" w:semiHidden="0" w:uiPriority="68" w:unhideWhenUsed="0"/>
+    <w:lsdException w:name="Medium Grid 3" w:semiHidden="0" w:uiPriority="69" w:unhideWhenUsed="0"/>
+    <w:lsdException w:name="Dark List" w:semiHidden="0" w:uiPriority="70" w:unhideWhenUsed="0"/>
+    <w:lsdException w:name="Colorful Shading" w:semiHidden="0" w:uiPriority="71" w:unhideWhenUsed="0"/>
+    <w:lsdException w:name="Colorful List" w:semiHidden="0" w:uiPriority="72" w:unhideWhenUsed="0"/>
+    <w:lsdException w:name="Colorful Grid" w:semiHidden="0" w:uiPriority="73" w:unhideWhenUsed="0"/>
+    <w:lsdException w:name="Light Shading Accent 1" w:semiHidden="0" w:uiPriority="60" w:unhideWhenUsed="0"/>
+    <w:lsdException w:name="Light List Accent 1" w:semiHidden="0" w:uiPriority="61" w:unhideWhenUsed="0"/>
+    <w:lsdException w:name="Light Grid Accent 1" w:semiHidden="0" w:uiPriority="62" w:unhideWhenUsed="0"/>
+    <w:lsdException w:name="Medium Shading 1 Accent 1" w:semiHidden="0" w:uiPriority="63" w:unhideWhenUsed="0"/>
+    <w:lsdException w:name="Medium Shading 2 Accent 1" w:semiHidden="0" w:uiPriority="64" w:unhideWhenUsed="0"/>
+    <w:lsdException w:name="Medium List 1 Accent 1" w:semiHidden="0" w:uiPriority="65" w:unhideWhenUsed="0"/>
+    <w:lsdException w:name="Revision" w:unhideWhenUsed="0"/>
+    <w:lsdException w:name="List Paragraph" w:semiHidden="0" w:uiPriority="34" w:unhideWhenUsed="0" w:qFormat="1"/>
+    <w:lsdException w:name="Quote" w:semiHidden="0" w:uiPriority="29" w:unhideWhenUsed="0" w:qFormat="1"/>
+    <w:lsdException w:name="Intense Quote" w:semiHidden="0" w:uiPriority="30" w:unhideWhenUsed="0" w:qFormat="1"/>
+    <w:lsdException w:name="Medium List 2 Accent 1" w:semiHidden="0" w:uiPriority="66" w:unhideWhenUsed="0"/>
+    <w:lsdException w:name="Medium Grid 1 Accent 1" w:semiHidden="0" w:uiPriority="67" w:unhideWhenUsed="0"/>
+    <w:lsdException w:name="Medium Grid 2 Accent 1" w:semiHidden="0" w:uiPriority="68" w:unhideWhenUsed="0"/>
+    <w:lsdException w:name="Medium Grid 3 Accent 1" w:semiHidden="0" w:uiPriority="69" w:unhideWhenUsed="0"/>
+    <w:lsdException w:name="Dark List Accent 1" w:semiHidden="0" w:uiPriority="70" w:unhideWhenUsed="0"/>
+    <w:lsdException w:name="Colorful Shading Accent 1" w:semiHidden="0" w:uiPriority="71" w:unhideWhenUsed="0"/>
+    <w:lsdException w:name="Colorful List Accent 1" w:semiHidden="0" w:uiPriority="72" w:unhideWhenUsed="0"/>
+    <w:lsdException w:name="Colorful Grid Accent 1" w:semiHidden="0" w:uiPriority="73" w:unhideWhenUsed="0"/>
+    <w:lsdException w:name="Light Shading Accent 2" w:semiHidden="0" w:uiPriority="60" w:unhideWhenUsed="0"/>
+    <w:lsdException w:name="Light List Accent 2" w:semiHidden="0" w:uiPriority="61" w:unhideWhenUsed="0"/>
+    <w:lsdException w:name="Light Grid Accent 2" w:semiHidden="0" w:uiPriority="62" w:unhideWhenUsed="0"/>
+    <w:lsdException w:name="Medium Shading 1 Accent 2" w:semiHidden="0" w:uiPriority="63" w:unhideWhenUsed="0"/>
+    <w:lsdException w:name="Medium Shading 2 Accent 2" w:semiHidden="0" w:uiPriority="64" w:unhideWhenUsed="0"/>
+    <w:lsdException w:name="Medium List 1 Accent 2" w:semiHidden="0" w:uiPriority="65" w:unhideWhenUsed="0"/>
+    <w:lsdException w:name="Medium List 2 Accent 2" w:semiHidden="0" w:uiPriority="66" w:unhideWhenUsed="0"/>
+    <w:lsdException w:name="Medium Grid 1 Accent 2" w:semiHidden="0" w:uiPriority="67" w:unhideWhenUsed="0"/>
+    <w:lsdException w:name="Medium Grid 2 Accent 2" w:semiHidden="0" w:uiPriority="68" w:unhideWhenUsed="0"/>
+    <w:lsdException w:name="Medium Grid 3 Accent 2" w:semiHidden="0" w:uiPriority="69" w:unhideWhenUsed="0"/>
+    <w:lsdException w:name="Dark List Accent 2" w:semiHidden="0" w:uiPriority="70" w:unhideWhenUsed="0"/>
+    <w:lsdException w:name="Colorful Shading Accent 2" w:semiHidden="0" w:uiPriority="71" w:unhideWhenUsed="0"/>
+    <w:lsdException w:name="Colorful List Accent 2" w:semiHidden="0" w:uiPriority="72" w:unhideWhenUsed="0"/>
+    <w:lsdException w:name="Colorful Grid Accent 2" w:semiHidden="0" w:uiPriority="73" w:unhideWhenUsed="0"/>
+    <w:lsdException w:name="Light Shading Accent 3" w:semiHidden="0" w:uiPriority="60" w:unhideWhenUsed="0"/>
+    <w:lsdException w:name="Light List Accent 3" w:semiHidden="0" w:uiPriority="61" w:unhideWhenUsed="0"/>
+    <w:lsdException w:name="Light Grid Accent 3" w:semiHidden="0" w:uiPriority="62" w:unhideWhenUsed="0"/>
+    <w:lsdException w:name="Medium Shading 1 Accent 3" w:semiHidden="0" w:uiPriority="63" w:unhideWhenUsed="0"/>
+    <w:lsdException w:name="Medium Shading 2 Accent 3" w:semiHidden="0" w:uiPriority="64" w:unhideWhenUsed="0"/>
+    <w:lsdException w:name="Medium List 1 Accent 3" w:semiHidden="0" w:uiPriority="65" w:unhideWhenUsed="0"/>
+    <w:lsdException w:name="Medium List 2 Accent 3" w:semiHidden="0" w:uiPriority="66" w:unhideWhenUsed="0"/>
+    <w:lsdException w:name="Medium Grid 1 Accent 3" w:semiHidden="0" w:uiPriority="67" w:unhideWhenUsed="0"/>
+    <w:lsdException w:name="Medium Grid 2 Accent 3" w:semiHidden="0" w:uiPriority="68" w:unhideWhenUsed="0"/>
+    <w:lsdException w:name="Medium Grid 3 Accent 3" w:semiHidden="0" w:uiPriority="69" w:unhideWhenUsed="0"/>
+    <w:lsdException w:name="Dark List Accent 3" w:semiHidden="0" w:uiPriority="70" w:unhideWhenUsed="0"/>
+    <w:lsdException w:name="Colorful Shading Accent 3" w:semiHidden="0" w:uiPriority="71" w:unhideWhenUsed="0"/>
+    <w:lsdException w:name="Colorful List Accent 3" w:semiHidden="0" w:uiPriority="72" w:unhideWhenUsed="0"/>
+    <w:lsdException w:name="Colorful Grid Accent 3" w:semiHidden="0" w:uiPriority="73" w:unhideWhenUsed="0"/>
+    <w:lsdException w:name="Light Shading Accent 4" w:semiHidden="0" w:uiPriority="60" w:unhideWhenUsed="0"/>
+    <w:lsdException w:name="Light List Accent 4" w:semiHidden="0" w:uiPriority="61" w:unhideWhenUsed="0"/>
+    <w:lsdException w:name="Light Grid Accent 4" w:semiHidden="0" w:uiPriority="62" w:unhideWhenUsed="0"/>
+    <w:lsdException w:name="Medium Shading 1 Accent 4" w:semiHidden="0" w:uiPriority="63" w:unhideWhenUsed="0"/>
+    <w:lsdException w:name="Medium Shading 2 Accent 4" w:semiHidden="0" w:uiPriority="64" w:unhideWhenUsed="0"/>
+    <w:lsdException w:name="Medium List 1 Accent 4" w:semiHidden="0" w:uiPriority="65" w:unhideWhenUsed="0"/>
+    <w:lsdException w:name="Medium List 2 Accent 4" w:semiHidden="0" w:uiPriority="66" w:unhideWhenUsed="0"/>
+    <w:lsdException w:name="Medium Grid 1 Accent 4" w:semiHidden="0" w:uiPriority="67" w:unhideWhenUsed="0"/>
+    <w:lsdException w:name="Medium Grid 2 Accent 4" w:semiHidden="0" w:uiPriority="68" w:unhideWhenUsed="0"/>
+    <w:lsdException w:name="Medium Grid 3 Accent 4" w:semiHidden="0" w:uiPriority="69" w:unhideWhenUsed="0"/>
+    <w:lsdException w:name="Dark List Accent 4" w:semiHidden="0" w:uiPriority="70" w:unhideWhenUsed="0"/>
+    <w:lsdException w:name="Colorful Shading Accent 4" w:semiHidden="0" w:uiPriority="71" w:unhideWhenUsed="0"/>
+    <w:lsdException w:name="Colorful List Accent 4" w:semiHidden="0" w:uiPriority="72" w:unhideWhenUsed="0"/>
+    <w:lsdException w:name="Colorful Grid Accent 4" w:semiHidden="0" w:uiPriority="73" w:unhideWhenUsed="0"/>
+    <w:lsdException w:name="Light Shading Accent 5" w:semiHidden="0" w:uiPriority="60" w:unhideWhenUsed="0"/>
+    <w:lsdException w:name="Light List Accent 5" w:semiHidden="0" w:uiPriority="61" w:unhideWhenUsed="0"/>
+    <w:lsdException w:name="Light Grid Accent 5" w:semiHidden="0" w:uiPriority="62" w:unhideWhenUsed="0"/>
+    <w:lsdException w:name="Medium Shading 1 Accent 5" w:semiHidden="0" w:uiPriority="63" w:unhideWhenUsed="0"/>
+    <w:lsdException w:name="Medium Shading 2 Accent 5" w:semiHidden="0" w:uiPriority="64" w:unhideWhenUsed="0"/>
+    <w:lsdException w:name="Medium List 1 Accent 5" w:semiHidden="0" w:uiPriority="65" w:unhideWhenUsed="0"/>
+    <w:lsdException w:name="Medium List 2 Accent 5" w:semiHidden="0" w:uiPriority="66" w:unhideWhenUsed="0"/>
+    <w:lsdException w:name="Medium Grid 1 Accent 5" w:semiHidden="0" w:uiPriority="67" w:unhideWhenUsed="0"/>
+    <w:lsdException w:name="Medium Grid 2 Accent 5" w:semiHidden="0" w:uiPriority="68" w:unhideWhenUsed="0"/>
+    <w:lsdException w:name="Medium Grid 3 Accent 5" w:semiHidden="0" w:uiPriority="69" w:unhideWhenUsed="0"/>
+    <w:lsdException w:name="Dark List Accent 5" w:semiHidden="0" w:uiPriority="70" w:unhideWhenUsed="0"/>
+    <w:lsdException w:name="Colorful Shading Accent 5" w:semiHidden="0" w:uiPriority="71" w:unhideWhenUsed="0"/>
+    <w:lsdException w:name="Colorful List Accent 5" w:semiHidden="0" w:uiPriority="72" w:unhideWhenUsed="0"/>
+    <w:lsdException w:name="Colorful Grid Accent 5" w:semiHidden="0" w:uiPriority="73" w:unhideWhenUsed="0"/>
+    <w:lsdException w:name="Light Shading Accent 6" w:semiHidden="0" w:uiPriority="60" w:unhideWhenUsed="0"/>
+    <w:lsdException w:name="Light List Accent 6" w:semiHidden="0" w:uiPriority="61" w:unhideWhenUsed="0"/>
+    <w:lsdException w:name="Light Grid Accent 6" w:semiHidden="0" w:uiPriority="62" w:unhideWhenUsed="0"/>
+    <w:lsdException w:name="Medium Shading 1 Accent 6" w:semiHidden="0" w:uiPriority="63" w:unhideWhenUsed="0"/>
+    <w:lsdException w:name="Medium Shading 2 Accent 6" w:semiHidden="0" w:uiPriority="64" w:unhideWhenUsed="0"/>
+    <w:lsdException w:name="Medium List 1 Accent 6" w:semiHidden="0" w:uiPriority="65" w:unhideWhenUsed="0"/>
+    <w:lsdException w:name="Medium List 2 Accent 6" w:semiHidden="0" w:uiPriority="66" w:unhideWhenUsed="0"/>
+    <w:lsdException w:name="Medium Grid 1 Accent 6" w:semiHidden="0" w:uiPriority="67" w:unhideWhenUsed="0"/>
+    <w:lsdException w:name="Medium Grid 2 Accent 6" w:semiHidden="0" w:uiPriority="68" w:unhideWhenUsed="0"/>
+    <w:lsdException w:name="Medium Grid 3 Accent 6" w:semiHidden="0" w:uiPriority="69" w:unhideWhenUsed="0"/>
+    <w:lsdException w:name="Dark List Accent 6" w:semiHidden="0" w:uiPriority="70" w:unhideWhenUsed="0"/>
+    <w:lsdException w:name="Colorful Shading Accent 6" w:semiHidden="0" w:uiPriority="71" w:unhideWhenUsed="0"/>
+    <w:lsdException w:name="Colorful List Accent 6" w:semiHidden="0" w:uiPriority="72" w:unhideWhenUsed="0"/>
+    <w:lsdException w:name="Colorful Grid Accent 6" w:semiHidden="0" w:uiPriority="73" w:unhideWhenUsed="0"/>
+    <w:lsdException w:name="Subtle Emphasis" w:semiHidden="0" w:uiPriority="19" w:unhideWhenUsed="0" w:qFormat="1"/>
+    <w:lsdException w:name="Intense Emphasis" w:semiHidden="0" w:uiPriority="21" w:unhideWhenUsed="0" w:qFormat="1"/>
+    <w:lsdException w:name="Subtle Reference" w:semiHidden="0" w:uiPriority="31" w:unhideWhenUsed="0" w:qFormat="1"/>
+    <w:lsdException w:name="Intense Reference" w:semiHidden="0" w:uiPriority="32" w:unhideWhenUsed="0" w:qFormat="1"/>
+    <w:lsdException w:name="Book Title" w:semiHidden="0" w:uiPriority="33" w:unhideWhenUsed="0" w:qFormat="1"/>
+    <w:lsdException w:name="Bibliography" w:uiPriority="37"/>
+    <w:lsdException w:name="TOC Heading" w:uiPriority="39" w:qFormat="1"/>
   </w:latentStyles>
   <w:style w:type="paragraph" w:default="1" w:styleId="Normal">
     <w:name w:val="Normal"/>
@@ -5786,6 +5755,7 @@
       <w:szCs w:val="22"/>
     </w:rPr>
     <w:tblPr>
+      <w:tblInd w:w="0" w:type="dxa"/>
       <w:tblBorders>
         <w:top w:val="single" w:sz="4" w:space="0" w:color="auto"/>
         <w:left w:val="single" w:sz="4" w:space="0" w:color="auto"/>
@@ -5794,6 +5764,339 @@
         <w:insideH w:val="single" w:sz="4" w:space="0" w:color="auto"/>
         <w:insideV w:val="single" w:sz="4" w:space="0" w:color="auto"/>
       </w:tblBorders>
+      <w:tblCellMar>
+        <w:top w:w="0" w:type="dxa"/>
+        <w:left w:w="108" w:type="dxa"/>
+        <w:bottom w:w="0" w:type="dxa"/>
+        <w:right w:w="108" w:type="dxa"/>
+      </w:tblCellMar>
+    </w:tblPr>
+  </w:style>
+  <w:style w:type="paragraph" w:styleId="Footer">
+    <w:name w:val="footer"/>
+    <w:basedOn w:val="Normal"/>
+    <w:link w:val="FooterChar"/>
+    <w:uiPriority w:val="99"/>
+    <w:unhideWhenUsed/>
+    <w:rsid w:val="00ED57BA"/>
+    <w:pPr>
+      <w:tabs>
+        <w:tab w:val="center" w:pos="4680"/>
+        <w:tab w:val="right" w:pos="9360"/>
+      </w:tabs>
+      <w:spacing w:after="0" w:line="240" w:lineRule="auto"/>
+    </w:pPr>
+  </w:style>
+  <w:style w:type="character" w:customStyle="1" w:styleId="FooterChar">
+    <w:name w:val="Footer Char"/>
+    <w:basedOn w:val="DefaultParagraphFont"/>
+    <w:link w:val="Footer"/>
+    <w:uiPriority w:val="99"/>
+    <w:rsid w:val="00ED57BA"/>
+    <w:rPr>
+      <w:rFonts w:eastAsiaTheme="minorHAnsi"/>
+      <w:sz w:val="22"/>
+      <w:szCs w:val="22"/>
+    </w:rPr>
+  </w:style>
+  <w:style w:type="paragraph" w:styleId="ListParagraph">
+    <w:name w:val="List Paragraph"/>
+    <w:basedOn w:val="Normal"/>
+    <w:uiPriority w:val="34"/>
+    <w:qFormat/>
+    <w:rsid w:val="00ED57BA"/>
+    <w:pPr>
+      <w:ind w:left="720"/>
+      <w:contextualSpacing/>
+    </w:pPr>
+  </w:style>
+  <w:style w:type="paragraph" w:styleId="BalloonText">
+    <w:name w:val="Balloon Text"/>
+    <w:basedOn w:val="Normal"/>
+    <w:link w:val="BalloonTextChar"/>
+    <w:uiPriority w:val="99"/>
+    <w:semiHidden/>
+    <w:unhideWhenUsed/>
+    <w:rsid w:val="00ED57BA"/>
+    <w:pPr>
+      <w:spacing w:after="0" w:line="240" w:lineRule="auto"/>
+    </w:pPr>
+    <w:rPr>
+      <w:rFonts w:ascii="Lucida Grande" w:hAnsi="Lucida Grande" w:cs="Lucida Grande"/>
+      <w:sz w:val="18"/>
+      <w:szCs w:val="18"/>
+    </w:rPr>
+  </w:style>
+  <w:style w:type="character" w:customStyle="1" w:styleId="BalloonTextChar">
+    <w:name w:val="Balloon Text Char"/>
+    <w:basedOn w:val="DefaultParagraphFont"/>
+    <w:link w:val="BalloonText"/>
+    <w:uiPriority w:val="99"/>
+    <w:semiHidden/>
+    <w:rsid w:val="00ED57BA"/>
+    <w:rPr>
+      <w:rFonts w:ascii="Lucida Grande" w:eastAsiaTheme="minorHAnsi" w:hAnsi="Lucida Grande" w:cs="Lucida Grande"/>
+      <w:sz w:val="18"/>
+      <w:szCs w:val="18"/>
+    </w:rPr>
+  </w:style>
+  <w:style w:type="paragraph" w:styleId="NormalWeb">
+    <w:name w:val="Normal (Web)"/>
+    <w:basedOn w:val="Normal"/>
+    <w:uiPriority w:val="99"/>
+    <w:semiHidden/>
+    <w:unhideWhenUsed/>
+    <w:rsid w:val="006C7471"/>
+    <w:pPr>
+      <w:spacing w:before="100" w:beforeAutospacing="1" w:after="100" w:afterAutospacing="1" w:line="240" w:lineRule="auto"/>
+    </w:pPr>
+    <w:rPr>
+      <w:rFonts w:ascii="Times" w:eastAsiaTheme="minorEastAsia" w:hAnsi="Times" w:cs="Times New Roman"/>
+      <w:sz w:val="20"/>
+      <w:szCs w:val="20"/>
+    </w:rPr>
+  </w:style>
+  <w:style w:type="character" w:styleId="Hyperlink">
+    <w:name w:val="Hyperlink"/>
+    <w:basedOn w:val="DefaultParagraphFont"/>
+    <w:uiPriority w:val="99"/>
+    <w:unhideWhenUsed/>
+    <w:rsid w:val="00595666"/>
+    <w:rPr>
+      <w:color w:val="0000FF" w:themeColor="hyperlink"/>
+      <w:u w:val="single"/>
+    </w:rPr>
+  </w:style>
+</w:styles>
+</file>
+
+<file path=word/stylesWithEffects.xml><?xml version="1.0" encoding="utf-8"?>
+<w:styles xmlns:wpc="http://schemas.microsoft.com/office/word/2010/wordprocessingCanvas" xmlns:mo="http://schemas.microsoft.com/office/mac/office/2008/main" xmlns:mc="http://schemas.openxmlformats.org/markup-compatibility/2006" xmlns:mv="urn:schemas-microsoft-com:mac:vml" xmlns:o="urn:schemas-microsoft-com:office:office" xmlns:r="http://schemas.openxmlformats.org/officeDocument/2006/relationships" xmlns:m="http://schemas.openxmlformats.org/officeDocument/2006/math" xmlns:v="urn:schemas-microsoft-com:vml" xmlns:wp14="http://schemas.microsoft.com/office/word/2010/wordprocessingDrawing" xmlns:wp="http://schemas.openxmlformats.org/drawingml/2006/wordprocessingDrawing" xmlns:w10="urn:schemas-microsoft-com:office:word" xmlns:w="http://schemas.openxmlformats.org/wordprocessingml/2006/main" xmlns:w14="http://schemas.microsoft.com/office/word/2010/wordml" xmlns:wpg="http://schemas.microsoft.com/office/word/2010/wordprocessingGroup" xmlns:wpi="http://schemas.microsoft.com/office/word/2010/wordprocessingInk" xmlns:wne="http://schemas.microsoft.com/office/word/2006/wordml" xmlns:wps="http://schemas.microsoft.com/office/word/2010/wordprocessingShape" mc:Ignorable="w14 wp14">
+  <w:docDefaults>
+    <w:rPrDefault>
+      <w:rPr>
+        <w:rFonts w:asciiTheme="minorHAnsi" w:eastAsiaTheme="minorEastAsia" w:hAnsiTheme="minorHAnsi" w:cstheme="minorBidi"/>
+        <w:sz w:val="24"/>
+        <w:szCs w:val="24"/>
+        <w:lang w:val="en-US" w:eastAsia="en-US" w:bidi="ar-SA"/>
+      </w:rPr>
+    </w:rPrDefault>
+    <w:pPrDefault/>
+  </w:docDefaults>
+  <w:latentStyles w:defLockedState="0" w:defUIPriority="99" w:defSemiHidden="1" w:defUnhideWhenUsed="1" w:defQFormat="0" w:count="276">
+    <w:lsdException w:name="Normal" w:semiHidden="0" w:uiPriority="0" w:unhideWhenUsed="0" w:qFormat="1"/>
+    <w:lsdException w:name="heading 1" w:semiHidden="0" w:uiPriority="9" w:unhideWhenUsed="0" w:qFormat="1"/>
+    <w:lsdException w:name="heading 2" w:uiPriority="9" w:qFormat="1"/>
+    <w:lsdException w:name="heading 3" w:uiPriority="9" w:qFormat="1"/>
+    <w:lsdException w:name="heading 4" w:uiPriority="9" w:qFormat="1"/>
+    <w:lsdException w:name="heading 5" w:uiPriority="9" w:qFormat="1"/>
+    <w:lsdException w:name="heading 6" w:uiPriority="9" w:qFormat="1"/>
+    <w:lsdException w:name="heading 7" w:uiPriority="9" w:qFormat="1"/>
+    <w:lsdException w:name="heading 8" w:uiPriority="9" w:qFormat="1"/>
+    <w:lsdException w:name="heading 9" w:uiPriority="9" w:qFormat="1"/>
+    <w:lsdException w:name="toc 1" w:uiPriority="39"/>
+    <w:lsdException w:name="toc 2" w:uiPriority="39"/>
+    <w:lsdException w:name="toc 3" w:uiPriority="39"/>
+    <w:lsdException w:name="toc 4" w:uiPriority="39"/>
+    <w:lsdException w:name="toc 5" w:uiPriority="39"/>
+    <w:lsdException w:name="toc 6" w:uiPriority="39"/>
+    <w:lsdException w:name="toc 7" w:uiPriority="39"/>
+    <w:lsdException w:name="toc 8" w:uiPriority="39"/>
+    <w:lsdException w:name="toc 9" w:uiPriority="39"/>
+    <w:lsdException w:name="caption" w:uiPriority="35" w:qFormat="1"/>
+    <w:lsdException w:name="Title" w:semiHidden="0" w:uiPriority="10" w:unhideWhenUsed="0" w:qFormat="1"/>
+    <w:lsdException w:name="Default Paragraph Font" w:uiPriority="1"/>
+    <w:lsdException w:name="Subtitle" w:semiHidden="0" w:uiPriority="11" w:unhideWhenUsed="0" w:qFormat="1"/>
+    <w:lsdException w:name="Strong" w:semiHidden="0" w:uiPriority="22" w:unhideWhenUsed="0" w:qFormat="1"/>
+    <w:lsdException w:name="Emphasis" w:semiHidden="0" w:uiPriority="20" w:unhideWhenUsed="0" w:qFormat="1"/>
+    <w:lsdException w:name="Table Grid" w:semiHidden="0" w:uiPriority="39" w:unhideWhenUsed="0"/>
+    <w:lsdException w:name="Note Level 1" w:semiHidden="0" w:unhideWhenUsed="0"/>
+    <w:lsdException w:name="Note Level 2" w:semiHidden="0" w:unhideWhenUsed="0"/>
+    <w:lsdException w:name="Note Level 3" w:semiHidden="0" w:unhideWhenUsed="0"/>
+    <w:lsdException w:name="Note Level 4" w:semiHidden="0" w:unhideWhenUsed="0"/>
+    <w:lsdException w:name="Note Level 5" w:semiHidden="0" w:unhideWhenUsed="0"/>
+    <w:lsdException w:name="Note Level 6" w:semiHidden="0" w:unhideWhenUsed="0"/>
+    <w:lsdException w:name="Note Level 7" w:semiHidden="0" w:unhideWhenUsed="0"/>
+    <w:lsdException w:name="Note Level 8" w:semiHidden="0" w:unhideWhenUsed="0"/>
+    <w:lsdException w:name="Note Level 9" w:semiHidden="0" w:unhideWhenUsed="0"/>
+    <w:lsdException w:name="Placeholder Text" w:unhideWhenUsed="0"/>
+    <w:lsdException w:name="No Spacing" w:semiHidden="0" w:uiPriority="1" w:unhideWhenUsed="0" w:qFormat="1"/>
+    <w:lsdException w:name="Light Shading" w:semiHidden="0" w:uiPriority="60" w:unhideWhenUsed="0"/>
+    <w:lsdException w:name="Light List" w:semiHidden="0" w:uiPriority="61" w:unhideWhenUsed="0"/>
+    <w:lsdException w:name="Light Grid" w:semiHidden="0" w:uiPriority="62" w:unhideWhenUsed="0"/>
+    <w:lsdException w:name="Medium Shading 1" w:semiHidden="0" w:uiPriority="63" w:unhideWhenUsed="0"/>
+    <w:lsdException w:name="Medium Shading 2" w:semiHidden="0" w:uiPriority="64" w:unhideWhenUsed="0"/>
+    <w:lsdException w:name="Medium List 1" w:semiHidden="0" w:uiPriority="65" w:unhideWhenUsed="0"/>
+    <w:lsdException w:name="Medium List 2" w:semiHidden="0" w:uiPriority="66" w:unhideWhenUsed="0"/>
+    <w:lsdException w:name="Medium Grid 1" w:semiHidden="0" w:uiPriority="67" w:unhideWhenUsed="0"/>
+    <w:lsdException w:name="Medium Grid 2" w:semiHidden="0" w:uiPriority="68" w:unhideWhenUsed="0"/>
+    <w:lsdException w:name="Medium Grid 3" w:semiHidden="0" w:uiPriority="69" w:unhideWhenUsed="0"/>
+    <w:lsdException w:name="Dark List" w:semiHidden="0" w:uiPriority="70" w:unhideWhenUsed="0"/>
+    <w:lsdException w:name="Colorful Shading" w:semiHidden="0" w:uiPriority="71" w:unhideWhenUsed="0"/>
+    <w:lsdException w:name="Colorful List" w:semiHidden="0" w:uiPriority="72" w:unhideWhenUsed="0"/>
+    <w:lsdException w:name="Colorful Grid" w:semiHidden="0" w:uiPriority="73" w:unhideWhenUsed="0"/>
+    <w:lsdException w:name="Light Shading Accent 1" w:semiHidden="0" w:uiPriority="60" w:unhideWhenUsed="0"/>
+    <w:lsdException w:name="Light List Accent 1" w:semiHidden="0" w:uiPriority="61" w:unhideWhenUsed="0"/>
+    <w:lsdException w:name="Light Grid Accent 1" w:semiHidden="0" w:uiPriority="62" w:unhideWhenUsed="0"/>
+    <w:lsdException w:name="Medium Shading 1 Accent 1" w:semiHidden="0" w:uiPriority="63" w:unhideWhenUsed="0"/>
+    <w:lsdException w:name="Medium Shading 2 Accent 1" w:semiHidden="0" w:uiPriority="64" w:unhideWhenUsed="0"/>
+    <w:lsdException w:name="Medium List 1 Accent 1" w:semiHidden="0" w:uiPriority="65" w:unhideWhenUsed="0"/>
+    <w:lsdException w:name="Revision" w:unhideWhenUsed="0"/>
+    <w:lsdException w:name="List Paragraph" w:semiHidden="0" w:uiPriority="34" w:unhideWhenUsed="0" w:qFormat="1"/>
+    <w:lsdException w:name="Quote" w:semiHidden="0" w:uiPriority="29" w:unhideWhenUsed="0" w:qFormat="1"/>
+    <w:lsdException w:name="Intense Quote" w:semiHidden="0" w:uiPriority="30" w:unhideWhenUsed="0" w:qFormat="1"/>
+    <w:lsdException w:name="Medium List 2 Accent 1" w:semiHidden="0" w:uiPriority="66" w:unhideWhenUsed="0"/>
+    <w:lsdException w:name="Medium Grid 1 Accent 1" w:semiHidden="0" w:uiPriority="67" w:unhideWhenUsed="0"/>
+    <w:lsdException w:name="Medium Grid 2 Accent 1" w:semiHidden="0" w:uiPriority="68" w:unhideWhenUsed="0"/>
+    <w:lsdException w:name="Medium Grid 3 Accent 1" w:semiHidden="0" w:uiPriority="69" w:unhideWhenUsed="0"/>
+    <w:lsdException w:name="Dark List Accent 1" w:semiHidden="0" w:uiPriority="70" w:unhideWhenUsed="0"/>
+    <w:lsdException w:name="Colorful Shading Accent 1" w:semiHidden="0" w:uiPriority="71" w:unhideWhenUsed="0"/>
+    <w:lsdException w:name="Colorful List Accent 1" w:semiHidden="0" w:uiPriority="72" w:unhideWhenUsed="0"/>
+    <w:lsdException w:name="Colorful Grid Accent 1" w:semiHidden="0" w:uiPriority="73" w:unhideWhenUsed="0"/>
+    <w:lsdException w:name="Light Shading Accent 2" w:semiHidden="0" w:uiPriority="60" w:unhideWhenUsed="0"/>
+    <w:lsdException w:name="Light List Accent 2" w:semiHidden="0" w:uiPriority="61" w:unhideWhenUsed="0"/>
+    <w:lsdException w:name="Light Grid Accent 2" w:semiHidden="0" w:uiPriority="62" w:unhideWhenUsed="0"/>
+    <w:lsdException w:name="Medium Shading 1 Accent 2" w:semiHidden="0" w:uiPriority="63" w:unhideWhenUsed="0"/>
+    <w:lsdException w:name="Medium Shading 2 Accent 2" w:semiHidden="0" w:uiPriority="64" w:unhideWhenUsed="0"/>
+    <w:lsdException w:name="Medium List 1 Accent 2" w:semiHidden="0" w:uiPriority="65" w:unhideWhenUsed="0"/>
+    <w:lsdException w:name="Medium List 2 Accent 2" w:semiHidden="0" w:uiPriority="66" w:unhideWhenUsed="0"/>
+    <w:lsdException w:name="Medium Grid 1 Accent 2" w:semiHidden="0" w:uiPriority="67" w:unhideWhenUsed="0"/>
+    <w:lsdException w:name="Medium Grid 2 Accent 2" w:semiHidden="0" w:uiPriority="68" w:unhideWhenUsed="0"/>
+    <w:lsdException w:name="Medium Grid 3 Accent 2" w:semiHidden="0" w:uiPriority="69" w:unhideWhenUsed="0"/>
+    <w:lsdException w:name="Dark List Accent 2" w:semiHidden="0" w:uiPriority="70" w:unhideWhenUsed="0"/>
+    <w:lsdException w:name="Colorful Shading Accent 2" w:semiHidden="0" w:uiPriority="71" w:unhideWhenUsed="0"/>
+    <w:lsdException w:name="Colorful List Accent 2" w:semiHidden="0" w:uiPriority="72" w:unhideWhenUsed="0"/>
+    <w:lsdException w:name="Colorful Grid Accent 2" w:semiHidden="0" w:uiPriority="73" w:unhideWhenUsed="0"/>
+    <w:lsdException w:name="Light Shading Accent 3" w:semiHidden="0" w:uiPriority="60" w:unhideWhenUsed="0"/>
+    <w:lsdException w:name="Light List Accent 3" w:semiHidden="0" w:uiPriority="61" w:unhideWhenUsed="0"/>
+    <w:lsdException w:name="Light Grid Accent 3" w:semiHidden="0" w:uiPriority="62" w:unhideWhenUsed="0"/>
+    <w:lsdException w:name="Medium Shading 1 Accent 3" w:semiHidden="0" w:uiPriority="63" w:unhideWhenUsed="0"/>
+    <w:lsdException w:name="Medium Shading 2 Accent 3" w:semiHidden="0" w:uiPriority="64" w:unhideWhenUsed="0"/>
+    <w:lsdException w:name="Medium List 1 Accent 3" w:semiHidden="0" w:uiPriority="65" w:unhideWhenUsed="0"/>
+    <w:lsdException w:name="Medium List 2 Accent 3" w:semiHidden="0" w:uiPriority="66" w:unhideWhenUsed="0"/>
+    <w:lsdException w:name="Medium Grid 1 Accent 3" w:semiHidden="0" w:uiPriority="67" w:unhideWhenUsed="0"/>
+    <w:lsdException w:name="Medium Grid 2 Accent 3" w:semiHidden="0" w:uiPriority="68" w:unhideWhenUsed="0"/>
+    <w:lsdException w:name="Medium Grid 3 Accent 3" w:semiHidden="0" w:uiPriority="69" w:unhideWhenUsed="0"/>
+    <w:lsdException w:name="Dark List Accent 3" w:semiHidden="0" w:uiPriority="70" w:unhideWhenUsed="0"/>
+    <w:lsdException w:name="Colorful Shading Accent 3" w:semiHidden="0" w:uiPriority="71" w:unhideWhenUsed="0"/>
+    <w:lsdException w:name="Colorful List Accent 3" w:semiHidden="0" w:uiPriority="72" w:unhideWhenUsed="0"/>
+    <w:lsdException w:name="Colorful Grid Accent 3" w:semiHidden="0" w:uiPriority="73" w:unhideWhenUsed="0"/>
+    <w:lsdException w:name="Light Shading Accent 4" w:semiHidden="0" w:uiPriority="60" w:unhideWhenUsed="0"/>
+    <w:lsdException w:name="Light List Accent 4" w:semiHidden="0" w:uiPriority="61" w:unhideWhenUsed="0"/>
+    <w:lsdException w:name="Light Grid Accent 4" w:semiHidden="0" w:uiPriority="62" w:unhideWhenUsed="0"/>
+    <w:lsdException w:name="Medium Shading 1 Accent 4" w:semiHidden="0" w:uiPriority="63" w:unhideWhenUsed="0"/>
+    <w:lsdException w:name="Medium Shading 2 Accent 4" w:semiHidden="0" w:uiPriority="64" w:unhideWhenUsed="0"/>
+    <w:lsdException w:name="Medium List 1 Accent 4" w:semiHidden="0" w:uiPriority="65" w:unhideWhenUsed="0"/>
+    <w:lsdException w:name="Medium List 2 Accent 4" w:semiHidden="0" w:uiPriority="66" w:unhideWhenUsed="0"/>
+    <w:lsdException w:name="Medium Grid 1 Accent 4" w:semiHidden="0" w:uiPriority="67" w:unhideWhenUsed="0"/>
+    <w:lsdException w:name="Medium Grid 2 Accent 4" w:semiHidden="0" w:uiPriority="68" w:unhideWhenUsed="0"/>
+    <w:lsdException w:name="Medium Grid 3 Accent 4" w:semiHidden="0" w:uiPriority="69" w:unhideWhenUsed="0"/>
+    <w:lsdException w:name="Dark List Accent 4" w:semiHidden="0" w:uiPriority="70" w:unhideWhenUsed="0"/>
+    <w:lsdException w:name="Colorful Shading Accent 4" w:semiHidden="0" w:uiPriority="71" w:unhideWhenUsed="0"/>
+    <w:lsdException w:name="Colorful List Accent 4" w:semiHidden="0" w:uiPriority="72" w:unhideWhenUsed="0"/>
+    <w:lsdException w:name="Colorful Grid Accent 4" w:semiHidden="0" w:uiPriority="73" w:unhideWhenUsed="0"/>
+    <w:lsdException w:name="Light Shading Accent 5" w:semiHidden="0" w:uiPriority="60" w:unhideWhenUsed="0"/>
+    <w:lsdException w:name="Light List Accent 5" w:semiHidden="0" w:uiPriority="61" w:unhideWhenUsed="0"/>
+    <w:lsdException w:name="Light Grid Accent 5" w:semiHidden="0" w:uiPriority="62" w:unhideWhenUsed="0"/>
+    <w:lsdException w:name="Medium Shading 1 Accent 5" w:semiHidden="0" w:uiPriority="63" w:unhideWhenUsed="0"/>
+    <w:lsdException w:name="Medium Shading 2 Accent 5" w:semiHidden="0" w:uiPriority="64" w:unhideWhenUsed="0"/>
+    <w:lsdException w:name="Medium List 1 Accent 5" w:semiHidden="0" w:uiPriority="65" w:unhideWhenUsed="0"/>
+    <w:lsdException w:name="Medium List 2 Accent 5" w:semiHidden="0" w:uiPriority="66" w:unhideWhenUsed="0"/>
+    <w:lsdException w:name="Medium Grid 1 Accent 5" w:semiHidden="0" w:uiPriority="67" w:unhideWhenUsed="0"/>
+    <w:lsdException w:name="Medium Grid 2 Accent 5" w:semiHidden="0" w:uiPriority="68" w:unhideWhenUsed="0"/>
+    <w:lsdException w:name="Medium Grid 3 Accent 5" w:semiHidden="0" w:uiPriority="69" w:unhideWhenUsed="0"/>
+    <w:lsdException w:name="Dark List Accent 5" w:semiHidden="0" w:uiPriority="70" w:unhideWhenUsed="0"/>
+    <w:lsdException w:name="Colorful Shading Accent 5" w:semiHidden="0" w:uiPriority="71" w:unhideWhenUsed="0"/>
+    <w:lsdException w:name="Colorful List Accent 5" w:semiHidden="0" w:uiPriority="72" w:unhideWhenUsed="0"/>
+    <w:lsdException w:name="Colorful Grid Accent 5" w:semiHidden="0" w:uiPriority="73" w:unhideWhenUsed="0"/>
+    <w:lsdException w:name="Light Shading Accent 6" w:semiHidden="0" w:uiPriority="60" w:unhideWhenUsed="0"/>
+    <w:lsdException w:name="Light List Accent 6" w:semiHidden="0" w:uiPriority="61" w:unhideWhenUsed="0"/>
+    <w:lsdException w:name="Light Grid Accent 6" w:semiHidden="0" w:uiPriority="62" w:unhideWhenUsed="0"/>
+    <w:lsdException w:name="Medium Shading 1 Accent 6" w:semiHidden="0" w:uiPriority="63" w:unhideWhenUsed="0"/>
+    <w:lsdException w:name="Medium Shading 2 Accent 6" w:semiHidden="0" w:uiPriority="64" w:unhideWhenUsed="0"/>
+    <w:lsdException w:name="Medium List 1 Accent 6" w:semiHidden="0" w:uiPriority="65" w:unhideWhenUsed="0"/>
+    <w:lsdException w:name="Medium List 2 Accent 6" w:semiHidden="0" w:uiPriority="66" w:unhideWhenUsed="0"/>
+    <w:lsdException w:name="Medium Grid 1 Accent 6" w:semiHidden="0" w:uiPriority="67" w:unhideWhenUsed="0"/>
+    <w:lsdException w:name="Medium Grid 2 Accent 6" w:semiHidden="0" w:uiPriority="68" w:unhideWhenUsed="0"/>
+    <w:lsdException w:name="Medium Grid 3 Accent 6" w:semiHidden="0" w:uiPriority="69" w:unhideWhenUsed="0"/>
+    <w:lsdException w:name="Dark List Accent 6" w:semiHidden="0" w:uiPriority="70" w:unhideWhenUsed="0"/>
+    <w:lsdException w:name="Colorful Shading Accent 6" w:semiHidden="0" w:uiPriority="71" w:unhideWhenUsed="0"/>
+    <w:lsdException w:name="Colorful List Accent 6" w:semiHidden="0" w:uiPriority="72" w:unhideWhenUsed="0"/>
+    <w:lsdException w:name="Colorful Grid Accent 6" w:semiHidden="0" w:uiPriority="73" w:unhideWhenUsed="0"/>
+    <w:lsdException w:name="Subtle Emphasis" w:semiHidden="0" w:uiPriority="19" w:unhideWhenUsed="0" w:qFormat="1"/>
+    <w:lsdException w:name="Intense Emphasis" w:semiHidden="0" w:uiPriority="21" w:unhideWhenUsed="0" w:qFormat="1"/>
+    <w:lsdException w:name="Subtle Reference" w:semiHidden="0" w:uiPriority="31" w:unhideWhenUsed="0" w:qFormat="1"/>
+    <w:lsdException w:name="Intense Reference" w:semiHidden="0" w:uiPriority="32" w:unhideWhenUsed="0" w:qFormat="1"/>
+    <w:lsdException w:name="Book Title" w:semiHidden="0" w:uiPriority="33" w:unhideWhenUsed="0" w:qFormat="1"/>
+    <w:lsdException w:name="Bibliography" w:uiPriority="37"/>
+    <w:lsdException w:name="TOC Heading" w:uiPriority="39" w:qFormat="1"/>
+  </w:latentStyles>
+  <w:style w:type="paragraph" w:default="1" w:styleId="Normal">
+    <w:name w:val="Normal"/>
+    <w:qFormat/>
+    <w:rsid w:val="00ED57BA"/>
+    <w:pPr>
+      <w:spacing w:after="160" w:line="259" w:lineRule="auto"/>
+    </w:pPr>
+    <w:rPr>
+      <w:rFonts w:eastAsiaTheme="minorHAnsi"/>
+      <w:sz w:val="22"/>
+      <w:szCs w:val="22"/>
+    </w:rPr>
+  </w:style>
+  <w:style w:type="character" w:default="1" w:styleId="DefaultParagraphFont">
+    <w:name w:val="Default Paragraph Font"/>
+    <w:uiPriority w:val="1"/>
+    <w:semiHidden/>
+    <w:unhideWhenUsed/>
+  </w:style>
+  <w:style w:type="table" w:default="1" w:styleId="TableNormal">
+    <w:name w:val="Normal Table"/>
+    <w:uiPriority w:val="99"/>
+    <w:semiHidden/>
+    <w:unhideWhenUsed/>
+    <w:tblPr>
+      <w:tblInd w:w="0" w:type="dxa"/>
+      <w:tblCellMar>
+        <w:top w:w="0" w:type="dxa"/>
+        <w:left w:w="108" w:type="dxa"/>
+        <w:bottom w:w="0" w:type="dxa"/>
+        <w:right w:w="108" w:type="dxa"/>
+      </w:tblCellMar>
+    </w:tblPr>
+  </w:style>
+  <w:style w:type="numbering" w:default="1" w:styleId="NoList">
+    <w:name w:val="No List"/>
+    <w:uiPriority w:val="99"/>
+    <w:semiHidden/>
+    <w:unhideWhenUsed/>
+  </w:style>
+  <w:style w:type="table" w:styleId="TableGrid">
+    <w:name w:val="Table Grid"/>
+    <w:basedOn w:val="TableNormal"/>
+    <w:uiPriority w:val="39"/>
+    <w:rsid w:val="00ED57BA"/>
+    <w:rPr>
+      <w:rFonts w:eastAsiaTheme="minorHAnsi"/>
+      <w:sz w:val="22"/>
+      <w:szCs w:val="22"/>
+    </w:rPr>
+    <w:tblPr>
+      <w:tblInd w:w="0" w:type="dxa"/>
+      <w:tblBorders>
+        <w:top w:val="single" w:sz="4" w:space="0" w:color="auto"/>
+        <w:left w:val="single" w:sz="4" w:space="0" w:color="auto"/>
+        <w:bottom w:val="single" w:sz="4" w:space="0" w:color="auto"/>
+        <w:right w:val="single" w:sz="4" w:space="0" w:color="auto"/>
+        <w:insideH w:val="single" w:sz="4" w:space="0" w:color="auto"/>
+        <w:insideV w:val="single" w:sz="4" w:space="0" w:color="auto"/>
+      </w:tblBorders>
+      <w:tblCellMar>
+        <w:top w:w="0" w:type="dxa"/>
+        <w:left w:w="108" w:type="dxa"/>
+        <w:bottom w:w="0" w:type="dxa"/>
+        <w:right w:w="108" w:type="dxa"/>
+      </w:tblCellMar>
     </w:tblPr>
   </w:style>
   <w:style w:type="paragraph" w:styleId="Footer">
@@ -5929,6 +6232,7 @@
           </a:p>
         </c:rich>
       </c:tx>
+      <c:layout/>
       <c:overlay val="0"/>
     </c:title>
     <c:autoTitleDeleted val="0"/>
@@ -5988,25 +6292,25 @@
                 <c:formatCode>General</c:formatCode>
                 <c:ptCount val="9"/>
                 <c:pt idx="0">
-                  <c:v>143</c:v>
+                  <c:v>143.0</c:v>
                 </c:pt>
                 <c:pt idx="1">
-                  <c:v>119</c:v>
+                  <c:v>119.0</c:v>
                 </c:pt>
                 <c:pt idx="2">
-                  <c:v>95</c:v>
+                  <c:v>95.0</c:v>
                 </c:pt>
                 <c:pt idx="3">
-                  <c:v>71</c:v>
+                  <c:v>71.0</c:v>
                 </c:pt>
                 <c:pt idx="4">
-                  <c:v>47</c:v>
+                  <c:v>47.0</c:v>
                 </c:pt>
                 <c:pt idx="5">
-                  <c:v>23</c:v>
+                  <c:v>23.0</c:v>
                 </c:pt>
                 <c:pt idx="6">
-                  <c:v>0</c:v>
+                  <c:v>0.0</c:v>
                 </c:pt>
               </c:numCache>
             </c:numRef>
@@ -6030,25 +6334,25 @@
                 <c:formatCode>General</c:formatCode>
                 <c:ptCount val="9"/>
                 <c:pt idx="0">
-                  <c:v>143</c:v>
+                  <c:v>143.0</c:v>
                 </c:pt>
                 <c:pt idx="1">
-                  <c:v>124</c:v>
+                  <c:v>124.0</c:v>
                 </c:pt>
                 <c:pt idx="2">
-                  <c:v>115</c:v>
+                  <c:v>115.0</c:v>
                 </c:pt>
                 <c:pt idx="3">
-                  <c:v>82</c:v>
+                  <c:v>82.0</c:v>
                 </c:pt>
                 <c:pt idx="4">
-                  <c:v>46</c:v>
+                  <c:v>46.0</c:v>
                 </c:pt>
                 <c:pt idx="5">
                   <c:v>29.5</c:v>
                 </c:pt>
                 <c:pt idx="6">
-                  <c:v>0</c:v>
+                  <c:v>0.0</c:v>
                 </c:pt>
               </c:numCache>
             </c:numRef>
@@ -6065,11 +6369,11 @@
         </c:dLbls>
         <c:marker val="1"/>
         <c:smooth val="0"/>
-        <c:axId val="408245864"/>
-        <c:axId val="408242336"/>
+        <c:axId val="2093537768"/>
+        <c:axId val="2093188904"/>
       </c:lineChart>
       <c:catAx>
-        <c:axId val="408245864"/>
+        <c:axId val="2093537768"/>
         <c:scaling>
           <c:orientation val="minMax"/>
         </c:scaling>
@@ -6091,13 +6395,14 @@
               </a:p>
             </c:rich>
           </c:tx>
+          <c:layout/>
           <c:overlay val="0"/>
         </c:title>
         <c:numFmt formatCode="General" sourceLinked="0"/>
         <c:majorTickMark val="out"/>
         <c:minorTickMark val="none"/>
         <c:tickLblPos val="nextTo"/>
-        <c:crossAx val="408242336"/>
+        <c:crossAx val="2093188904"/>
         <c:crosses val="autoZero"/>
         <c:auto val="1"/>
         <c:lblAlgn val="ctr"/>
@@ -6105,7 +6410,7 @@
         <c:noMultiLvlLbl val="0"/>
       </c:catAx>
       <c:valAx>
-        <c:axId val="408242336"/>
+        <c:axId val="2093188904"/>
         <c:scaling>
           <c:orientation val="minMax"/>
         </c:scaling>
@@ -6128,19 +6433,21 @@
               </a:p>
             </c:rich>
           </c:tx>
+          <c:layout/>
           <c:overlay val="0"/>
         </c:title>
         <c:numFmt formatCode="General" sourceLinked="1"/>
         <c:majorTickMark val="out"/>
         <c:minorTickMark val="none"/>
         <c:tickLblPos val="nextTo"/>
-        <c:crossAx val="408245864"/>
+        <c:crossAx val="2093537768"/>
         <c:crosses val="autoZero"/>
         <c:crossBetween val="between"/>
       </c:valAx>
     </c:plotArea>
     <c:legend>
       <c:legendPos val="r"/>
+      <c:layout/>
       <c:overlay val="0"/>
     </c:legend>
     <c:plotVisOnly val="1"/>
@@ -6188,6 +6495,7 @@
           </a:p>
         </c:rich>
       </c:tx>
+      <c:layout/>
       <c:overlay val="0"/>
     </c:title>
     <c:autoTitleDeleted val="0"/>
@@ -6213,43 +6521,43 @@
                 <c:formatCode>General</c:formatCode>
                 <c:ptCount val="13"/>
                 <c:pt idx="0">
-                  <c:v>1</c:v>
+                  <c:v>1.0</c:v>
                 </c:pt>
                 <c:pt idx="1">
-                  <c:v>2</c:v>
+                  <c:v>2.0</c:v>
                 </c:pt>
                 <c:pt idx="2">
-                  <c:v>3</c:v>
+                  <c:v>3.0</c:v>
                 </c:pt>
                 <c:pt idx="3">
-                  <c:v>4</c:v>
+                  <c:v>4.0</c:v>
                 </c:pt>
                 <c:pt idx="4">
-                  <c:v>5</c:v>
+                  <c:v>5.0</c:v>
                 </c:pt>
                 <c:pt idx="5">
-                  <c:v>6</c:v>
+                  <c:v>6.0</c:v>
                 </c:pt>
                 <c:pt idx="6">
-                  <c:v>7</c:v>
+                  <c:v>7.0</c:v>
                 </c:pt>
                 <c:pt idx="7">
-                  <c:v>8</c:v>
+                  <c:v>8.0</c:v>
                 </c:pt>
                 <c:pt idx="8">
-                  <c:v>9</c:v>
+                  <c:v>9.0</c:v>
                 </c:pt>
                 <c:pt idx="9">
-                  <c:v>10</c:v>
+                  <c:v>10.0</c:v>
                 </c:pt>
                 <c:pt idx="10">
-                  <c:v>11</c:v>
+                  <c:v>11.0</c:v>
                 </c:pt>
                 <c:pt idx="11">
-                  <c:v>12</c:v>
+                  <c:v>12.0</c:v>
                 </c:pt>
                 <c:pt idx="12">
-                  <c:v>13</c:v>
+                  <c:v>13.0</c:v>
                 </c:pt>
               </c:numCache>
             </c:numRef>
@@ -6264,22 +6572,22 @@
                   <c:v>2.75</c:v>
                 </c:pt>
                 <c:pt idx="1">
-                  <c:v>13</c:v>
+                  <c:v>13.0</c:v>
                 </c:pt>
                 <c:pt idx="2">
-                  <c:v>14</c:v>
+                  <c:v>14.0</c:v>
                 </c:pt>
                 <c:pt idx="3">
-                  <c:v>18</c:v>
+                  <c:v>18.0</c:v>
                 </c:pt>
                 <c:pt idx="4">
-                  <c:v>22</c:v>
+                  <c:v>22.0</c:v>
                 </c:pt>
                 <c:pt idx="5">
-                  <c:v>18</c:v>
+                  <c:v>18.0</c:v>
                 </c:pt>
                 <c:pt idx="6">
-                  <c:v>4</c:v>
+                  <c:v>4.0</c:v>
                 </c:pt>
                 <c:pt idx="7">
                   <c:v>49.5</c:v>
@@ -6288,7 +6596,7 @@
                   <c:v>40.75</c:v>
                 </c:pt>
                 <c:pt idx="9">
-                  <c:v>47</c:v>
+                  <c:v>47.0</c:v>
                 </c:pt>
                 <c:pt idx="10">
                   <c:v>8.25</c:v>
@@ -6317,43 +6625,43 @@
                 <c:formatCode>General</c:formatCode>
                 <c:ptCount val="13"/>
                 <c:pt idx="0">
-                  <c:v>1</c:v>
+                  <c:v>1.0</c:v>
                 </c:pt>
                 <c:pt idx="1">
-                  <c:v>2</c:v>
+                  <c:v>2.0</c:v>
                 </c:pt>
                 <c:pt idx="2">
-                  <c:v>3</c:v>
+                  <c:v>3.0</c:v>
                 </c:pt>
                 <c:pt idx="3">
-                  <c:v>4</c:v>
+                  <c:v>4.0</c:v>
                 </c:pt>
                 <c:pt idx="4">
-                  <c:v>5</c:v>
+                  <c:v>5.0</c:v>
                 </c:pt>
                 <c:pt idx="5">
-                  <c:v>6</c:v>
+                  <c:v>6.0</c:v>
                 </c:pt>
                 <c:pt idx="6">
-                  <c:v>7</c:v>
+                  <c:v>7.0</c:v>
                 </c:pt>
                 <c:pt idx="7">
-                  <c:v>8</c:v>
+                  <c:v>8.0</c:v>
                 </c:pt>
                 <c:pt idx="8">
-                  <c:v>9</c:v>
+                  <c:v>9.0</c:v>
                 </c:pt>
                 <c:pt idx="9">
-                  <c:v>10</c:v>
+                  <c:v>10.0</c:v>
                 </c:pt>
                 <c:pt idx="10">
-                  <c:v>11</c:v>
+                  <c:v>11.0</c:v>
                 </c:pt>
                 <c:pt idx="11">
-                  <c:v>12</c:v>
+                  <c:v>12.0</c:v>
                 </c:pt>
                 <c:pt idx="12">
-                  <c:v>13</c:v>
+                  <c:v>13.0</c:v>
                 </c:pt>
               </c:numCache>
             </c:numRef>
@@ -6368,37 +6676,37 @@
                   <c:v>2.75</c:v>
                 </c:pt>
                 <c:pt idx="1">
-                  <c:v>4</c:v>
+                  <c:v>4.0</c:v>
                 </c:pt>
                 <c:pt idx="2">
-                  <c:v>6</c:v>
+                  <c:v>6.0</c:v>
                 </c:pt>
                 <c:pt idx="3">
-                  <c:v>3</c:v>
+                  <c:v>3.0</c:v>
                 </c:pt>
                 <c:pt idx="4">
-                  <c:v>3</c:v>
+                  <c:v>3.0</c:v>
                 </c:pt>
                 <c:pt idx="5">
-                  <c:v>5</c:v>
+                  <c:v>5.0</c:v>
                 </c:pt>
                 <c:pt idx="6">
-                  <c:v>0</c:v>
+                  <c:v>0.0</c:v>
                 </c:pt>
                 <c:pt idx="7">
                   <c:v>21.5</c:v>
                 </c:pt>
                 <c:pt idx="8">
-                  <c:v>7</c:v>
+                  <c:v>7.0</c:v>
                 </c:pt>
                 <c:pt idx="9">
                   <c:v>36.5</c:v>
                 </c:pt>
                 <c:pt idx="10">
-                  <c:v>4</c:v>
+                  <c:v>4.0</c:v>
                 </c:pt>
                 <c:pt idx="11">
-                  <c:v>6</c:v>
+                  <c:v>6.0</c:v>
                 </c:pt>
                 <c:pt idx="12">
                   <c:v>36.25</c:v>
@@ -6421,43 +6729,43 @@
                 <c:formatCode>General</c:formatCode>
                 <c:ptCount val="13"/>
                 <c:pt idx="0">
-                  <c:v>1</c:v>
+                  <c:v>1.0</c:v>
                 </c:pt>
                 <c:pt idx="1">
-                  <c:v>2</c:v>
+                  <c:v>2.0</c:v>
                 </c:pt>
                 <c:pt idx="2">
-                  <c:v>3</c:v>
+                  <c:v>3.0</c:v>
                 </c:pt>
                 <c:pt idx="3">
-                  <c:v>4</c:v>
+                  <c:v>4.0</c:v>
                 </c:pt>
                 <c:pt idx="4">
-                  <c:v>5</c:v>
+                  <c:v>5.0</c:v>
                 </c:pt>
                 <c:pt idx="5">
-                  <c:v>6</c:v>
+                  <c:v>6.0</c:v>
                 </c:pt>
                 <c:pt idx="6">
-                  <c:v>7</c:v>
+                  <c:v>7.0</c:v>
                 </c:pt>
                 <c:pt idx="7">
-                  <c:v>8</c:v>
+                  <c:v>8.0</c:v>
                 </c:pt>
                 <c:pt idx="8">
-                  <c:v>9</c:v>
+                  <c:v>9.0</c:v>
                 </c:pt>
                 <c:pt idx="9">
-                  <c:v>10</c:v>
+                  <c:v>10.0</c:v>
                 </c:pt>
                 <c:pt idx="10">
-                  <c:v>11</c:v>
+                  <c:v>11.0</c:v>
                 </c:pt>
                 <c:pt idx="11">
-                  <c:v>12</c:v>
+                  <c:v>12.0</c:v>
                 </c:pt>
                 <c:pt idx="12">
-                  <c:v>13</c:v>
+                  <c:v>13.0</c:v>
                 </c:pt>
               </c:numCache>
             </c:numRef>
@@ -6469,34 +6777,34 @@
                 <c:formatCode>0.0</c:formatCode>
                 <c:ptCount val="13"/>
                 <c:pt idx="0">
-                  <c:v>0</c:v>
+                  <c:v>0.0</c:v>
                 </c:pt>
                 <c:pt idx="1">
-                  <c:v>7</c:v>
+                  <c:v>7.0</c:v>
                 </c:pt>
                 <c:pt idx="2">
-                  <c:v>8</c:v>
+                  <c:v>8.0</c:v>
                 </c:pt>
                 <c:pt idx="3">
-                  <c:v>15</c:v>
+                  <c:v>15.0</c:v>
                 </c:pt>
                 <c:pt idx="4">
-                  <c:v>18</c:v>
+                  <c:v>18.0</c:v>
                 </c:pt>
                 <c:pt idx="5">
-                  <c:v>5</c:v>
+                  <c:v>5.0</c:v>
                 </c:pt>
                 <c:pt idx="6">
-                  <c:v>4</c:v>
+                  <c:v>4.0</c:v>
                 </c:pt>
                 <c:pt idx="7">
-                  <c:v>20</c:v>
+                  <c:v>20.0</c:v>
                 </c:pt>
                 <c:pt idx="8">
                   <c:v>24.75</c:v>
                 </c:pt>
                 <c:pt idx="9">
-                  <c:v>4</c:v>
+                  <c:v>4.0</c:v>
                 </c:pt>
                 <c:pt idx="10">
                   <c:v>4.25</c:v>
@@ -6505,7 +6813,7 @@
                   <c:v>31.5</c:v>
                 </c:pt>
                 <c:pt idx="12">
-                  <c:v>32</c:v>
+                  <c:v>32.0</c:v>
                 </c:pt>
               </c:numCache>
             </c:numRef>
@@ -6525,43 +6833,43 @@
                 <c:formatCode>General</c:formatCode>
                 <c:ptCount val="13"/>
                 <c:pt idx="0">
-                  <c:v>1</c:v>
+                  <c:v>1.0</c:v>
                 </c:pt>
                 <c:pt idx="1">
-                  <c:v>2</c:v>
+                  <c:v>2.0</c:v>
                 </c:pt>
                 <c:pt idx="2">
-                  <c:v>3</c:v>
+                  <c:v>3.0</c:v>
                 </c:pt>
                 <c:pt idx="3">
-                  <c:v>4</c:v>
+                  <c:v>4.0</c:v>
                 </c:pt>
                 <c:pt idx="4">
-                  <c:v>5</c:v>
+                  <c:v>5.0</c:v>
                 </c:pt>
                 <c:pt idx="5">
-                  <c:v>6</c:v>
+                  <c:v>6.0</c:v>
                 </c:pt>
                 <c:pt idx="6">
-                  <c:v>7</c:v>
+                  <c:v>7.0</c:v>
                 </c:pt>
                 <c:pt idx="7">
-                  <c:v>8</c:v>
+                  <c:v>8.0</c:v>
                 </c:pt>
                 <c:pt idx="8">
-                  <c:v>9</c:v>
+                  <c:v>9.0</c:v>
                 </c:pt>
                 <c:pt idx="9">
-                  <c:v>10</c:v>
+                  <c:v>10.0</c:v>
                 </c:pt>
                 <c:pt idx="10">
-                  <c:v>11</c:v>
+                  <c:v>11.0</c:v>
                 </c:pt>
                 <c:pt idx="11">
-                  <c:v>12</c:v>
+                  <c:v>12.0</c:v>
                 </c:pt>
                 <c:pt idx="12">
-                  <c:v>13</c:v>
+                  <c:v>13.0</c:v>
                 </c:pt>
               </c:numCache>
             </c:numRef>
@@ -6573,40 +6881,40 @@
                 <c:formatCode>0.0</c:formatCode>
                 <c:ptCount val="13"/>
                 <c:pt idx="0">
-                  <c:v>0</c:v>
+                  <c:v>0.0</c:v>
                 </c:pt>
                 <c:pt idx="1">
-                  <c:v>2</c:v>
+                  <c:v>2.0</c:v>
                 </c:pt>
                 <c:pt idx="2">
-                  <c:v>0</c:v>
+                  <c:v>0.0</c:v>
                 </c:pt>
                 <c:pt idx="3">
-                  <c:v>0</c:v>
+                  <c:v>0.0</c:v>
                 </c:pt>
                 <c:pt idx="4">
-                  <c:v>1</c:v>
+                  <c:v>1.0</c:v>
                 </c:pt>
                 <c:pt idx="5">
-                  <c:v>8</c:v>
+                  <c:v>8.0</c:v>
                 </c:pt>
                 <c:pt idx="6">
-                  <c:v>0</c:v>
+                  <c:v>0.0</c:v>
                 </c:pt>
                 <c:pt idx="7">
-                  <c:v>8</c:v>
+                  <c:v>8.0</c:v>
                 </c:pt>
                 <c:pt idx="8">
-                  <c:v>9</c:v>
+                  <c:v>9.0</c:v>
                 </c:pt>
                 <c:pt idx="9">
                   <c:v>6.5</c:v>
                 </c:pt>
                 <c:pt idx="10">
-                  <c:v>0</c:v>
+                  <c:v>0.0</c:v>
                 </c:pt>
                 <c:pt idx="11">
-                  <c:v>8</c:v>
+                  <c:v>8.0</c:v>
                 </c:pt>
                 <c:pt idx="12">
                   <c:v>24.25</c:v>
@@ -6626,11 +6934,11 @@
         </c:dLbls>
         <c:marker val="1"/>
         <c:smooth val="0"/>
-        <c:axId val="357305880"/>
-        <c:axId val="355404528"/>
+        <c:axId val="2085136392"/>
+        <c:axId val="2085144984"/>
       </c:lineChart>
       <c:catAx>
-        <c:axId val="357305880"/>
+        <c:axId val="2085136392"/>
         <c:scaling>
           <c:orientation val="minMax"/>
         </c:scaling>
@@ -6652,13 +6960,14 @@
               </a:p>
             </c:rich>
           </c:tx>
+          <c:layout/>
           <c:overlay val="0"/>
         </c:title>
         <c:numFmt formatCode="General" sourceLinked="1"/>
         <c:majorTickMark val="out"/>
         <c:minorTickMark val="none"/>
         <c:tickLblPos val="nextTo"/>
-        <c:crossAx val="355404528"/>
+        <c:crossAx val="2085144984"/>
         <c:crosses val="autoZero"/>
         <c:auto val="1"/>
         <c:lblAlgn val="ctr"/>
@@ -6666,7 +6975,7 @@
         <c:noMultiLvlLbl val="1"/>
       </c:catAx>
       <c:valAx>
-        <c:axId val="355404528"/>
+        <c:axId val="2085144984"/>
         <c:scaling>
           <c:orientation val="minMax"/>
         </c:scaling>
@@ -6689,19 +6998,21 @@
               </a:p>
             </c:rich>
           </c:tx>
+          <c:layout/>
           <c:overlay val="0"/>
         </c:title>
         <c:numFmt formatCode="0.0" sourceLinked="1"/>
         <c:majorTickMark val="out"/>
         <c:minorTickMark val="none"/>
         <c:tickLblPos val="nextTo"/>
-        <c:crossAx val="357305880"/>
+        <c:crossAx val="2085136392"/>
         <c:crosses val="autoZero"/>
         <c:crossBetween val="between"/>
       </c:valAx>
     </c:plotArea>
     <c:legend>
       <c:legendPos val="r"/>
+      <c:layout/>
       <c:overlay val="0"/>
     </c:legend>
     <c:plotVisOnly val="1"/>
@@ -6749,6 +7060,7 @@
           </a:p>
         </c:rich>
       </c:tx>
+      <c:layout/>
       <c:overlay val="0"/>
     </c:title>
     <c:autoTitleDeleted val="0"/>
@@ -6792,7 +7104,7 @@
                   <c:v>7.875</c:v>
                 </c:pt>
                 <c:pt idx="2">
-                  <c:v>9.9166666666666661</c:v>
+                  <c:v>9.916666666666667</c:v>
                 </c:pt>
                 <c:pt idx="3">
                   <c:v>11.9375</c:v>
@@ -6804,25 +7116,25 @@
                   <c:v>14.625</c:v>
                 </c:pt>
                 <c:pt idx="6">
-                  <c:v>13.107142857142858</c:v>
+                  <c:v>13.10714285714286</c:v>
                 </c:pt>
                 <c:pt idx="7">
                   <c:v>17.65625</c:v>
                 </c:pt>
                 <c:pt idx="8">
-                  <c:v>20.222222222222221</c:v>
+                  <c:v>20.22222222222221</c:v>
                 </c:pt>
                 <c:pt idx="9">
                   <c:v>22.9</c:v>
                 </c:pt>
                 <c:pt idx="10">
-                  <c:v>21.568181818181817</c:v>
+                  <c:v>21.56818181818181</c:v>
                 </c:pt>
                 <c:pt idx="11">
                   <c:v>23.5625</c:v>
                 </c:pt>
                 <c:pt idx="12">
-                  <c:v>28.865384615384617</c:v>
+                  <c:v>28.86538461538462</c:v>
                 </c:pt>
               </c:numCache>
             </c:numRef>
@@ -6873,28 +7185,28 @@
                   <c:v>3.75</c:v>
                 </c:pt>
                 <c:pt idx="5">
-                  <c:v>3.9583333333333335</c:v>
+                  <c:v>3.958333333333333</c:v>
                 </c:pt>
                 <c:pt idx="6">
-                  <c:v>3.3928571428571428</c:v>
+                  <c:v>3.392857142857143</c:v>
                 </c:pt>
                 <c:pt idx="7">
                   <c:v>5.65625</c:v>
                 </c:pt>
                 <c:pt idx="8">
-                  <c:v>5.8055555555555554</c:v>
+                  <c:v>5.805555555555554</c:v>
                 </c:pt>
                 <c:pt idx="9">
                   <c:v>8.875</c:v>
                 </c:pt>
                 <c:pt idx="10">
-                  <c:v>8.4318181818181817</c:v>
+                  <c:v>8.431818181818178</c:v>
                 </c:pt>
                 <c:pt idx="11">
-                  <c:v>8.2291666666666661</c:v>
+                  <c:v>8.229166666666666</c:v>
                 </c:pt>
                 <c:pt idx="12">
-                  <c:v>10.384615384615385</c:v>
+                  <c:v>10.38461538461538</c:v>
                 </c:pt>
               </c:numCache>
             </c:numRef>
@@ -6914,13 +7226,13 @@
                 <c:formatCode>0.0</c:formatCode>
                 <c:ptCount val="13"/>
                 <c:pt idx="0">
-                  <c:v>0</c:v>
+                  <c:v>0.0</c:v>
                 </c:pt>
                 <c:pt idx="1">
                   <c:v>3.5</c:v>
                 </c:pt>
                 <c:pt idx="2">
-                  <c:v>5</c:v>
+                  <c:v>5.0</c:v>
                 </c:pt>
                 <c:pt idx="3">
                   <c:v>7.5</c:v>
@@ -6929,28 +7241,28 @@
                   <c:v>9.6</c:v>
                 </c:pt>
                 <c:pt idx="5">
-                  <c:v>8.8333333333333339</c:v>
+                  <c:v>8.833333333333335</c:v>
                 </c:pt>
                 <c:pt idx="6">
-                  <c:v>8.1428571428571423</c:v>
+                  <c:v>8.142857142857141</c:v>
                 </c:pt>
                 <c:pt idx="7">
                   <c:v>9.625</c:v>
                 </c:pt>
                 <c:pt idx="8">
-                  <c:v>11.305555555555555</c:v>
+                  <c:v>11.30555555555556</c:v>
                 </c:pt>
                 <c:pt idx="9">
-                  <c:v>10.574999999999999</c:v>
+                  <c:v>10.575</c:v>
                 </c:pt>
                 <c:pt idx="10">
-                  <c:v>10</c:v>
+                  <c:v>10.0</c:v>
                 </c:pt>
                 <c:pt idx="11">
-                  <c:v>11.791666666666666</c:v>
+                  <c:v>11.79166666666667</c:v>
                 </c:pt>
                 <c:pt idx="12">
-                  <c:v>13.346153846153847</c:v>
+                  <c:v>13.34615384615385</c:v>
                 </c:pt>
               </c:numCache>
             </c:numRef>
@@ -6970,13 +7282,13 @@
                 <c:formatCode>0.0</c:formatCode>
                 <c:ptCount val="13"/>
                 <c:pt idx="0">
-                  <c:v>0</c:v>
+                  <c:v>0.0</c:v>
                 </c:pt>
                 <c:pt idx="1">
-                  <c:v>1</c:v>
+                  <c:v>1.0</c:v>
                 </c:pt>
                 <c:pt idx="2">
-                  <c:v>0.66666666666666663</c:v>
+                  <c:v>0.666666666666667</c:v>
                 </c:pt>
                 <c:pt idx="3">
                   <c:v>0.5</c:v>
@@ -6985,25 +7297,25 @@
                   <c:v>0.6</c:v>
                 </c:pt>
                 <c:pt idx="5">
-                  <c:v>1.8333333333333333</c:v>
+                  <c:v>1.833333333333333</c:v>
                 </c:pt>
                 <c:pt idx="6">
-                  <c:v>1.5714285714285714</c:v>
+                  <c:v>1.571428571428572</c:v>
                 </c:pt>
                 <c:pt idx="7">
                   <c:v>2.375</c:v>
                 </c:pt>
                 <c:pt idx="8">
-                  <c:v>3.1111111111111112</c:v>
+                  <c:v>3.111111111111111</c:v>
                 </c:pt>
                 <c:pt idx="9">
                   <c:v>3.45</c:v>
                 </c:pt>
                 <c:pt idx="10">
-                  <c:v>3.1363636363636362</c:v>
+                  <c:v>3.136363636363636</c:v>
                 </c:pt>
                 <c:pt idx="11">
-                  <c:v>3.5416666666666665</c:v>
+                  <c:v>3.541666666666667</c:v>
                 </c:pt>
                 <c:pt idx="12">
                   <c:v>5.134615384615385</c:v>
@@ -7023,11 +7335,11 @@
         </c:dLbls>
         <c:marker val="1"/>
         <c:smooth val="0"/>
-        <c:axId val="361220112"/>
-        <c:axId val="360409936"/>
+        <c:axId val="2063839096"/>
+        <c:axId val="2064554040"/>
       </c:lineChart>
       <c:catAx>
-        <c:axId val="361220112"/>
+        <c:axId val="2063839096"/>
         <c:scaling>
           <c:orientation val="minMax"/>
         </c:scaling>
@@ -7049,13 +7361,14 @@
               </a:p>
             </c:rich>
           </c:tx>
+          <c:layout/>
           <c:overlay val="0"/>
         </c:title>
         <c:numFmt formatCode="General" sourceLinked="1"/>
         <c:majorTickMark val="out"/>
         <c:minorTickMark val="none"/>
         <c:tickLblPos val="nextTo"/>
-        <c:crossAx val="360409936"/>
+        <c:crossAx val="2064554040"/>
         <c:crosses val="autoZero"/>
         <c:auto val="1"/>
         <c:lblAlgn val="ctr"/>
@@ -7063,7 +7376,7 @@
         <c:noMultiLvlLbl val="1"/>
       </c:catAx>
       <c:valAx>
-        <c:axId val="360409936"/>
+        <c:axId val="2064554040"/>
         <c:scaling>
           <c:orientation val="minMax"/>
         </c:scaling>
@@ -7086,19 +7399,21 @@
               </a:p>
             </c:rich>
           </c:tx>
+          <c:layout/>
           <c:overlay val="0"/>
         </c:title>
         <c:numFmt formatCode="0.0" sourceLinked="1"/>
         <c:majorTickMark val="out"/>
         <c:minorTickMark val="none"/>
         <c:tickLblPos val="nextTo"/>
-        <c:crossAx val="361220112"/>
+        <c:crossAx val="2063839096"/>
         <c:crosses val="autoZero"/>
         <c:crossBetween val="between"/>
       </c:valAx>
     </c:plotArea>
     <c:legend>
       <c:legendPos val="r"/>
+      <c:layout/>
       <c:overlay val="0"/>
     </c:legend>
     <c:plotVisOnly val="1"/>
@@ -7146,6 +7461,7 @@
           </a:p>
         </c:rich>
       </c:tx>
+      <c:layout/>
       <c:overlay val="0"/>
     </c:title>
     <c:autoTitleDeleted val="0"/>
@@ -7176,43 +7492,43 @@
                 <c:formatCode>General</c:formatCode>
                 <c:ptCount val="13"/>
                 <c:pt idx="0">
-                  <c:v>1</c:v>
+                  <c:v>1.0</c:v>
                 </c:pt>
                 <c:pt idx="1">
-                  <c:v>2</c:v>
+                  <c:v>2.0</c:v>
                 </c:pt>
                 <c:pt idx="2">
-                  <c:v>3</c:v>
+                  <c:v>3.0</c:v>
                 </c:pt>
                 <c:pt idx="3">
-                  <c:v>4</c:v>
+                  <c:v>4.0</c:v>
                 </c:pt>
                 <c:pt idx="4">
-                  <c:v>5</c:v>
+                  <c:v>5.0</c:v>
                 </c:pt>
                 <c:pt idx="5">
-                  <c:v>6</c:v>
+                  <c:v>6.0</c:v>
                 </c:pt>
                 <c:pt idx="6">
-                  <c:v>7</c:v>
+                  <c:v>7.0</c:v>
                 </c:pt>
                 <c:pt idx="7">
-                  <c:v>8</c:v>
+                  <c:v>8.0</c:v>
                 </c:pt>
                 <c:pt idx="8">
-                  <c:v>9</c:v>
+                  <c:v>9.0</c:v>
                 </c:pt>
                 <c:pt idx="9">
-                  <c:v>10</c:v>
+                  <c:v>10.0</c:v>
                 </c:pt>
                 <c:pt idx="10">
-                  <c:v>11</c:v>
+                  <c:v>11.0</c:v>
                 </c:pt>
                 <c:pt idx="11">
-                  <c:v>12</c:v>
+                  <c:v>12.0</c:v>
                 </c:pt>
                 <c:pt idx="12">
-                  <c:v>13</c:v>
+                  <c:v>13.0</c:v>
                 </c:pt>
               </c:numCache>
             </c:numRef>
@@ -7239,28 +7555,28 @@
                   <c:v>3.75</c:v>
                 </c:pt>
                 <c:pt idx="5">
-                  <c:v>3.9583333333333335</c:v>
+                  <c:v>3.958333333333333</c:v>
                 </c:pt>
                 <c:pt idx="6">
-                  <c:v>3.3928571428571428</c:v>
+                  <c:v>3.392857142857143</c:v>
                 </c:pt>
                 <c:pt idx="7">
                   <c:v>5.65625</c:v>
                 </c:pt>
                 <c:pt idx="8">
-                  <c:v>5.8055555555555554</c:v>
+                  <c:v>5.805555555555554</c:v>
                 </c:pt>
                 <c:pt idx="9">
                   <c:v>8.875</c:v>
                 </c:pt>
                 <c:pt idx="10">
-                  <c:v>8.4318181818181817</c:v>
+                  <c:v>8.431818181818178</c:v>
                 </c:pt>
                 <c:pt idx="11">
-                  <c:v>8.2291666666666661</c:v>
+                  <c:v>8.229166666666666</c:v>
                 </c:pt>
                 <c:pt idx="12">
-                  <c:v>10.384615384615385</c:v>
+                  <c:v>10.38461538461538</c:v>
                 </c:pt>
               </c:numCache>
             </c:numRef>
@@ -7284,43 +7600,43 @@
                 <c:formatCode>General</c:formatCode>
                 <c:ptCount val="13"/>
                 <c:pt idx="0">
-                  <c:v>1</c:v>
+                  <c:v>1.0</c:v>
                 </c:pt>
                 <c:pt idx="1">
-                  <c:v>2</c:v>
+                  <c:v>2.0</c:v>
                 </c:pt>
                 <c:pt idx="2">
-                  <c:v>3</c:v>
+                  <c:v>3.0</c:v>
                 </c:pt>
                 <c:pt idx="3">
-                  <c:v>4</c:v>
+                  <c:v>4.0</c:v>
                 </c:pt>
                 <c:pt idx="4">
-                  <c:v>5</c:v>
+                  <c:v>5.0</c:v>
                 </c:pt>
                 <c:pt idx="5">
-                  <c:v>6</c:v>
+                  <c:v>6.0</c:v>
                 </c:pt>
                 <c:pt idx="6">
-                  <c:v>7</c:v>
+                  <c:v>7.0</c:v>
                 </c:pt>
                 <c:pt idx="7">
-                  <c:v>8</c:v>
+                  <c:v>8.0</c:v>
                 </c:pt>
                 <c:pt idx="8">
-                  <c:v>9</c:v>
+                  <c:v>9.0</c:v>
                 </c:pt>
                 <c:pt idx="9">
-                  <c:v>10</c:v>
+                  <c:v>10.0</c:v>
                 </c:pt>
                 <c:pt idx="10">
-                  <c:v>11</c:v>
+                  <c:v>11.0</c:v>
                 </c:pt>
                 <c:pt idx="11">
-                  <c:v>12</c:v>
+                  <c:v>12.0</c:v>
                 </c:pt>
                 <c:pt idx="12">
-                  <c:v>13</c:v>
+                  <c:v>13.0</c:v>
                 </c:pt>
               </c:numCache>
             </c:numRef>
@@ -7335,37 +7651,37 @@
                   <c:v>2.75</c:v>
                 </c:pt>
                 <c:pt idx="1">
-                  <c:v>4</c:v>
+                  <c:v>4.0</c:v>
                 </c:pt>
                 <c:pt idx="2">
-                  <c:v>6</c:v>
+                  <c:v>6.0</c:v>
                 </c:pt>
                 <c:pt idx="3">
-                  <c:v>3</c:v>
+                  <c:v>3.0</c:v>
                 </c:pt>
                 <c:pt idx="4">
-                  <c:v>3</c:v>
+                  <c:v>3.0</c:v>
                 </c:pt>
                 <c:pt idx="5">
-                  <c:v>5</c:v>
+                  <c:v>5.0</c:v>
                 </c:pt>
                 <c:pt idx="6">
-                  <c:v>0</c:v>
+                  <c:v>0.0</c:v>
                 </c:pt>
                 <c:pt idx="7">
                   <c:v>21.5</c:v>
                 </c:pt>
                 <c:pt idx="8">
-                  <c:v>7</c:v>
+                  <c:v>7.0</c:v>
                 </c:pt>
                 <c:pt idx="9">
                   <c:v>36.5</c:v>
                 </c:pt>
                 <c:pt idx="10">
-                  <c:v>4</c:v>
+                  <c:v>4.0</c:v>
                 </c:pt>
                 <c:pt idx="11">
-                  <c:v>6</c:v>
+                  <c:v>6.0</c:v>
                 </c:pt>
                 <c:pt idx="12">
                   <c:v>36.25</c:v>
@@ -7385,11 +7701,11 @@
         </c:dLbls>
         <c:marker val="1"/>
         <c:smooth val="0"/>
-        <c:axId val="355366640"/>
-        <c:axId val="232818776"/>
+        <c:axId val="2082364104"/>
+        <c:axId val="2064484760"/>
       </c:lineChart>
       <c:catAx>
-        <c:axId val="355366640"/>
+        <c:axId val="2082364104"/>
         <c:scaling>
           <c:orientation val="minMax"/>
         </c:scaling>
@@ -7411,13 +7727,14 @@
               </a:p>
             </c:rich>
           </c:tx>
+          <c:layout/>
           <c:overlay val="0"/>
         </c:title>
         <c:numFmt formatCode="General" sourceLinked="1"/>
         <c:majorTickMark val="out"/>
         <c:minorTickMark val="none"/>
         <c:tickLblPos val="nextTo"/>
-        <c:crossAx val="232818776"/>
+        <c:crossAx val="2064484760"/>
         <c:crosses val="autoZero"/>
         <c:auto val="1"/>
         <c:lblAlgn val="ctr"/>
@@ -7425,7 +7742,7 @@
         <c:noMultiLvlLbl val="1"/>
       </c:catAx>
       <c:valAx>
-        <c:axId val="232818776"/>
+        <c:axId val="2064484760"/>
         <c:scaling>
           <c:orientation val="minMax"/>
         </c:scaling>
@@ -7448,19 +7765,21 @@
               </a:p>
             </c:rich>
           </c:tx>
+          <c:layout/>
           <c:overlay val="0"/>
         </c:title>
         <c:numFmt formatCode="0.0" sourceLinked="1"/>
         <c:majorTickMark val="out"/>
         <c:minorTickMark val="none"/>
         <c:tickLblPos val="nextTo"/>
-        <c:crossAx val="355366640"/>
+        <c:crossAx val="2082364104"/>
         <c:crosses val="autoZero"/>
         <c:crossBetween val="between"/>
       </c:valAx>
     </c:plotArea>
     <c:legend>
       <c:legendPos val="r"/>
+      <c:layout/>
       <c:overlay val="0"/>
     </c:legend>
     <c:plotVisOnly val="1"/>
@@ -7537,6 +7856,7 @@
           </a:p>
         </c:rich>
       </c:tx>
+      <c:layout/>
       <c:overlay val="0"/>
     </c:title>
     <c:autoTitleDeleted val="0"/>
@@ -7567,43 +7887,43 @@
                 <c:formatCode>General</c:formatCode>
                 <c:ptCount val="13"/>
                 <c:pt idx="0">
-                  <c:v>1</c:v>
+                  <c:v>1.0</c:v>
                 </c:pt>
                 <c:pt idx="1">
-                  <c:v>2</c:v>
+                  <c:v>2.0</c:v>
                 </c:pt>
                 <c:pt idx="2">
-                  <c:v>3</c:v>
+                  <c:v>3.0</c:v>
                 </c:pt>
                 <c:pt idx="3">
-                  <c:v>4</c:v>
+                  <c:v>4.0</c:v>
                 </c:pt>
                 <c:pt idx="4">
-                  <c:v>5</c:v>
+                  <c:v>5.0</c:v>
                 </c:pt>
                 <c:pt idx="5">
-                  <c:v>6</c:v>
+                  <c:v>6.0</c:v>
                 </c:pt>
                 <c:pt idx="6">
-                  <c:v>7</c:v>
+                  <c:v>7.0</c:v>
                 </c:pt>
                 <c:pt idx="7">
-                  <c:v>8</c:v>
+                  <c:v>8.0</c:v>
                 </c:pt>
                 <c:pt idx="8">
-                  <c:v>9</c:v>
+                  <c:v>9.0</c:v>
                 </c:pt>
                 <c:pt idx="9">
-                  <c:v>10</c:v>
+                  <c:v>10.0</c:v>
                 </c:pt>
                 <c:pt idx="10">
-                  <c:v>11</c:v>
+                  <c:v>11.0</c:v>
                 </c:pt>
                 <c:pt idx="11">
-                  <c:v>12</c:v>
+                  <c:v>12.0</c:v>
                 </c:pt>
                 <c:pt idx="12">
-                  <c:v>13</c:v>
+                  <c:v>13.0</c:v>
                 </c:pt>
               </c:numCache>
             </c:numRef>
@@ -7615,13 +7935,13 @@
                 <c:formatCode>0.0</c:formatCode>
                 <c:ptCount val="13"/>
                 <c:pt idx="0">
-                  <c:v>0</c:v>
+                  <c:v>0.0</c:v>
                 </c:pt>
                 <c:pt idx="1">
                   <c:v>3.5</c:v>
                 </c:pt>
                 <c:pt idx="2">
-                  <c:v>5</c:v>
+                  <c:v>5.0</c:v>
                 </c:pt>
                 <c:pt idx="3">
                   <c:v>7.5</c:v>
@@ -7630,28 +7950,28 @@
                   <c:v>9.6</c:v>
                 </c:pt>
                 <c:pt idx="5">
-                  <c:v>8.8333333333333339</c:v>
+                  <c:v>8.833333333333335</c:v>
                 </c:pt>
                 <c:pt idx="6">
-                  <c:v>8.1428571428571423</c:v>
+                  <c:v>8.142857142857141</c:v>
                 </c:pt>
                 <c:pt idx="7">
                   <c:v>9.625</c:v>
                 </c:pt>
                 <c:pt idx="8">
-                  <c:v>11.305555555555555</c:v>
+                  <c:v>11.30555555555556</c:v>
                 </c:pt>
                 <c:pt idx="9">
-                  <c:v>10.574999999999999</c:v>
+                  <c:v>10.575</c:v>
                 </c:pt>
                 <c:pt idx="10">
-                  <c:v>10</c:v>
+                  <c:v>10.0</c:v>
                 </c:pt>
                 <c:pt idx="11">
-                  <c:v>11.791666666666666</c:v>
+                  <c:v>11.79166666666667</c:v>
                 </c:pt>
                 <c:pt idx="12">
-                  <c:v>13.346153846153847</c:v>
+                  <c:v>13.34615384615385</c:v>
                 </c:pt>
               </c:numCache>
             </c:numRef>
@@ -7675,43 +7995,43 @@
                 <c:formatCode>General</c:formatCode>
                 <c:ptCount val="13"/>
                 <c:pt idx="0">
-                  <c:v>1</c:v>
+                  <c:v>1.0</c:v>
                 </c:pt>
                 <c:pt idx="1">
-                  <c:v>2</c:v>
+                  <c:v>2.0</c:v>
                 </c:pt>
                 <c:pt idx="2">
-                  <c:v>3</c:v>
+                  <c:v>3.0</c:v>
                 </c:pt>
                 <c:pt idx="3">
-                  <c:v>4</c:v>
+                  <c:v>4.0</c:v>
                 </c:pt>
                 <c:pt idx="4">
-                  <c:v>5</c:v>
+                  <c:v>5.0</c:v>
                 </c:pt>
                 <c:pt idx="5">
-                  <c:v>6</c:v>
+                  <c:v>6.0</c:v>
                 </c:pt>
                 <c:pt idx="6">
-                  <c:v>7</c:v>
+                  <c:v>7.0</c:v>
                 </c:pt>
                 <c:pt idx="7">
-                  <c:v>8</c:v>
+                  <c:v>8.0</c:v>
                 </c:pt>
                 <c:pt idx="8">
-                  <c:v>9</c:v>
+                  <c:v>9.0</c:v>
                 </c:pt>
                 <c:pt idx="9">
-                  <c:v>10</c:v>
+                  <c:v>10.0</c:v>
                 </c:pt>
                 <c:pt idx="10">
-                  <c:v>11</c:v>
+                  <c:v>11.0</c:v>
                 </c:pt>
                 <c:pt idx="11">
-                  <c:v>12</c:v>
+                  <c:v>12.0</c:v>
                 </c:pt>
                 <c:pt idx="12">
-                  <c:v>13</c:v>
+                  <c:v>13.0</c:v>
                 </c:pt>
               </c:numCache>
             </c:numRef>
@@ -7723,34 +8043,34 @@
                 <c:formatCode>0.0</c:formatCode>
                 <c:ptCount val="13"/>
                 <c:pt idx="0">
-                  <c:v>0</c:v>
+                  <c:v>0.0</c:v>
                 </c:pt>
                 <c:pt idx="1">
-                  <c:v>7</c:v>
+                  <c:v>7.0</c:v>
                 </c:pt>
                 <c:pt idx="2">
-                  <c:v>8</c:v>
+                  <c:v>8.0</c:v>
                 </c:pt>
                 <c:pt idx="3">
-                  <c:v>15</c:v>
+                  <c:v>15.0</c:v>
                 </c:pt>
                 <c:pt idx="4">
-                  <c:v>18</c:v>
+                  <c:v>18.0</c:v>
                 </c:pt>
                 <c:pt idx="5">
-                  <c:v>5</c:v>
+                  <c:v>5.0</c:v>
                 </c:pt>
                 <c:pt idx="6">
-                  <c:v>4</c:v>
+                  <c:v>4.0</c:v>
                 </c:pt>
                 <c:pt idx="7">
-                  <c:v>20</c:v>
+                  <c:v>20.0</c:v>
                 </c:pt>
                 <c:pt idx="8">
                   <c:v>24.75</c:v>
                 </c:pt>
                 <c:pt idx="9">
-                  <c:v>4</c:v>
+                  <c:v>4.0</c:v>
                 </c:pt>
                 <c:pt idx="10">
                   <c:v>4.25</c:v>
@@ -7759,7 +8079,7 @@
                   <c:v>31.5</c:v>
                 </c:pt>
                 <c:pt idx="12">
-                  <c:v>32</c:v>
+                  <c:v>32.0</c:v>
                 </c:pt>
               </c:numCache>
             </c:numRef>
@@ -7776,11 +8096,11 @@
         </c:dLbls>
         <c:marker val="1"/>
         <c:smooth val="0"/>
-        <c:axId val="292217952"/>
-        <c:axId val="292219912"/>
+        <c:axId val="2090222792"/>
+        <c:axId val="2088504776"/>
       </c:lineChart>
       <c:catAx>
-        <c:axId val="292217952"/>
+        <c:axId val="2090222792"/>
         <c:scaling>
           <c:orientation val="minMax"/>
         </c:scaling>
@@ -7802,13 +8122,14 @@
               </a:p>
             </c:rich>
           </c:tx>
+          <c:layout/>
           <c:overlay val="0"/>
         </c:title>
         <c:numFmt formatCode="General" sourceLinked="1"/>
         <c:majorTickMark val="out"/>
         <c:minorTickMark val="none"/>
         <c:tickLblPos val="nextTo"/>
-        <c:crossAx val="292219912"/>
+        <c:crossAx val="2088504776"/>
         <c:crosses val="autoZero"/>
         <c:auto val="1"/>
         <c:lblAlgn val="ctr"/>
@@ -7816,7 +8137,7 @@
         <c:noMultiLvlLbl val="1"/>
       </c:catAx>
       <c:valAx>
-        <c:axId val="292219912"/>
+        <c:axId val="2088504776"/>
         <c:scaling>
           <c:orientation val="minMax"/>
         </c:scaling>
@@ -7839,19 +8160,21 @@
               </a:p>
             </c:rich>
           </c:tx>
+          <c:layout/>
           <c:overlay val="0"/>
         </c:title>
         <c:numFmt formatCode="0.0" sourceLinked="1"/>
         <c:majorTickMark val="out"/>
         <c:minorTickMark val="none"/>
         <c:tickLblPos val="nextTo"/>
-        <c:crossAx val="292217952"/>
+        <c:crossAx val="2090222792"/>
         <c:crosses val="autoZero"/>
         <c:crossBetween val="between"/>
       </c:valAx>
     </c:plotArea>
     <c:legend>
       <c:legendPos val="r"/>
+      <c:layout/>
       <c:overlay val="0"/>
     </c:legend>
     <c:plotVisOnly val="1"/>
@@ -7907,6 +8230,7 @@
           </a:p>
         </c:rich>
       </c:tx>
+      <c:layout/>
       <c:overlay val="0"/>
     </c:title>
     <c:autoTitleDeleted val="0"/>
@@ -7937,43 +8261,43 @@
                 <c:formatCode>General</c:formatCode>
                 <c:ptCount val="13"/>
                 <c:pt idx="0">
-                  <c:v>1</c:v>
+                  <c:v>1.0</c:v>
                 </c:pt>
                 <c:pt idx="1">
-                  <c:v>2</c:v>
+                  <c:v>2.0</c:v>
                 </c:pt>
                 <c:pt idx="2">
-                  <c:v>3</c:v>
+                  <c:v>3.0</c:v>
                 </c:pt>
                 <c:pt idx="3">
-                  <c:v>4</c:v>
+                  <c:v>4.0</c:v>
                 </c:pt>
                 <c:pt idx="4">
-                  <c:v>5</c:v>
+                  <c:v>5.0</c:v>
                 </c:pt>
                 <c:pt idx="5">
-                  <c:v>6</c:v>
+                  <c:v>6.0</c:v>
                 </c:pt>
                 <c:pt idx="6">
-                  <c:v>7</c:v>
+                  <c:v>7.0</c:v>
                 </c:pt>
                 <c:pt idx="7">
-                  <c:v>8</c:v>
+                  <c:v>8.0</c:v>
                 </c:pt>
                 <c:pt idx="8">
-                  <c:v>9</c:v>
+                  <c:v>9.0</c:v>
                 </c:pt>
                 <c:pt idx="9">
-                  <c:v>10</c:v>
+                  <c:v>10.0</c:v>
                 </c:pt>
                 <c:pt idx="10">
-                  <c:v>11</c:v>
+                  <c:v>11.0</c:v>
                 </c:pt>
                 <c:pt idx="11">
-                  <c:v>12</c:v>
+                  <c:v>12.0</c:v>
                 </c:pt>
                 <c:pt idx="12">
-                  <c:v>13</c:v>
+                  <c:v>13.0</c:v>
                 </c:pt>
               </c:numCache>
             </c:numRef>
@@ -7985,13 +8309,13 @@
                 <c:formatCode>0.0</c:formatCode>
                 <c:ptCount val="13"/>
                 <c:pt idx="0">
-                  <c:v>0</c:v>
+                  <c:v>0.0</c:v>
                 </c:pt>
                 <c:pt idx="1">
-                  <c:v>1</c:v>
+                  <c:v>1.0</c:v>
                 </c:pt>
                 <c:pt idx="2">
-                  <c:v>0.66666666666666663</c:v>
+                  <c:v>0.666666666666667</c:v>
                 </c:pt>
                 <c:pt idx="3">
                   <c:v>0.5</c:v>
@@ -8000,25 +8324,25 @@
                   <c:v>0.6</c:v>
                 </c:pt>
                 <c:pt idx="5">
-                  <c:v>1.8333333333333333</c:v>
+                  <c:v>1.833333333333333</c:v>
                 </c:pt>
                 <c:pt idx="6">
-                  <c:v>1.5714285714285714</c:v>
+                  <c:v>1.571428571428572</c:v>
                 </c:pt>
                 <c:pt idx="7">
                   <c:v>2.375</c:v>
                 </c:pt>
                 <c:pt idx="8">
-                  <c:v>3.1111111111111112</c:v>
+                  <c:v>3.111111111111111</c:v>
                 </c:pt>
                 <c:pt idx="9">
                   <c:v>3.45</c:v>
                 </c:pt>
                 <c:pt idx="10">
-                  <c:v>3.1363636363636362</c:v>
+                  <c:v>3.136363636363636</c:v>
                 </c:pt>
                 <c:pt idx="11">
-                  <c:v>3.5416666666666665</c:v>
+                  <c:v>3.541666666666667</c:v>
                 </c:pt>
                 <c:pt idx="12">
                   <c:v>5.134615384615385</c:v>
@@ -8045,43 +8369,43 @@
                 <c:formatCode>General</c:formatCode>
                 <c:ptCount val="13"/>
                 <c:pt idx="0">
-                  <c:v>1</c:v>
+                  <c:v>1.0</c:v>
                 </c:pt>
                 <c:pt idx="1">
-                  <c:v>2</c:v>
+                  <c:v>2.0</c:v>
                 </c:pt>
                 <c:pt idx="2">
-                  <c:v>3</c:v>
+                  <c:v>3.0</c:v>
                 </c:pt>
                 <c:pt idx="3">
-                  <c:v>4</c:v>
+                  <c:v>4.0</c:v>
                 </c:pt>
                 <c:pt idx="4">
-                  <c:v>5</c:v>
+                  <c:v>5.0</c:v>
                 </c:pt>
                 <c:pt idx="5">
-                  <c:v>6</c:v>
+                  <c:v>6.0</c:v>
                 </c:pt>
                 <c:pt idx="6">
-                  <c:v>7</c:v>
+                  <c:v>7.0</c:v>
                 </c:pt>
                 <c:pt idx="7">
-                  <c:v>8</c:v>
+                  <c:v>8.0</c:v>
                 </c:pt>
                 <c:pt idx="8">
-                  <c:v>9</c:v>
+                  <c:v>9.0</c:v>
                 </c:pt>
                 <c:pt idx="9">
-                  <c:v>10</c:v>
+                  <c:v>10.0</c:v>
                 </c:pt>
                 <c:pt idx="10">
-                  <c:v>11</c:v>
+                  <c:v>11.0</c:v>
                 </c:pt>
                 <c:pt idx="11">
-                  <c:v>12</c:v>
+                  <c:v>12.0</c:v>
                 </c:pt>
                 <c:pt idx="12">
-                  <c:v>13</c:v>
+                  <c:v>13.0</c:v>
                 </c:pt>
               </c:numCache>
             </c:numRef>
@@ -8093,40 +8417,40 @@
                 <c:formatCode>0.0</c:formatCode>
                 <c:ptCount val="13"/>
                 <c:pt idx="0">
-                  <c:v>0</c:v>
+                  <c:v>0.0</c:v>
                 </c:pt>
                 <c:pt idx="1">
-                  <c:v>2</c:v>
+                  <c:v>2.0</c:v>
                 </c:pt>
                 <c:pt idx="2">
-                  <c:v>0</c:v>
+                  <c:v>0.0</c:v>
                 </c:pt>
                 <c:pt idx="3">
-                  <c:v>0</c:v>
+                  <c:v>0.0</c:v>
                 </c:pt>
                 <c:pt idx="4">
-                  <c:v>1</c:v>
+                  <c:v>1.0</c:v>
                 </c:pt>
                 <c:pt idx="5">
-                  <c:v>8</c:v>
+                  <c:v>8.0</c:v>
                 </c:pt>
                 <c:pt idx="6">
-                  <c:v>0</c:v>
+                  <c:v>0.0</c:v>
                 </c:pt>
                 <c:pt idx="7">
-                  <c:v>8</c:v>
+                  <c:v>8.0</c:v>
                 </c:pt>
                 <c:pt idx="8">
-                  <c:v>9</c:v>
+                  <c:v>9.0</c:v>
                 </c:pt>
                 <c:pt idx="9">
                   <c:v>6.5</c:v>
                 </c:pt>
                 <c:pt idx="10">
-                  <c:v>0</c:v>
+                  <c:v>0.0</c:v>
                 </c:pt>
                 <c:pt idx="11">
-                  <c:v>8</c:v>
+                  <c:v>8.0</c:v>
                 </c:pt>
                 <c:pt idx="12">
                   <c:v>24.25</c:v>
@@ -8146,11 +8470,11 @@
         </c:dLbls>
         <c:marker val="1"/>
         <c:smooth val="0"/>
-        <c:axId val="292220304"/>
-        <c:axId val="292220696"/>
+        <c:axId val="2036450792"/>
+        <c:axId val="2086866568"/>
       </c:lineChart>
       <c:catAx>
-        <c:axId val="292220304"/>
+        <c:axId val="2036450792"/>
         <c:scaling>
           <c:orientation val="minMax"/>
         </c:scaling>
@@ -8172,13 +8496,14 @@
               </a:p>
             </c:rich>
           </c:tx>
+          <c:layout/>
           <c:overlay val="0"/>
         </c:title>
         <c:numFmt formatCode="General" sourceLinked="1"/>
         <c:majorTickMark val="out"/>
         <c:minorTickMark val="none"/>
         <c:tickLblPos val="nextTo"/>
-        <c:crossAx val="292220696"/>
+        <c:crossAx val="2086866568"/>
         <c:crosses val="autoZero"/>
         <c:auto val="1"/>
         <c:lblAlgn val="ctr"/>
@@ -8186,7 +8511,7 @@
         <c:noMultiLvlLbl val="1"/>
       </c:catAx>
       <c:valAx>
-        <c:axId val="292220696"/>
+        <c:axId val="2086866568"/>
         <c:scaling>
           <c:orientation val="minMax"/>
         </c:scaling>
@@ -8209,19 +8534,21 @@
               </a:p>
             </c:rich>
           </c:tx>
+          <c:layout/>
           <c:overlay val="0"/>
         </c:title>
         <c:numFmt formatCode="0.0" sourceLinked="1"/>
         <c:majorTickMark val="out"/>
         <c:minorTickMark val="none"/>
         <c:tickLblPos val="nextTo"/>
-        <c:crossAx val="292220304"/>
+        <c:crossAx val="2036450792"/>
         <c:crosses val="autoZero"/>
         <c:crossBetween val="between"/>
       </c:valAx>
     </c:plotArea>
     <c:legend>
       <c:legendPos val="r"/>
+      <c:layout/>
       <c:overlay val="0"/>
     </c:legend>
     <c:plotVisOnly val="1"/>

</xml_diff>